<commit_message>
Dodati novi slucajevi koriscenja u Projekat
</commit_message>
<xml_diff>
--- a/Projektni_Zadatak/Projekat.docx
+++ b/Projektni_Zadatak/Projekat.docx
@@ -1,6 +1,6 @@
 
 <file path=word/document.xml><?xml version="1.0" encoding="utf-8"?>
-<w:document xmlns:wpc="http://schemas.microsoft.com/office/word/2010/wordprocessingCanvas" xmlns:cx="http://schemas.microsoft.com/office/drawing/2014/chartex" xmlns:cx1="http://schemas.microsoft.com/office/drawing/2015/9/8/chartex" xmlns:cx2="http://schemas.microsoft.com/office/drawing/2015/10/21/chartex" xmlns:cx3="http://schemas.microsoft.com/office/drawing/2016/5/9/chartex" xmlns:cx4="http://schemas.microsoft.com/office/drawing/2016/5/10/chartex" xmlns:cx5="http://schemas.microsoft.com/office/drawing/2016/5/11/chartex" xmlns:cx6="http://schemas.microsoft.com/office/drawing/2016/5/12/chartex" xmlns:cx7="http://schemas.microsoft.com/office/drawing/2016/5/13/chartex" xmlns:cx8="http://schemas.microsoft.com/office/drawing/2016/5/14/chartex" xmlns:mc="http://schemas.openxmlformats.org/markup-compatibility/2006" xmlns:aink="http://schemas.microsoft.com/office/drawing/2016/ink" xmlns:am3d="http://schemas.microsoft.com/office/drawing/2017/model3d" xmlns:o="urn:schemas-microsoft-com:office:office" xmlns:r="http://schemas.openxmlformats.org/officeDocument/2006/relationships" xmlns:m="http://schemas.openxmlformats.org/officeDocument/2006/math" xmlns:v="urn:schemas-microsoft-com:vml" xmlns:wp14="http://schemas.microsoft.com/office/word/2010/wordprocessingDrawing" xmlns:wp="http://schemas.openxmlformats.org/drawingml/2006/wordprocessingDrawing" xmlns:w10="urn:schemas-microsoft-com:office:word" xmlns:w="http://schemas.openxmlformats.org/wordprocessingml/2006/main" xmlns:w14="http://schemas.microsoft.com/office/word/2010/wordml" xmlns:w15="http://schemas.microsoft.com/office/word/2012/wordml" xmlns:w16cid="http://schemas.microsoft.com/office/word/2016/wordml/cid" xmlns:w16se="http://schemas.microsoft.com/office/word/2015/wordml/symex" xmlns:wpg="http://schemas.microsoft.com/office/word/2010/wordprocessingGroup" xmlns:wpi="http://schemas.microsoft.com/office/word/2010/wordprocessingInk" xmlns:wne="http://schemas.microsoft.com/office/word/2006/wordml" xmlns:wps="http://schemas.microsoft.com/office/word/2010/wordprocessingShape" mc:Ignorable="w14 w15 w16se w16cid wp14">
+<w:document xmlns:wpc="http://schemas.microsoft.com/office/word/2010/wordprocessingCanvas" xmlns:cx="http://schemas.microsoft.com/office/drawing/2014/chartex" xmlns:cx1="http://schemas.microsoft.com/office/drawing/2015/9/8/chartex" xmlns:cx2="http://schemas.microsoft.com/office/drawing/2015/10/21/chartex" xmlns:cx3="http://schemas.microsoft.com/office/drawing/2016/5/9/chartex" xmlns:cx4="http://schemas.microsoft.com/office/drawing/2016/5/10/chartex" xmlns:cx5="http://schemas.microsoft.com/office/drawing/2016/5/11/chartex" xmlns:cx6="http://schemas.microsoft.com/office/drawing/2016/5/12/chartex" xmlns:cx7="http://schemas.microsoft.com/office/drawing/2016/5/13/chartex" xmlns:cx8="http://schemas.microsoft.com/office/drawing/2016/5/14/chartex" xmlns:mc="http://schemas.openxmlformats.org/markup-compatibility/2006" xmlns:aink="http://schemas.microsoft.com/office/drawing/2016/ink" xmlns:am3d="http://schemas.microsoft.com/office/drawing/2017/model3d" xmlns:o="urn:schemas-microsoft-com:office:office" xmlns:r="http://schemas.openxmlformats.org/officeDocument/2006/relationships" xmlns:m="http://schemas.openxmlformats.org/officeDocument/2006/math" xmlns:v="urn:schemas-microsoft-com:vml" xmlns:wp14="http://schemas.microsoft.com/office/word/2010/wordprocessingDrawing" xmlns:wp="http://schemas.openxmlformats.org/drawingml/2006/wordprocessingDrawing" xmlns:w10="urn:schemas-microsoft-com:office:word" xmlns:w="http://schemas.openxmlformats.org/wordprocessingml/2006/main" xmlns:w14="http://schemas.microsoft.com/office/word/2010/wordml" xmlns:w15="http://schemas.microsoft.com/office/word/2012/wordml" xmlns:w16cid="http://schemas.microsoft.com/office/word/2016/wordml/cid" xmlns:w16se="http://schemas.microsoft.com/office/word/2015/wordml/symex" xmlns:wpg="http://schemas.microsoft.com/office/word/2010/wordprocessingGroup" xmlns:wpi="http://schemas.microsoft.com/office/word/2010/wordprocessingInk" xmlns:wne="http://schemas.microsoft.com/office/word/2006/wordml" xmlns:wps="http://schemas.microsoft.com/office/word/2010/wordprocessingShape" xmlns:a="http://schemas.openxmlformats.org/drawingml/2006/main" xmlns:pic="http://schemas.openxmlformats.org/drawingml/2006/picture" xmlns:a14="http://schemas.microsoft.com/office/drawing/2010/main" mc:Ignorable="w14 w15 w16se w16cid wp14">
   <w:body>
     <w:p>
       <w:pPr>
@@ -173,11 +173,11 @@
           </mc:Choice>
           <mc:Fallback>
             <w:pict>
-              <v:shapetype w14:anchorId="5D40EF00" id="_x0000_t202" coordsize="21600,21600" o:spt="202" path="m,l,21600r21600,l21600,xe">
+              <v:shapetype id="_x0000_t202" coordsize="21600,21600" o:spt="202" path="m,l,21600r21600,l21600,xe" w14:anchorId="5D40EF00">
                 <v:stroke joinstyle="miter"/>
                 <v:path gradientshapeok="t" o:connecttype="rect"/>
               </v:shapetype>
-              <v:shape id="Text Box 2" o:spid="_x0000_s1026" type="#_x0000_t202" style="position:absolute;left:0;text-align:left;margin-left:79.65pt;margin-top:230.9pt;width:283.6pt;height:237.3pt;z-index:251661312;visibility:visible;mso-wrap-style:square;mso-width-percent:0;mso-height-percent:200;mso-wrap-distance-left:9pt;mso-wrap-distance-top:3.6pt;mso-wrap-distance-right:9pt;mso-wrap-distance-bottom:3.6pt;mso-position-horizontal:absolute;mso-position-horizontal-relative:text;mso-position-vertical:absolute;mso-position-vertical-relative:text;mso-width-percent:0;mso-height-percent:200;mso-width-relative:page;mso-height-relative:margin;v-text-anchor:top" o:gfxdata="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" stroked="f">
+              <v:shape id="Text Box 2" style="position:absolute;left:0;text-align:left;margin-left:79.65pt;margin-top:230.9pt;width:283.6pt;height:237.3pt;z-index:251661312;visibility:visible;mso-wrap-style:square;mso-width-percent:0;mso-height-percent:200;mso-wrap-distance-left:9pt;mso-wrap-distance-top:3.6pt;mso-wrap-distance-right:9pt;mso-wrap-distance-bottom:3.6pt;mso-position-horizontal:absolute;mso-position-horizontal-relative:text;mso-position-vertical:absolute;mso-position-vertical-relative:text;mso-width-percent:0;mso-height-percent:200;mso-width-relative:page;mso-height-relative:margin;v-text-anchor:top" o:spid="_x0000_s1026" stroked="f" type="#_x0000_t202" o:gfxdata="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">
                 <v:textbox style="mso-fit-shape-to-text:t">
                   <w:txbxContent>
                     <w:p>
@@ -414,7 +414,7 @@
           </mc:Choice>
           <mc:Fallback>
             <w:pict>
-              <v:shape w14:anchorId="464CC351" id="_x0000_s1027" type="#_x0000_t202" style="position:absolute;left:0;text-align:left;margin-left:0;margin-top:3.4pt;width:445.05pt;height:153.2pt;z-index:251659264;visibility:visible;mso-wrap-style:square;mso-wrap-distance-left:9pt;mso-wrap-distance-top:3.6pt;mso-wrap-distance-right:9pt;mso-wrap-distance-bottom:3.6pt;mso-position-horizontal:center;mso-position-horizontal-relative:text;mso-position-vertical:absolute;mso-position-vertical-relative:text;v-text-anchor:top" o:gfxdata="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" stroked="f">
+              <v:shape id="_x0000_s1027" style="position:absolute;left:0;text-align:left;margin-left:0;margin-top:3.4pt;width:445.05pt;height:153.2pt;z-index:251659264;visibility:visible;mso-wrap-style:square;mso-wrap-distance-left:9pt;mso-wrap-distance-top:3.6pt;mso-wrap-distance-right:9pt;mso-wrap-distance-bottom:3.6pt;mso-position-horizontal:center;mso-position-horizontal-relative:text;mso-position-vertical:absolute;mso-position-vertical-relative:text;v-text-anchor:top" stroked="f" type="#_x0000_t202" o:gfxdata="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" w14:anchorId="464CC351">
                 <v:textbox>
                   <w:txbxContent>
                     <w:p>
@@ -609,10 +609,10 @@
           <w:tcPr>
             <w:tcW w:w="2265" w:type="dxa"/>
             <w:tcBorders>
-              <w:top w:val="single" w:sz="4" w:space="0" w:color="auto"/>
-              <w:left w:val="single" w:sz="4" w:space="0" w:color="auto"/>
-              <w:bottom w:val="single" w:sz="4" w:space="0" w:color="auto"/>
-              <w:right w:val="single" w:sz="4" w:space="0" w:color="auto"/>
+              <w:top w:val="single" w:color="auto" w:sz="4" w:space="0"/>
+              <w:left w:val="single" w:color="auto" w:sz="4" w:space="0"/>
+              <w:bottom w:val="single" w:color="auto" w:sz="4" w:space="0"/>
+              <w:right w:val="single" w:color="auto" w:sz="4" w:space="0"/>
             </w:tcBorders>
           </w:tcPr>
           <w:p>
@@ -638,10 +638,10 @@
           <w:tcPr>
             <w:tcW w:w="2265" w:type="dxa"/>
             <w:tcBorders>
-              <w:top w:val="single" w:sz="4" w:space="0" w:color="auto"/>
-              <w:left w:val="single" w:sz="4" w:space="0" w:color="auto"/>
-              <w:bottom w:val="single" w:sz="4" w:space="0" w:color="auto"/>
-              <w:right w:val="single" w:sz="4" w:space="0" w:color="auto"/>
+              <w:top w:val="single" w:color="auto" w:sz="4" w:space="0"/>
+              <w:left w:val="single" w:color="auto" w:sz="4" w:space="0"/>
+              <w:bottom w:val="single" w:color="auto" w:sz="4" w:space="0"/>
+              <w:right w:val="single" w:color="auto" w:sz="4" w:space="0"/>
             </w:tcBorders>
           </w:tcPr>
           <w:p>
@@ -666,10 +666,10 @@
           <w:tcPr>
             <w:tcW w:w="2266" w:type="dxa"/>
             <w:tcBorders>
-              <w:top w:val="single" w:sz="4" w:space="0" w:color="auto"/>
-              <w:left w:val="single" w:sz="4" w:space="0" w:color="auto"/>
-              <w:bottom w:val="single" w:sz="4" w:space="0" w:color="auto"/>
-              <w:right w:val="single" w:sz="4" w:space="0" w:color="auto"/>
+              <w:top w:val="single" w:color="auto" w:sz="4" w:space="0"/>
+              <w:left w:val="single" w:color="auto" w:sz="4" w:space="0"/>
+              <w:bottom w:val="single" w:color="auto" w:sz="4" w:space="0"/>
+              <w:right w:val="single" w:color="auto" w:sz="4" w:space="0"/>
             </w:tcBorders>
           </w:tcPr>
           <w:p>
@@ -694,10 +694,10 @@
           <w:tcPr>
             <w:tcW w:w="2266" w:type="dxa"/>
             <w:tcBorders>
-              <w:top w:val="single" w:sz="4" w:space="0" w:color="auto"/>
-              <w:left w:val="single" w:sz="4" w:space="0" w:color="auto"/>
-              <w:bottom w:val="single" w:sz="4" w:space="0" w:color="auto"/>
-              <w:right w:val="single" w:sz="4" w:space="0" w:color="auto"/>
+              <w:top w:val="single" w:color="auto" w:sz="4" w:space="0"/>
+              <w:left w:val="single" w:color="auto" w:sz="4" w:space="0"/>
+              <w:bottom w:val="single" w:color="auto" w:sz="4" w:space="0"/>
+              <w:right w:val="single" w:color="auto" w:sz="4" w:space="0"/>
             </w:tcBorders>
           </w:tcPr>
           <w:p>
@@ -727,10 +727,10 @@
           <w:tcPr>
             <w:tcW w:w="2265" w:type="dxa"/>
             <w:tcBorders>
-              <w:top w:val="single" w:sz="4" w:space="0" w:color="auto"/>
-              <w:left w:val="single" w:sz="4" w:space="0" w:color="auto"/>
-              <w:bottom w:val="single" w:sz="4" w:space="0" w:color="auto"/>
-              <w:right w:val="single" w:sz="4" w:space="0" w:color="auto"/>
+              <w:top w:val="single" w:color="auto" w:sz="4" w:space="0"/>
+              <w:left w:val="single" w:color="auto" w:sz="4" w:space="0"/>
+              <w:bottom w:val="single" w:color="auto" w:sz="4" w:space="0"/>
+              <w:right w:val="single" w:color="auto" w:sz="4" w:space="0"/>
             </w:tcBorders>
           </w:tcPr>
           <w:p>
@@ -752,10 +752,10 @@
           <w:tcPr>
             <w:tcW w:w="2265" w:type="dxa"/>
             <w:tcBorders>
-              <w:top w:val="single" w:sz="4" w:space="0" w:color="auto"/>
-              <w:left w:val="single" w:sz="4" w:space="0" w:color="auto"/>
-              <w:bottom w:val="single" w:sz="4" w:space="0" w:color="auto"/>
-              <w:right w:val="single" w:sz="4" w:space="0" w:color="auto"/>
+              <w:top w:val="single" w:color="auto" w:sz="4" w:space="0"/>
+              <w:left w:val="single" w:color="auto" w:sz="4" w:space="0"/>
+              <w:bottom w:val="single" w:color="auto" w:sz="4" w:space="0"/>
+              <w:right w:val="single" w:color="auto" w:sz="4" w:space="0"/>
             </w:tcBorders>
           </w:tcPr>
           <w:p>
@@ -774,10 +774,10 @@
           <w:tcPr>
             <w:tcW w:w="2266" w:type="dxa"/>
             <w:tcBorders>
-              <w:top w:val="single" w:sz="4" w:space="0" w:color="auto"/>
-              <w:left w:val="single" w:sz="4" w:space="0" w:color="auto"/>
-              <w:bottom w:val="single" w:sz="4" w:space="0" w:color="auto"/>
-              <w:right w:val="single" w:sz="4" w:space="0" w:color="auto"/>
+              <w:top w:val="single" w:color="auto" w:sz="4" w:space="0"/>
+              <w:left w:val="single" w:color="auto" w:sz="4" w:space="0"/>
+              <w:bottom w:val="single" w:color="auto" w:sz="4" w:space="0"/>
+              <w:right w:val="single" w:color="auto" w:sz="4" w:space="0"/>
             </w:tcBorders>
           </w:tcPr>
           <w:p>
@@ -796,10 +796,10 @@
           <w:tcPr>
             <w:tcW w:w="2266" w:type="dxa"/>
             <w:tcBorders>
-              <w:top w:val="single" w:sz="4" w:space="0" w:color="auto"/>
-              <w:left w:val="single" w:sz="4" w:space="0" w:color="auto"/>
-              <w:bottom w:val="single" w:sz="4" w:space="0" w:color="auto"/>
-              <w:right w:val="single" w:sz="4" w:space="0" w:color="auto"/>
+              <w:top w:val="single" w:color="auto" w:sz="4" w:space="0"/>
+              <w:left w:val="single" w:color="auto" w:sz="4" w:space="0"/>
+              <w:bottom w:val="single" w:color="auto" w:sz="4" w:space="0"/>
+              <w:right w:val="single" w:color="auto" w:sz="4" w:space="0"/>
             </w:tcBorders>
           </w:tcPr>
           <w:p>
@@ -866,10 +866,10 @@
           <w:tcPr>
             <w:tcW w:w="2265" w:type="dxa"/>
             <w:tcBorders>
-              <w:top w:val="single" w:sz="4" w:space="0" w:color="auto"/>
-              <w:left w:val="single" w:sz="4" w:space="0" w:color="auto"/>
-              <w:bottom w:val="single" w:sz="4" w:space="0" w:color="auto"/>
-              <w:right w:val="single" w:sz="4" w:space="0" w:color="auto"/>
+              <w:top w:val="single" w:color="auto" w:sz="4" w:space="0"/>
+              <w:left w:val="single" w:color="auto" w:sz="4" w:space="0"/>
+              <w:bottom w:val="single" w:color="auto" w:sz="4" w:space="0"/>
+              <w:right w:val="single" w:color="auto" w:sz="4" w:space="0"/>
             </w:tcBorders>
           </w:tcPr>
           <w:p>
@@ -885,10 +885,10 @@
           <w:tcPr>
             <w:tcW w:w="2265" w:type="dxa"/>
             <w:tcBorders>
-              <w:top w:val="single" w:sz="4" w:space="0" w:color="auto"/>
-              <w:left w:val="single" w:sz="4" w:space="0" w:color="auto"/>
-              <w:bottom w:val="single" w:sz="4" w:space="0" w:color="auto"/>
-              <w:right w:val="single" w:sz="4" w:space="0" w:color="auto"/>
+              <w:top w:val="single" w:color="auto" w:sz="4" w:space="0"/>
+              <w:left w:val="single" w:color="auto" w:sz="4" w:space="0"/>
+              <w:bottom w:val="single" w:color="auto" w:sz="4" w:space="0"/>
+              <w:right w:val="single" w:color="auto" w:sz="4" w:space="0"/>
             </w:tcBorders>
           </w:tcPr>
           <w:p>
@@ -904,10 +904,10 @@
           <w:tcPr>
             <w:tcW w:w="2266" w:type="dxa"/>
             <w:tcBorders>
-              <w:top w:val="single" w:sz="4" w:space="0" w:color="auto"/>
-              <w:left w:val="single" w:sz="4" w:space="0" w:color="auto"/>
-              <w:bottom w:val="single" w:sz="4" w:space="0" w:color="auto"/>
-              <w:right w:val="single" w:sz="4" w:space="0" w:color="auto"/>
+              <w:top w:val="single" w:color="auto" w:sz="4" w:space="0"/>
+              <w:left w:val="single" w:color="auto" w:sz="4" w:space="0"/>
+              <w:bottom w:val="single" w:color="auto" w:sz="4" w:space="0"/>
+              <w:right w:val="single" w:color="auto" w:sz="4" w:space="0"/>
             </w:tcBorders>
           </w:tcPr>
           <w:p>
@@ -923,10 +923,10 @@
           <w:tcPr>
             <w:tcW w:w="2266" w:type="dxa"/>
             <w:tcBorders>
-              <w:top w:val="single" w:sz="4" w:space="0" w:color="auto"/>
-              <w:left w:val="single" w:sz="4" w:space="0" w:color="auto"/>
-              <w:bottom w:val="single" w:sz="4" w:space="0" w:color="auto"/>
-              <w:right w:val="single" w:sz="4" w:space="0" w:color="auto"/>
+              <w:top w:val="single" w:color="auto" w:sz="4" w:space="0"/>
+              <w:left w:val="single" w:color="auto" w:sz="4" w:space="0"/>
+              <w:bottom w:val="single" w:color="auto" w:sz="4" w:space="0"/>
+              <w:right w:val="single" w:color="auto" w:sz="4" w:space="0"/>
             </w:tcBorders>
           </w:tcPr>
           <w:p>
@@ -947,10 +947,10 @@
           <w:tcPr>
             <w:tcW w:w="2265" w:type="dxa"/>
             <w:tcBorders>
-              <w:top w:val="single" w:sz="4" w:space="0" w:color="auto"/>
-              <w:left w:val="single" w:sz="4" w:space="0" w:color="auto"/>
-              <w:bottom w:val="single" w:sz="4" w:space="0" w:color="auto"/>
-              <w:right w:val="single" w:sz="4" w:space="0" w:color="auto"/>
+              <w:top w:val="single" w:color="auto" w:sz="4" w:space="0"/>
+              <w:left w:val="single" w:color="auto" w:sz="4" w:space="0"/>
+              <w:bottom w:val="single" w:color="auto" w:sz="4" w:space="0"/>
+              <w:right w:val="single" w:color="auto" w:sz="4" w:space="0"/>
             </w:tcBorders>
           </w:tcPr>
           <w:p>
@@ -966,10 +966,10 @@
           <w:tcPr>
             <w:tcW w:w="2265" w:type="dxa"/>
             <w:tcBorders>
-              <w:top w:val="single" w:sz="4" w:space="0" w:color="auto"/>
-              <w:left w:val="single" w:sz="4" w:space="0" w:color="auto"/>
-              <w:bottom w:val="single" w:sz="4" w:space="0" w:color="auto"/>
-              <w:right w:val="single" w:sz="4" w:space="0" w:color="auto"/>
+              <w:top w:val="single" w:color="auto" w:sz="4" w:space="0"/>
+              <w:left w:val="single" w:color="auto" w:sz="4" w:space="0"/>
+              <w:bottom w:val="single" w:color="auto" w:sz="4" w:space="0"/>
+              <w:right w:val="single" w:color="auto" w:sz="4" w:space="0"/>
             </w:tcBorders>
           </w:tcPr>
           <w:p>
@@ -985,10 +985,10 @@
           <w:tcPr>
             <w:tcW w:w="2266" w:type="dxa"/>
             <w:tcBorders>
-              <w:top w:val="single" w:sz="4" w:space="0" w:color="auto"/>
-              <w:left w:val="single" w:sz="4" w:space="0" w:color="auto"/>
-              <w:bottom w:val="single" w:sz="4" w:space="0" w:color="auto"/>
-              <w:right w:val="single" w:sz="4" w:space="0" w:color="auto"/>
+              <w:top w:val="single" w:color="auto" w:sz="4" w:space="0"/>
+              <w:left w:val="single" w:color="auto" w:sz="4" w:space="0"/>
+              <w:bottom w:val="single" w:color="auto" w:sz="4" w:space="0"/>
+              <w:right w:val="single" w:color="auto" w:sz="4" w:space="0"/>
             </w:tcBorders>
           </w:tcPr>
           <w:p>
@@ -1004,10 +1004,10 @@
           <w:tcPr>
             <w:tcW w:w="2266" w:type="dxa"/>
             <w:tcBorders>
-              <w:top w:val="single" w:sz="4" w:space="0" w:color="auto"/>
-              <w:left w:val="single" w:sz="4" w:space="0" w:color="auto"/>
-              <w:bottom w:val="single" w:sz="4" w:space="0" w:color="auto"/>
-              <w:right w:val="single" w:sz="4" w:space="0" w:color="auto"/>
+              <w:top w:val="single" w:color="auto" w:sz="4" w:space="0"/>
+              <w:left w:val="single" w:color="auto" w:sz="4" w:space="0"/>
+              <w:bottom w:val="single" w:color="auto" w:sz="4" w:space="0"/>
+              <w:right w:val="single" w:color="auto" w:sz="4" w:space="0"/>
             </w:tcBorders>
           </w:tcPr>
           <w:p>
@@ -1028,10 +1028,10 @@
           <w:tcPr>
             <w:tcW w:w="2265" w:type="dxa"/>
             <w:tcBorders>
-              <w:top w:val="single" w:sz="4" w:space="0" w:color="auto"/>
-              <w:left w:val="single" w:sz="4" w:space="0" w:color="auto"/>
-              <w:bottom w:val="single" w:sz="4" w:space="0" w:color="auto"/>
-              <w:right w:val="single" w:sz="4" w:space="0" w:color="auto"/>
+              <w:top w:val="single" w:color="auto" w:sz="4" w:space="0"/>
+              <w:left w:val="single" w:color="auto" w:sz="4" w:space="0"/>
+              <w:bottom w:val="single" w:color="auto" w:sz="4" w:space="0"/>
+              <w:right w:val="single" w:color="auto" w:sz="4" w:space="0"/>
             </w:tcBorders>
           </w:tcPr>
           <w:p>
@@ -1047,10 +1047,10 @@
           <w:tcPr>
             <w:tcW w:w="2265" w:type="dxa"/>
             <w:tcBorders>
-              <w:top w:val="single" w:sz="4" w:space="0" w:color="auto"/>
-              <w:left w:val="single" w:sz="4" w:space="0" w:color="auto"/>
-              <w:bottom w:val="single" w:sz="4" w:space="0" w:color="auto"/>
-              <w:right w:val="single" w:sz="4" w:space="0" w:color="auto"/>
+              <w:top w:val="single" w:color="auto" w:sz="4" w:space="0"/>
+              <w:left w:val="single" w:color="auto" w:sz="4" w:space="0"/>
+              <w:bottom w:val="single" w:color="auto" w:sz="4" w:space="0"/>
+              <w:right w:val="single" w:color="auto" w:sz="4" w:space="0"/>
             </w:tcBorders>
           </w:tcPr>
           <w:p>
@@ -1066,10 +1066,10 @@
           <w:tcPr>
             <w:tcW w:w="2266" w:type="dxa"/>
             <w:tcBorders>
-              <w:top w:val="single" w:sz="4" w:space="0" w:color="auto"/>
-              <w:left w:val="single" w:sz="4" w:space="0" w:color="auto"/>
-              <w:bottom w:val="single" w:sz="4" w:space="0" w:color="auto"/>
-              <w:right w:val="single" w:sz="4" w:space="0" w:color="auto"/>
+              <w:top w:val="single" w:color="auto" w:sz="4" w:space="0"/>
+              <w:left w:val="single" w:color="auto" w:sz="4" w:space="0"/>
+              <w:bottom w:val="single" w:color="auto" w:sz="4" w:space="0"/>
+              <w:right w:val="single" w:color="auto" w:sz="4" w:space="0"/>
             </w:tcBorders>
           </w:tcPr>
           <w:p>
@@ -1085,10 +1085,10 @@
           <w:tcPr>
             <w:tcW w:w="2266" w:type="dxa"/>
             <w:tcBorders>
-              <w:top w:val="single" w:sz="4" w:space="0" w:color="auto"/>
-              <w:left w:val="single" w:sz="4" w:space="0" w:color="auto"/>
-              <w:bottom w:val="single" w:sz="4" w:space="0" w:color="auto"/>
-              <w:right w:val="single" w:sz="4" w:space="0" w:color="auto"/>
+              <w:top w:val="single" w:color="auto" w:sz="4" w:space="0"/>
+              <w:left w:val="single" w:color="auto" w:sz="4" w:space="0"/>
+              <w:bottom w:val="single" w:color="auto" w:sz="4" w:space="0"/>
+              <w:right w:val="single" w:color="auto" w:sz="4" w:space="0"/>
             </w:tcBorders>
           </w:tcPr>
           <w:p>
@@ -1202,7 +1202,7 @@
           </mc:Choice>
           <mc:Fallback>
             <w:pict>
-              <v:rect w14:anchorId="778698C3" id="Rectangle 11" o:spid="_x0000_s1026" style="position:absolute;margin-left:437.65pt;margin-top:640.95pt;width:30.75pt;height:18pt;z-index:251662336;visibility:visible;mso-wrap-style:square;mso-wrap-distance-left:9pt;mso-wrap-distance-top:0;mso-wrap-distance-right:9pt;mso-wrap-distance-bottom:0;mso-position-horizontal:absolute;mso-position-horizontal-relative:text;mso-position-vertical:absolute;mso-position-vertical-relative:text;v-text-anchor:middle" o:gfxdata="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" fillcolor="white [3212]" strokecolor="white [3212]" strokeweight="1pt"/>
+              <v:rect id="Rectangle 11" style="position:absolute;margin-left:437.65pt;margin-top:640.95pt;width:30.75pt;height:18pt;z-index:251662336;visibility:visible;mso-wrap-style:square;mso-wrap-distance-left:9pt;mso-wrap-distance-top:0;mso-wrap-distance-right:9pt;mso-wrap-distance-bottom:0;mso-position-horizontal:absolute;mso-position-horizontal-relative:text;mso-position-vertical:absolute;mso-position-vertical-relative:text;v-text-anchor:middle" o:spid="_x0000_s1026" fillcolor="white [3212]" strokecolor="white [3212]" strokeweight="1pt" w14:anchorId="778698C3" o:gfxdata="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"/>
             </w:pict>
           </mc:Fallback>
         </mc:AlternateContent>
@@ -1224,7 +1224,7 @@
         </w:rPr>
         <w:sectPr>
           <w:footerReference w:type="default" r:id="rId10"/>
-          <w:pgSz w:w="11906" w:h="16838"/>
+          <w:pgSz w:w="11906" w:h="16838" w:orient="portrait"/>
           <w:pgMar w:top="1417" w:right="1417" w:bottom="1417" w:left="1417" w:header="708" w:footer="708" w:gutter="0"/>
           <w:cols w:space="708"/>
           <w:titlePg/>
@@ -1244,7 +1244,7 @@
     <w:sdt>
       <w:sdtPr>
         <w:rPr>
-          <w:rFonts w:asciiTheme="minorHAnsi" w:eastAsia="Times New Roman" w:hAnsi="Times New Roman" w:cs="Times New Roman"/>
+          <w:rFonts w:hAnsi="Times New Roman" w:eastAsia="Times New Roman" w:cs="Times New Roman" w:asciiTheme="minorHAnsi"/>
           <w:color w:val="auto"/>
           <w:sz w:val="22"/>
           <w:szCs w:val="22"/>
@@ -1332,7 +1332,7 @@
             </w:rPr>
             <w:fldChar w:fldCharType="separate"/>
           </w:r>
-          <w:hyperlink w:anchor="_Toc2638914" w:history="1">
+          <w:hyperlink w:history="1" w:anchor="_Toc2638914">
             <w:r>
               <w:rPr>
                 <w:rStyle w:val="Hyperlink"/>
@@ -1416,7 +1416,7 @@
               <w:noProof/>
             </w:rPr>
           </w:pPr>
-          <w:hyperlink w:anchor="_Toc2638915" w:history="1">
+          <w:hyperlink w:history="1" w:anchor="_Toc2638915">
             <w:r>
               <w:rPr>
                 <w:rStyle w:val="Hyperlink"/>
@@ -1502,7 +1502,7 @@
               <w:noProof/>
             </w:rPr>
           </w:pPr>
-          <w:hyperlink w:anchor="_Toc2638916" w:history="1">
+          <w:hyperlink w:history="1" w:anchor="_Toc2638916">
             <w:r>
               <w:rPr>
                 <w:rStyle w:val="Hyperlink"/>
@@ -1588,7 +1588,7 @@
               <w:noProof/>
             </w:rPr>
           </w:pPr>
-          <w:hyperlink w:anchor="_Toc2638917" w:history="1">
+          <w:hyperlink w:history="1" w:anchor="_Toc2638917">
             <w:r>
               <w:rPr>
                 <w:rStyle w:val="Hyperlink"/>
@@ -1675,7 +1675,7 @@
               <w:noProof/>
             </w:rPr>
           </w:pPr>
-          <w:hyperlink w:anchor="_Toc2638918" w:history="1">
+          <w:hyperlink w:history="1" w:anchor="_Toc2638918">
             <w:r>
               <w:rPr>
                 <w:rStyle w:val="Hyperlink"/>
@@ -1762,7 +1762,7 @@
               <w:noProof/>
             </w:rPr>
           </w:pPr>
-          <w:hyperlink w:anchor="_Toc2638919" w:history="1">
+          <w:hyperlink w:history="1" w:anchor="_Toc2638919">
             <w:r>
               <w:rPr>
                 <w:rStyle w:val="Hyperlink"/>
@@ -1849,7 +1849,7 @@
               <w:noProof/>
             </w:rPr>
           </w:pPr>
-          <w:hyperlink w:anchor="_Toc2638920" w:history="1">
+          <w:hyperlink w:history="1" w:anchor="_Toc2638920">
             <w:r>
               <w:rPr>
                 <w:rStyle w:val="Hyperlink"/>
@@ -1936,7 +1936,7 @@
               <w:noProof/>
             </w:rPr>
           </w:pPr>
-          <w:hyperlink w:anchor="_Toc2638921" w:history="1">
+          <w:hyperlink w:history="1" w:anchor="_Toc2638921">
             <w:r>
               <w:rPr>
                 <w:rStyle w:val="Hyperlink"/>
@@ -2022,7 +2022,7 @@
               <w:noProof/>
             </w:rPr>
           </w:pPr>
-          <w:hyperlink w:anchor="_Toc2638922" w:history="1">
+          <w:hyperlink w:history="1" w:anchor="_Toc2638922">
             <w:r>
               <w:rPr>
                 <w:rStyle w:val="Hyperlink"/>
@@ -2108,7 +2108,7 @@
               <w:noProof/>
             </w:rPr>
           </w:pPr>
-          <w:hyperlink w:anchor="_Toc2638923" w:history="1">
+          <w:hyperlink w:history="1" w:anchor="_Toc2638923">
             <w:r>
               <w:rPr>
                 <w:rStyle w:val="Hyperlink"/>
@@ -2195,7 +2195,7 @@
               <w:noProof/>
             </w:rPr>
           </w:pPr>
-          <w:hyperlink w:anchor="_Toc2638924" w:history="1">
+          <w:hyperlink w:history="1" w:anchor="_Toc2638924">
             <w:r>
               <w:rPr>
                 <w:rStyle w:val="Hyperlink"/>
@@ -2282,7 +2282,7 @@
               <w:noProof/>
             </w:rPr>
           </w:pPr>
-          <w:hyperlink w:anchor="_Toc2638925" w:history="1">
+          <w:hyperlink w:history="1" w:anchor="_Toc2638925">
             <w:r>
               <w:rPr>
                 <w:rStyle w:val="Hyperlink"/>
@@ -2369,7 +2369,7 @@
               <w:noProof/>
             </w:rPr>
           </w:pPr>
-          <w:hyperlink w:anchor="_Toc2638926" w:history="1">
+          <w:hyperlink w:history="1" w:anchor="_Toc2638926">
             <w:r>
               <w:rPr>
                 <w:rStyle w:val="Hyperlink"/>
@@ -2456,7 +2456,7 @@
               <w:noProof/>
             </w:rPr>
           </w:pPr>
-          <w:hyperlink w:anchor="_Toc2638927" w:history="1">
+          <w:hyperlink w:history="1" w:anchor="_Toc2638927">
             <w:r>
               <w:rPr>
                 <w:rStyle w:val="Hyperlink"/>
@@ -2543,7 +2543,7 @@
               <w:noProof/>
             </w:rPr>
           </w:pPr>
-          <w:hyperlink w:anchor="_Toc2638928" w:history="1">
+          <w:hyperlink w:history="1" w:anchor="_Toc2638928">
             <w:r>
               <w:rPr>
                 <w:rStyle w:val="Hyperlink"/>
@@ -2630,7 +2630,7 @@
               <w:noProof/>
             </w:rPr>
           </w:pPr>
-          <w:hyperlink w:anchor="_Toc2638929" w:history="1">
+          <w:hyperlink w:history="1" w:anchor="_Toc2638929">
             <w:r>
               <w:rPr>
                 <w:rStyle w:val="Hyperlink"/>
@@ -2717,7 +2717,7 @@
               <w:noProof/>
             </w:rPr>
           </w:pPr>
-          <w:hyperlink w:anchor="_Toc2638930" w:history="1">
+          <w:hyperlink w:history="1" w:anchor="_Toc2638930">
             <w:r>
               <w:rPr>
                 <w:rStyle w:val="Hyperlink"/>
@@ -2804,7 +2804,7 @@
               <w:noProof/>
             </w:rPr>
           </w:pPr>
-          <w:hyperlink w:anchor="_Toc2638931" w:history="1">
+          <w:hyperlink w:history="1" w:anchor="_Toc2638931">
             <w:r>
               <w:rPr>
                 <w:rStyle w:val="Hyperlink"/>
@@ -2890,7 +2890,7 @@
               <w:noProof/>
             </w:rPr>
           </w:pPr>
-          <w:hyperlink w:anchor="_Toc2638932" w:history="1">
+          <w:hyperlink w:history="1" w:anchor="_Toc2638932">
             <w:r>
               <w:rPr>
                 <w:rStyle w:val="Hyperlink"/>
@@ -2976,7 +2976,7 @@
               <w:noProof/>
             </w:rPr>
           </w:pPr>
-          <w:hyperlink w:anchor="_Toc2638933" w:history="1">
+          <w:hyperlink w:history="1" w:anchor="_Toc2638933">
             <w:r>
               <w:rPr>
                 <w:rStyle w:val="Hyperlink"/>
@@ -3062,7 +3062,7 @@
               <w:noProof/>
             </w:rPr>
           </w:pPr>
-          <w:hyperlink w:anchor="_Toc2638934" w:history="1">
+          <w:hyperlink w:history="1" w:anchor="_Toc2638934">
             <w:r>
               <w:rPr>
                 <w:rStyle w:val="Hyperlink"/>
@@ -3149,7 +3149,7 @@
               <w:noProof/>
             </w:rPr>
           </w:pPr>
-          <w:hyperlink w:anchor="_Toc2638935" w:history="1">
+          <w:hyperlink w:history="1" w:anchor="_Toc2638935">
             <w:r>
               <w:rPr>
                 <w:rStyle w:val="Hyperlink"/>
@@ -3236,7 +3236,7 @@
               <w:noProof/>
             </w:rPr>
           </w:pPr>
-          <w:hyperlink w:anchor="_Toc2638936" w:history="1">
+          <w:hyperlink w:history="1" w:anchor="_Toc2638936">
             <w:r>
               <w:rPr>
                 <w:rStyle w:val="Hyperlink"/>
@@ -3320,7 +3320,7 @@
               <w:noProof/>
             </w:rPr>
           </w:pPr>
-          <w:hyperlink w:anchor="_Toc2638937" w:history="1">
+          <w:hyperlink w:history="1" w:anchor="_Toc2638937">
             <w:r>
               <w:rPr>
                 <w:rStyle w:val="Hyperlink"/>
@@ -3405,7 +3405,7 @@
               <w:noProof/>
             </w:rPr>
           </w:pPr>
-          <w:hyperlink w:anchor="_Toc2638938" w:history="1">
+          <w:hyperlink w:history="1" w:anchor="_Toc2638938">
             <w:r>
               <w:rPr>
                 <w:rStyle w:val="Hyperlink"/>
@@ -3490,7 +3490,7 @@
               <w:noProof/>
             </w:rPr>
           </w:pPr>
-          <w:hyperlink w:anchor="_Toc2638939" w:history="1">
+          <w:hyperlink w:history="1" w:anchor="_Toc2638939">
             <w:r>
               <w:rPr>
                 <w:rStyle w:val="Hyperlink"/>
@@ -3587,7 +3587,7 @@
         <w:jc w:val="both"/>
         <w:sectPr>
           <w:footerReference w:type="first" r:id="rId11"/>
-          <w:pgSz w:w="11906" w:h="16838"/>
+          <w:pgSz w:w="11906" w:h="16838" w:orient="portrait"/>
           <w:pgMar w:top="1417" w:right="1417" w:bottom="1417" w:left="1417" w:header="708" w:footer="708" w:gutter="0"/>
           <w:pgNumType w:start="1"/>
           <w:cols w:space="708"/>
@@ -3605,7 +3605,7 @@
         </w:numPr>
         <w:jc w:val="both"/>
       </w:pPr>
-      <w:bookmarkStart w:id="0" w:name="_Toc2638914"/>
+      <w:bookmarkStart w:name="_Toc2638914" w:id="0"/>
       <w:r>
         <w:lastRenderedPageBreak/>
         <w:t>Uvod</w:t>
@@ -3682,7 +3682,7 @@
           <w:lang w:val="en-GB"/>
         </w:rPr>
       </w:pPr>
-      <w:bookmarkStart w:id="1" w:name="_Toc2638915"/>
+      <w:bookmarkStart w:name="_Toc2638915" w:id="1"/>
       <w:proofErr w:type="spellStart"/>
       <w:r>
         <w:rPr>
@@ -5581,7 +5581,7 @@
           <w:lang w:val="en-GB"/>
         </w:rPr>
       </w:pPr>
-      <w:bookmarkStart w:id="2" w:name="_Toc2638916"/>
+      <w:bookmarkStart w:name="_Toc2638916" w:id="2"/>
       <w:proofErr w:type="spellStart"/>
       <w:r>
         <w:rPr>
@@ -5626,7 +5626,7 @@
           <w:lang w:val="en-GB"/>
         </w:rPr>
       </w:pPr>
-      <w:bookmarkStart w:id="3" w:name="_Toc2638917"/>
+      <w:bookmarkStart w:name="_Toc2638917" w:id="3"/>
       <w:proofErr w:type="spellStart"/>
       <w:r>
         <w:rPr>
@@ -5821,7 +5821,7 @@
           <w:lang w:val="en-GB"/>
         </w:rPr>
       </w:pPr>
-      <w:bookmarkStart w:id="4" w:name="_Toc2638918"/>
+      <w:bookmarkStart w:name="_Toc2638918" w:id="4"/>
       <w:proofErr w:type="spellStart"/>
       <w:r>
         <w:rPr>
@@ -6673,7 +6673,7 @@
           <w:lang w:val="en-GB"/>
         </w:rPr>
       </w:pPr>
-      <w:bookmarkStart w:id="5" w:name="_Toc2638919"/>
+      <w:bookmarkStart w:name="_Toc2638919" w:id="5"/>
       <w:r>
         <w:rPr>
           <w:lang w:val="en-GB"/>
@@ -7013,7 +7013,7 @@
           <w:lang w:val="en-GB"/>
         </w:rPr>
       </w:pPr>
-      <w:bookmarkStart w:id="6" w:name="_Toc2638920"/>
+      <w:bookmarkStart w:name="_Toc2638920" w:id="6"/>
       <w:r>
         <w:rPr>
           <w:lang w:val="en-GB"/>
@@ -7343,7 +7343,7 @@
           <w:lang w:val="en-GB"/>
         </w:rPr>
       </w:pPr>
-      <w:bookmarkStart w:id="7" w:name="_Toc2638921"/>
+      <w:bookmarkStart w:name="_Toc2638921" w:id="7"/>
       <w:proofErr w:type="spellStart"/>
       <w:r>
         <w:rPr>
@@ -8363,7 +8363,7 @@
           <w:lang w:val="en-GB"/>
         </w:rPr>
       </w:pPr>
-      <w:bookmarkStart w:id="8" w:name="_Toc2638922"/>
+      <w:bookmarkStart w:name="_Toc2638922" w:id="8"/>
       <w:proofErr w:type="spellStart"/>
       <w:r>
         <w:rPr>
@@ -8618,7 +8618,7 @@
           <w:lang w:val="en-GB"/>
         </w:rPr>
       </w:pPr>
-      <w:bookmarkStart w:id="9" w:name="_Toc2638923"/>
+      <w:bookmarkStart w:name="_Toc2638923" w:id="9"/>
       <w:proofErr w:type="spellStart"/>
       <w:r>
         <w:rPr>
@@ -8645,7 +8645,7 @@
     </w:p>
     <w:p>
       <w:pPr>
-        <w:ind w:left="1276"/>
+        <w:ind w:left="1416"/>
         <w:jc w:val="both"/>
         <w:rPr>
           <w:lang w:val="en-GB"/>
@@ -9000,7 +9000,7 @@
           <w:lang w:val="en-GB"/>
         </w:rPr>
       </w:pPr>
-      <w:bookmarkStart w:id="10" w:name="_Toc2638924"/>
+      <w:bookmarkStart w:name="_Toc2638924" w:id="10"/>
       <w:proofErr w:type="spellStart"/>
       <w:r>
         <w:rPr>
@@ -9020,704 +9020,33 @@
         <w:rPr>
           <w:lang w:val="en-GB"/>
         </w:rPr>
-        <w:t>moderatora</w:t>
-      </w:r>
-      <w:proofErr w:type="spellEnd"/>
-      <w:r>
-        <w:rPr>
-          <w:lang w:val="en-GB"/>
-        </w:rPr>
-        <w:t xml:space="preserve"> </w:t>
-      </w:r>
-      <w:proofErr w:type="spellStart"/>
-      <w:r>
-        <w:rPr>
-          <w:lang w:val="en-GB"/>
-        </w:rPr>
-        <w:t>sistema</w:t>
-      </w:r>
+        <w:t>korisnika</w:t>
+      </w:r>
+      <w:proofErr w:type="spellEnd"/>
       <w:bookmarkEnd w:id="10"/>
-      <w:proofErr w:type="spellEnd"/>
     </w:p>
     <w:p>
       <w:pPr>
-        <w:ind w:left="1276"/>
+        <w:spacing w:after="160" w:line="259" w:lineRule="auto"/>
+        <w:ind w:left="1416" w:firstLine="0"/>
         <w:jc w:val="both"/>
         <w:rPr>
+          <w:rFonts w:ascii="Calibri" w:hAnsi="Calibri" w:eastAsia="Calibri" w:cs="Calibri"/>
+          <w:noProof w:val="0"/>
+          <w:sz w:val="22"/>
+          <w:szCs w:val="22"/>
           <w:lang w:val="en-GB"/>
         </w:rPr>
       </w:pPr>
       <w:r>
         <w:rPr>
-          <w:lang w:val="en-GB"/>
-        </w:rPr>
-        <w:t xml:space="preserve">Moderator se </w:t>
-      </w:r>
-      <w:proofErr w:type="spellStart"/>
-      <w:r>
-        <w:rPr>
-          <w:lang w:val="en-GB"/>
-        </w:rPr>
-        <w:t>prijavljuje</w:t>
-      </w:r>
-      <w:proofErr w:type="spellEnd"/>
-      <w:r>
-        <w:rPr>
-          <w:lang w:val="en-GB"/>
-        </w:rPr>
-        <w:t xml:space="preserve"> </w:t>
-      </w:r>
-      <w:proofErr w:type="spellStart"/>
-      <w:r>
-        <w:rPr>
-          <w:lang w:val="en-GB"/>
-        </w:rPr>
-        <w:t>uno</w:t>
-      </w:r>
-      <w:r>
-        <w:rPr>
-          <w:lang w:val="en-GB"/>
-        </w:rPr>
-        <w:t>š</w:t>
-      </w:r>
-      <w:r>
-        <w:rPr>
-          <w:lang w:val="en-GB"/>
-        </w:rPr>
-        <w:t>enjem</w:t>
-      </w:r>
-      <w:proofErr w:type="spellEnd"/>
-      <w:r>
-        <w:rPr>
-          <w:lang w:val="en-GB"/>
-        </w:rPr>
-        <w:t xml:space="preserve"> </w:t>
-      </w:r>
-      <w:proofErr w:type="spellStart"/>
-      <w:r>
-        <w:rPr>
-          <w:lang w:val="en-GB"/>
-        </w:rPr>
-        <w:t>korisni</w:t>
-      </w:r>
-      <w:r>
-        <w:rPr>
-          <w:lang w:val="en-GB"/>
-        </w:rPr>
-        <w:t>č</w:t>
-      </w:r>
-      <w:r>
-        <w:rPr>
-          <w:lang w:val="en-GB"/>
-        </w:rPr>
-        <w:t>kog</w:t>
-      </w:r>
-      <w:proofErr w:type="spellEnd"/>
-      <w:r>
-        <w:rPr>
-          <w:lang w:val="en-GB"/>
-        </w:rPr>
-        <w:t xml:space="preserve"> </w:t>
-      </w:r>
-      <w:proofErr w:type="spellStart"/>
-      <w:r>
-        <w:rPr>
-          <w:lang w:val="en-GB"/>
-        </w:rPr>
-        <w:t>imena</w:t>
-      </w:r>
-      <w:proofErr w:type="spellEnd"/>
-      <w:r>
-        <w:rPr>
-          <w:lang w:val="en-GB"/>
-        </w:rPr>
-        <w:t xml:space="preserve"> </w:t>
-      </w:r>
-      <w:proofErr w:type="spellStart"/>
-      <w:r>
-        <w:rPr>
-          <w:lang w:val="en-GB"/>
-        </w:rPr>
-        <w:t>i</w:t>
-      </w:r>
-      <w:proofErr w:type="spellEnd"/>
-      <w:r>
-        <w:rPr>
-          <w:lang w:val="en-GB"/>
-        </w:rPr>
-        <w:t xml:space="preserve"> </w:t>
-      </w:r>
-      <w:proofErr w:type="spellStart"/>
-      <w:r>
-        <w:rPr>
-          <w:lang w:val="en-GB"/>
-        </w:rPr>
-        <w:t>lozinke</w:t>
-      </w:r>
-      <w:proofErr w:type="spellEnd"/>
-      <w:r>
-        <w:rPr>
-          <w:lang w:val="en-GB"/>
-        </w:rPr>
-        <w:t xml:space="preserve"> </w:t>
-      </w:r>
-      <w:proofErr w:type="spellStart"/>
-      <w:r>
-        <w:rPr>
-          <w:lang w:val="en-GB"/>
-        </w:rPr>
-        <w:t>koje</w:t>
-      </w:r>
-      <w:proofErr w:type="spellEnd"/>
-      <w:r>
-        <w:rPr>
-          <w:lang w:val="en-GB"/>
-        </w:rPr>
-        <w:t xml:space="preserve"> se </w:t>
-      </w:r>
-      <w:proofErr w:type="spellStart"/>
-      <w:r>
-        <w:rPr>
-          <w:lang w:val="en-GB"/>
-        </w:rPr>
-        <w:t>moraju</w:t>
-      </w:r>
-      <w:proofErr w:type="spellEnd"/>
-      <w:r>
-        <w:rPr>
-          <w:lang w:val="en-GB"/>
-        </w:rPr>
-        <w:t xml:space="preserve"> </w:t>
-      </w:r>
-      <w:proofErr w:type="spellStart"/>
-      <w:r>
-        <w:rPr>
-          <w:lang w:val="en-GB"/>
-        </w:rPr>
-        <w:t>pokalapati</w:t>
-      </w:r>
-      <w:proofErr w:type="spellEnd"/>
-      <w:r>
-        <w:rPr>
-          <w:lang w:val="en-GB"/>
-        </w:rPr>
-        <w:t xml:space="preserve"> </w:t>
-      </w:r>
-      <w:proofErr w:type="spellStart"/>
-      <w:r>
-        <w:rPr>
-          <w:lang w:val="en-GB"/>
-        </w:rPr>
-        <w:t>sa</w:t>
-      </w:r>
-      <w:proofErr w:type="spellEnd"/>
-      <w:r>
-        <w:rPr>
-          <w:lang w:val="en-GB"/>
-        </w:rPr>
-        <w:t xml:space="preserve"> </w:t>
-      </w:r>
-      <w:proofErr w:type="spellStart"/>
-      <w:r>
-        <w:rPr>
-          <w:lang w:val="en-GB"/>
-        </w:rPr>
-        <w:t>onima</w:t>
-      </w:r>
-      <w:proofErr w:type="spellEnd"/>
-      <w:r>
-        <w:rPr>
-          <w:lang w:val="en-GB"/>
-        </w:rPr>
-        <w:t xml:space="preserve"> </w:t>
-      </w:r>
-      <w:proofErr w:type="spellStart"/>
-      <w:r>
-        <w:rPr>
-          <w:lang w:val="en-GB"/>
-        </w:rPr>
-        <w:t>koje</w:t>
-      </w:r>
-      <w:proofErr w:type="spellEnd"/>
-      <w:r>
-        <w:rPr>
-          <w:lang w:val="en-GB"/>
-        </w:rPr>
-        <w:t xml:space="preserve"> je administrator </w:t>
-      </w:r>
-      <w:proofErr w:type="spellStart"/>
-      <w:r>
-        <w:rPr>
-          <w:lang w:val="en-GB"/>
-        </w:rPr>
-        <w:t>postavio</w:t>
-      </w:r>
-      <w:proofErr w:type="spellEnd"/>
-      <w:r>
-        <w:rPr>
-          <w:lang w:val="en-GB"/>
-        </w:rPr>
-        <w:t xml:space="preserve"> </w:t>
-      </w:r>
-      <w:proofErr w:type="spellStart"/>
-      <w:r>
-        <w:rPr>
-          <w:lang w:val="en-GB"/>
-        </w:rPr>
-        <w:t>i</w:t>
-      </w:r>
-      <w:proofErr w:type="spellEnd"/>
-      <w:r>
-        <w:rPr>
-          <w:lang w:val="en-GB"/>
-        </w:rPr>
-        <w:t xml:space="preserve"> </w:t>
-      </w:r>
-      <w:proofErr w:type="spellStart"/>
-      <w:r>
-        <w:rPr>
-          <w:lang w:val="en-GB"/>
-        </w:rPr>
-        <w:t>koji</w:t>
-      </w:r>
-      <w:proofErr w:type="spellEnd"/>
-      <w:r>
-        <w:rPr>
-          <w:lang w:val="en-GB"/>
-        </w:rPr>
-        <w:t xml:space="preserve"> se </w:t>
-      </w:r>
-      <w:proofErr w:type="spellStart"/>
-      <w:r>
-        <w:rPr>
-          <w:lang w:val="en-GB"/>
-        </w:rPr>
-        <w:t>nalaze</w:t>
-      </w:r>
-      <w:proofErr w:type="spellEnd"/>
-      <w:r>
-        <w:rPr>
-          <w:lang w:val="en-GB"/>
-        </w:rPr>
-        <w:t xml:space="preserve"> u </w:t>
-      </w:r>
-      <w:proofErr w:type="spellStart"/>
-      <w:r>
-        <w:rPr>
-          <w:lang w:val="en-GB"/>
-        </w:rPr>
-        <w:t>bazi</w:t>
-      </w:r>
-      <w:proofErr w:type="spellEnd"/>
-      <w:r>
-        <w:rPr>
-          <w:lang w:val="en-GB"/>
-        </w:rPr>
-        <w:t xml:space="preserve">. </w:t>
-      </w:r>
-      <w:proofErr w:type="spellStart"/>
-      <w:r>
-        <w:rPr>
-          <w:lang w:val="en-GB"/>
-        </w:rPr>
-        <w:t>Nadalje</w:t>
-      </w:r>
-      <w:proofErr w:type="spellEnd"/>
-      <w:r>
-        <w:rPr>
-          <w:lang w:val="en-GB"/>
-        </w:rPr>
-        <w:t xml:space="preserve"> moderator </w:t>
-      </w:r>
-      <w:proofErr w:type="spellStart"/>
-      <w:r>
-        <w:rPr>
-          <w:lang w:val="en-GB"/>
-        </w:rPr>
-        <w:t>ima</w:t>
-      </w:r>
-      <w:proofErr w:type="spellEnd"/>
-      <w:r>
-        <w:rPr>
-          <w:lang w:val="en-GB"/>
-        </w:rPr>
-        <w:t xml:space="preserve"> </w:t>
-      </w:r>
-      <w:proofErr w:type="spellStart"/>
-      <w:r>
-        <w:rPr>
-          <w:lang w:val="en-GB"/>
-        </w:rPr>
-        <w:t>mogu</w:t>
-      </w:r>
-      <w:r>
-        <w:rPr>
-          <w:lang w:val="en-GB"/>
-        </w:rPr>
-        <w:t>ć</w:t>
-      </w:r>
-      <w:r>
-        <w:rPr>
-          <w:lang w:val="en-GB"/>
-        </w:rPr>
-        <w:t>nost</w:t>
-      </w:r>
-      <w:proofErr w:type="spellEnd"/>
-      <w:r>
-        <w:rPr>
-          <w:lang w:val="en-GB"/>
-        </w:rPr>
-        <w:t xml:space="preserve"> da </w:t>
-      </w:r>
-      <w:proofErr w:type="spellStart"/>
-      <w:r>
-        <w:rPr>
-          <w:lang w:val="en-GB"/>
-        </w:rPr>
-        <w:t>odobrava</w:t>
-      </w:r>
-      <w:proofErr w:type="spellEnd"/>
-      <w:r>
-        <w:rPr>
-          <w:lang w:val="en-GB"/>
-        </w:rPr>
-        <w:t xml:space="preserve"> </w:t>
-      </w:r>
-      <w:proofErr w:type="spellStart"/>
-      <w:r>
-        <w:rPr>
-          <w:lang w:val="en-GB"/>
-        </w:rPr>
-        <w:t>akorde</w:t>
-      </w:r>
-      <w:proofErr w:type="spellEnd"/>
-      <w:r>
-        <w:rPr>
-          <w:lang w:val="en-GB"/>
-        </w:rPr>
-        <w:t xml:space="preserve"> </w:t>
-      </w:r>
-      <w:proofErr w:type="spellStart"/>
-      <w:r>
-        <w:rPr>
-          <w:lang w:val="en-GB"/>
-        </w:rPr>
-        <w:t>koje</w:t>
-      </w:r>
-      <w:proofErr w:type="spellEnd"/>
-      <w:r>
-        <w:rPr>
-          <w:lang w:val="en-GB"/>
-        </w:rPr>
-        <w:t xml:space="preserve"> </w:t>
-      </w:r>
-      <w:proofErr w:type="spellStart"/>
-      <w:r>
-        <w:rPr>
-          <w:lang w:val="en-GB"/>
-        </w:rPr>
-        <w:t>su</w:t>
-      </w:r>
-      <w:proofErr w:type="spellEnd"/>
-      <w:r>
-        <w:rPr>
-          <w:lang w:val="en-GB"/>
-        </w:rPr>
-        <w:t xml:space="preserve"> </w:t>
-      </w:r>
-      <w:proofErr w:type="spellStart"/>
-      <w:r>
-        <w:rPr>
-          <w:lang w:val="en-GB"/>
-        </w:rPr>
-        <w:t>postavili</w:t>
-      </w:r>
-      <w:proofErr w:type="spellEnd"/>
-      <w:r>
-        <w:rPr>
-          <w:lang w:val="en-GB"/>
-        </w:rPr>
-        <w:t xml:space="preserve"> </w:t>
-      </w:r>
-      <w:proofErr w:type="spellStart"/>
-      <w:r>
-        <w:rPr>
-          <w:lang w:val="en-GB"/>
-        </w:rPr>
-        <w:t>registrovani</w:t>
-      </w:r>
-      <w:proofErr w:type="spellEnd"/>
-      <w:r>
-        <w:rPr>
-          <w:lang w:val="en-GB"/>
-        </w:rPr>
-        <w:t xml:space="preserve"> </w:t>
-      </w:r>
-      <w:proofErr w:type="spellStart"/>
-      <w:r>
-        <w:rPr>
-          <w:lang w:val="en-GB"/>
-        </w:rPr>
-        <w:t>korisnici</w:t>
-      </w:r>
-      <w:proofErr w:type="spellEnd"/>
-      <w:r>
-        <w:rPr>
-          <w:lang w:val="en-GB"/>
-        </w:rPr>
-        <w:t xml:space="preserve"> </w:t>
-      </w:r>
-      <w:proofErr w:type="spellStart"/>
-      <w:r>
-        <w:rPr>
-          <w:lang w:val="en-GB"/>
-        </w:rPr>
-        <w:t>kao</w:t>
-      </w:r>
-      <w:proofErr w:type="spellEnd"/>
-      <w:r>
-        <w:rPr>
-          <w:lang w:val="en-GB"/>
-        </w:rPr>
-        <w:t xml:space="preserve"> </w:t>
-      </w:r>
-      <w:proofErr w:type="spellStart"/>
-      <w:r>
-        <w:rPr>
-          <w:lang w:val="en-GB"/>
-        </w:rPr>
-        <w:t>i</w:t>
-      </w:r>
-      <w:proofErr w:type="spellEnd"/>
-      <w:r>
-        <w:rPr>
-          <w:lang w:val="en-GB"/>
-        </w:rPr>
-        <w:t xml:space="preserve"> </w:t>
-      </w:r>
-      <w:proofErr w:type="spellStart"/>
-      <w:r>
-        <w:rPr>
-          <w:lang w:val="en-GB"/>
-        </w:rPr>
-        <w:t>komentare</w:t>
-      </w:r>
-      <w:proofErr w:type="spellEnd"/>
-      <w:r>
-        <w:rPr>
-          <w:lang w:val="en-GB"/>
-        </w:rPr>
-        <w:t xml:space="preserve">. </w:t>
-      </w:r>
-      <w:proofErr w:type="spellStart"/>
-      <w:r>
-        <w:rPr>
-          <w:lang w:val="en-GB"/>
-        </w:rPr>
-        <w:t>Tako</w:t>
-      </w:r>
-      <w:r>
-        <w:rPr>
-          <w:lang w:val="en-GB"/>
-        </w:rPr>
-        <w:t>đ</w:t>
-      </w:r>
-      <w:r>
-        <w:rPr>
-          <w:lang w:val="en-GB"/>
-        </w:rPr>
-        <w:t>e</w:t>
-      </w:r>
-      <w:proofErr w:type="spellEnd"/>
-      <w:r>
-        <w:rPr>
-          <w:lang w:val="en-GB"/>
-        </w:rPr>
-        <w:t xml:space="preserve"> </w:t>
-      </w:r>
-      <w:proofErr w:type="spellStart"/>
-      <w:r>
-        <w:rPr>
-          <w:lang w:val="en-GB"/>
-        </w:rPr>
-        <w:t>ima</w:t>
-      </w:r>
-      <w:proofErr w:type="spellEnd"/>
-      <w:r>
-        <w:rPr>
-          <w:lang w:val="en-GB"/>
-        </w:rPr>
-        <w:t xml:space="preserve"> </w:t>
-      </w:r>
-      <w:proofErr w:type="spellStart"/>
-      <w:r>
-        <w:rPr>
-          <w:lang w:val="en-GB"/>
-        </w:rPr>
-        <w:t>i</w:t>
-      </w:r>
-      <w:proofErr w:type="spellEnd"/>
-      <w:r>
-        <w:rPr>
-          <w:lang w:val="en-GB"/>
-        </w:rPr>
-        <w:t xml:space="preserve"> </w:t>
-      </w:r>
-      <w:proofErr w:type="spellStart"/>
-      <w:r>
-        <w:rPr>
-          <w:lang w:val="en-GB"/>
-        </w:rPr>
-        <w:t>mogu</w:t>
-      </w:r>
-      <w:r>
-        <w:rPr>
-          <w:lang w:val="en-GB"/>
-        </w:rPr>
-        <w:t>ć</w:t>
-      </w:r>
-      <w:r>
-        <w:rPr>
-          <w:lang w:val="en-GB"/>
-        </w:rPr>
-        <w:t>nost</w:t>
-      </w:r>
-      <w:proofErr w:type="spellEnd"/>
-      <w:r>
-        <w:rPr>
-          <w:lang w:val="en-GB"/>
-        </w:rPr>
-        <w:t xml:space="preserve"> </w:t>
-      </w:r>
-      <w:proofErr w:type="spellStart"/>
-      <w:r>
-        <w:rPr>
-          <w:lang w:val="en-GB"/>
-        </w:rPr>
-        <w:t>ga</w:t>
-      </w:r>
-      <w:proofErr w:type="spellEnd"/>
-      <w:r>
-        <w:rPr>
-          <w:lang w:val="en-GB"/>
-        </w:rPr>
-        <w:t xml:space="preserve"> </w:t>
-      </w:r>
-      <w:proofErr w:type="spellStart"/>
-      <w:r>
-        <w:rPr>
-          <w:lang w:val="en-GB"/>
-        </w:rPr>
-        <w:t>pregleda</w:t>
-      </w:r>
-      <w:proofErr w:type="spellEnd"/>
-      <w:r>
-        <w:rPr>
-          <w:lang w:val="en-GB"/>
-        </w:rPr>
-        <w:t xml:space="preserve"> </w:t>
-      </w:r>
-      <w:proofErr w:type="spellStart"/>
-      <w:r>
-        <w:rPr>
-          <w:lang w:val="en-GB"/>
-        </w:rPr>
-        <w:t>ve</w:t>
-      </w:r>
-      <w:r>
-        <w:rPr>
-          <w:lang w:val="en-GB"/>
-        </w:rPr>
-        <w:t>ć</w:t>
-      </w:r>
-      <w:proofErr w:type="spellEnd"/>
-      <w:r>
-        <w:rPr>
-          <w:lang w:val="en-GB"/>
-        </w:rPr>
-        <w:t xml:space="preserve"> </w:t>
-      </w:r>
-      <w:proofErr w:type="spellStart"/>
-      <w:r>
-        <w:rPr>
-          <w:lang w:val="en-GB"/>
-        </w:rPr>
-        <w:t>postoje</w:t>
-      </w:r>
-      <w:r>
-        <w:rPr>
-          <w:lang w:val="en-GB"/>
-        </w:rPr>
-        <w:t>ć</w:t>
-      </w:r>
-      <w:r>
-        <w:rPr>
-          <w:lang w:val="en-GB"/>
-        </w:rPr>
-        <w:t>e</w:t>
-      </w:r>
-      <w:proofErr w:type="spellEnd"/>
-      <w:r>
-        <w:rPr>
-          <w:lang w:val="en-GB"/>
-        </w:rPr>
-        <w:t xml:space="preserve"> </w:t>
-      </w:r>
-      <w:proofErr w:type="spellStart"/>
-      <w:r>
-        <w:rPr>
-          <w:lang w:val="en-GB"/>
-        </w:rPr>
-        <w:t>akorde</w:t>
-      </w:r>
-      <w:proofErr w:type="spellEnd"/>
-      <w:r>
-        <w:rPr>
-          <w:lang w:val="en-GB"/>
-        </w:rPr>
-        <w:t xml:space="preserve"> </w:t>
-      </w:r>
-      <w:proofErr w:type="spellStart"/>
-      <w:r>
-        <w:rPr>
-          <w:lang w:val="en-GB"/>
-        </w:rPr>
-        <w:t>i</w:t>
-      </w:r>
-      <w:proofErr w:type="spellEnd"/>
-      <w:r>
-        <w:rPr>
-          <w:lang w:val="en-GB"/>
-        </w:rPr>
-        <w:t xml:space="preserve"> da </w:t>
-      </w:r>
-      <w:proofErr w:type="spellStart"/>
-      <w:r>
-        <w:rPr>
-          <w:lang w:val="en-GB"/>
-        </w:rPr>
-        <w:t>ih</w:t>
-      </w:r>
-      <w:proofErr w:type="spellEnd"/>
-      <w:r>
-        <w:rPr>
-          <w:lang w:val="en-GB"/>
-        </w:rPr>
-        <w:t xml:space="preserve"> </w:t>
-      </w:r>
-      <w:proofErr w:type="spellStart"/>
-      <w:r>
-        <w:rPr>
-          <w:lang w:val="en-GB"/>
-        </w:rPr>
-        <w:t>menja</w:t>
-      </w:r>
-      <w:proofErr w:type="spellEnd"/>
-      <w:r>
-        <w:rPr>
-          <w:lang w:val="en-GB"/>
-        </w:rPr>
-        <w:t>.</w:t>
+          <w:rFonts w:ascii="Calibri" w:hAnsi="Calibri" w:eastAsia="Calibri" w:cs="Calibri"/>
+          <w:noProof w:val="0"/>
+          <w:sz w:val="22"/>
+          <w:szCs w:val="22"/>
+          <w:lang w:val="en-US"/>
+        </w:rPr>
+        <w:t>Korisnik se prijavljuje unošenjem korisničkog imena i lozinke koje se moraju poklapatisa onima koje je postavio prilikom registracije i koji se nalaze u bazi. Nadalje sistem prepoznaje koja prava imam korisnki i u skladu sa njima omogućava korisniku određeneslučajeve korišćenja.</w:t>
       </w:r>
     </w:p>
     <w:p>
@@ -9732,432 +9061,569 @@
           <w:lang w:val="en-GB"/>
         </w:rPr>
       </w:pPr>
-      <w:bookmarkStart w:id="11" w:name="_Toc2638925"/>
-      <w:proofErr w:type="spellStart"/>
-      <w:r>
-        <w:rPr>
-          <w:lang w:val="en-GB"/>
-        </w:rPr>
-        <w:t>Autorizacija</w:t>
-      </w:r>
-      <w:proofErr w:type="spellEnd"/>
-      <w:r>
-        <w:rPr>
-          <w:lang w:val="en-GB"/>
-        </w:rPr>
-        <w:t xml:space="preserve"> </w:t>
-      </w:r>
-      <w:proofErr w:type="spellStart"/>
-      <w:r>
-        <w:rPr>
-          <w:lang w:val="en-GB"/>
-        </w:rPr>
-        <w:t>registrovanih</w:t>
-      </w:r>
-      <w:proofErr w:type="spellEnd"/>
-      <w:r>
-        <w:rPr>
-          <w:lang w:val="en-GB"/>
-        </w:rPr>
-        <w:t xml:space="preserve"> </w:t>
-      </w:r>
-      <w:proofErr w:type="spellStart"/>
-      <w:r>
-        <w:rPr>
-          <w:lang w:val="en-GB"/>
-        </w:rPr>
-        <w:t>korisnika</w:t>
-      </w:r>
+      <w:bookmarkStart w:name="_Toc2638925" w:id="11"/>
+      <w:proofErr w:type="spellStart"/>
+      <w:r>
+        <w:rPr>
+          <w:lang w:val="en-GB"/>
+        </w:rPr>
+        <w:t>Odobravanje</w:t>
+      </w:r>
+      <w:proofErr w:type="spellEnd"/>
+      <w:r>
+        <w:rPr>
+          <w:lang w:val="en-GB"/>
+        </w:rPr>
+        <w:t xml:space="preserve"> </w:t>
+      </w:r>
+      <w:proofErr w:type="spellStart"/>
+      <w:r>
+        <w:rPr>
+          <w:lang w:val="en-GB"/>
+        </w:rPr>
+        <w:t>akorda</w:t>
+      </w:r>
+      <w:proofErr w:type="spellEnd"/>
       <w:bookmarkEnd w:id="11"/>
-      <w:proofErr w:type="spellEnd"/>
     </w:p>
     <w:p>
       <w:pPr>
-        <w:ind w:left="1276"/>
+        <w:spacing w:after="160" w:line="259" w:lineRule="auto"/>
+        <w:ind w:left="1416" w:firstLine="0"/>
         <w:jc w:val="both"/>
         <w:rPr>
+          <w:rFonts w:ascii="Calibri" w:hAnsi="Calibri" w:eastAsia="Calibri" w:cs="Calibri"/>
+          <w:noProof w:val="0"/>
+          <w:sz w:val="22"/>
+          <w:szCs w:val="22"/>
           <w:lang w:val="en-GB"/>
         </w:rPr>
       </w:pPr>
       <w:proofErr w:type="spellStart"/>
       <w:r>
         <w:rPr>
-          <w:lang w:val="en-GB"/>
-        </w:rPr>
-        <w:t>Posetilac</w:t>
-      </w:r>
-      <w:proofErr w:type="spellEnd"/>
-      <w:r>
-        <w:rPr>
-          <w:lang w:val="en-GB"/>
-        </w:rPr>
-        <w:t xml:space="preserve"> </w:t>
-      </w:r>
-      <w:proofErr w:type="spellStart"/>
-      <w:r>
-        <w:rPr>
-          <w:lang w:val="en-GB"/>
+          <w:rFonts w:ascii="Calibri" w:hAnsi="Calibri" w:eastAsia="Calibri" w:cs="Calibri"/>
+          <w:noProof w:val="0"/>
+          <w:sz w:val="22"/>
+          <w:szCs w:val="22"/>
+          <w:lang w:val="en-US"/>
+        </w:rPr>
+        <w:t>Moderatori</w:t>
+      </w:r>
+      <w:proofErr w:type="spellEnd"/>
+      <w:r>
+        <w:rPr>
+          <w:rFonts w:ascii="Calibri" w:hAnsi="Calibri" w:eastAsia="Calibri" w:cs="Calibri"/>
+          <w:noProof w:val="0"/>
+          <w:sz w:val="22"/>
+          <w:szCs w:val="22"/>
+          <w:lang w:val="en-US"/>
+        </w:rPr>
+        <w:t xml:space="preserve"> </w:t>
+      </w:r>
+      <w:proofErr w:type="spellStart"/>
+      <w:r>
+        <w:rPr>
+          <w:rFonts w:ascii="Calibri" w:hAnsi="Calibri" w:eastAsia="Calibri" w:cs="Calibri"/>
+          <w:noProof w:val="0"/>
+          <w:sz w:val="22"/>
+          <w:szCs w:val="22"/>
+          <w:lang w:val="en-US"/>
+        </w:rPr>
+        <w:t>i</w:t>
+      </w:r>
+      <w:proofErr w:type="spellEnd"/>
+      <w:r>
+        <w:rPr>
+          <w:rFonts w:ascii="Calibri" w:hAnsi="Calibri" w:eastAsia="Calibri" w:cs="Calibri"/>
+          <w:noProof w:val="0"/>
+          <w:sz w:val="22"/>
+          <w:szCs w:val="22"/>
+          <w:lang w:val="en-US"/>
+        </w:rPr>
+        <w:t xml:space="preserve"> </w:t>
+      </w:r>
+      <w:proofErr w:type="spellStart"/>
+      <w:r>
+        <w:rPr>
+          <w:rFonts w:ascii="Calibri" w:hAnsi="Calibri" w:eastAsia="Calibri" w:cs="Calibri"/>
+          <w:noProof w:val="0"/>
+          <w:sz w:val="22"/>
+          <w:szCs w:val="22"/>
+          <w:lang w:val="en-US"/>
+        </w:rPr>
+        <w:t>administratori</w:t>
+      </w:r>
+      <w:proofErr w:type="spellEnd"/>
+      <w:r>
+        <w:rPr>
+          <w:rFonts w:ascii="Calibri" w:hAnsi="Calibri" w:eastAsia="Calibri" w:cs="Calibri"/>
+          <w:noProof w:val="0"/>
+          <w:sz w:val="22"/>
+          <w:szCs w:val="22"/>
+          <w:lang w:val="en-US"/>
+        </w:rPr>
+        <w:t xml:space="preserve"> </w:t>
+      </w:r>
+      <w:proofErr w:type="spellStart"/>
+      <w:r>
+        <w:rPr>
+          <w:rFonts w:ascii="Calibri" w:hAnsi="Calibri" w:eastAsia="Calibri" w:cs="Calibri"/>
+          <w:noProof w:val="0"/>
+          <w:sz w:val="22"/>
+          <w:szCs w:val="22"/>
+          <w:lang w:val="en-US"/>
         </w:rPr>
         <w:t>sajta</w:t>
       </w:r>
       <w:proofErr w:type="spellEnd"/>
       <w:r>
         <w:rPr>
-          <w:lang w:val="en-GB"/>
-        </w:rPr>
-        <w:t xml:space="preserve"> </w:t>
-      </w:r>
-      <w:proofErr w:type="spellStart"/>
-      <w:r>
-        <w:rPr>
-          <w:lang w:val="en-GB"/>
-        </w:rPr>
-        <w:t>unosi</w:t>
-      </w:r>
-      <w:proofErr w:type="spellEnd"/>
-      <w:r>
-        <w:rPr>
-          <w:lang w:val="en-GB"/>
-        </w:rPr>
-        <w:t xml:space="preserve"> </w:t>
-      </w:r>
-      <w:proofErr w:type="spellStart"/>
-      <w:r>
-        <w:rPr>
-          <w:lang w:val="en-GB"/>
-        </w:rPr>
-        <w:t>korisni</w:t>
-      </w:r>
-      <w:r>
-        <w:rPr>
-          <w:lang w:val="en-GB"/>
-        </w:rPr>
-        <w:t>č</w:t>
-      </w:r>
-      <w:r>
-        <w:rPr>
-          <w:lang w:val="en-GB"/>
-        </w:rPr>
-        <w:t>ko</w:t>
-      </w:r>
-      <w:proofErr w:type="spellEnd"/>
-      <w:r>
-        <w:rPr>
-          <w:lang w:val="en-GB"/>
-        </w:rPr>
-        <w:t xml:space="preserve"> </w:t>
-      </w:r>
-      <w:proofErr w:type="spellStart"/>
-      <w:r>
-        <w:rPr>
-          <w:lang w:val="en-GB"/>
-        </w:rPr>
-        <w:t>ime</w:t>
-      </w:r>
-      <w:proofErr w:type="spellEnd"/>
-      <w:r>
-        <w:rPr>
-          <w:lang w:val="en-GB"/>
-        </w:rPr>
-        <w:t xml:space="preserve"> </w:t>
-      </w:r>
-      <w:proofErr w:type="spellStart"/>
-      <w:r>
-        <w:rPr>
-          <w:lang w:val="en-GB"/>
-        </w:rPr>
-        <w:t>i</w:t>
-      </w:r>
-      <w:proofErr w:type="spellEnd"/>
-      <w:r>
-        <w:rPr>
-          <w:lang w:val="en-GB"/>
-        </w:rPr>
-        <w:t xml:space="preserve"> </w:t>
-      </w:r>
-      <w:proofErr w:type="spellStart"/>
-      <w:r>
-        <w:rPr>
-          <w:lang w:val="en-GB"/>
-        </w:rPr>
-        <w:t>lozinku</w:t>
-      </w:r>
-      <w:proofErr w:type="spellEnd"/>
-      <w:r>
-        <w:rPr>
-          <w:lang w:val="en-GB"/>
-        </w:rPr>
-        <w:t xml:space="preserve"> </w:t>
-      </w:r>
-      <w:proofErr w:type="spellStart"/>
-      <w:r>
-        <w:rPr>
-          <w:lang w:val="en-GB"/>
+          <w:rFonts w:ascii="Calibri" w:hAnsi="Calibri" w:eastAsia="Calibri" w:cs="Calibri"/>
+          <w:noProof w:val="0"/>
+          <w:sz w:val="22"/>
+          <w:szCs w:val="22"/>
+          <w:lang w:val="en-US"/>
+        </w:rPr>
+        <w:t xml:space="preserve"> </w:t>
+      </w:r>
+      <w:proofErr w:type="spellStart"/>
+      <w:r>
+        <w:rPr>
+          <w:rFonts w:ascii="Calibri" w:hAnsi="Calibri" w:eastAsia="Calibri" w:cs="Calibri"/>
+          <w:noProof w:val="0"/>
+          <w:sz w:val="22"/>
+          <w:szCs w:val="22"/>
+          <w:lang w:val="en-US"/>
+        </w:rPr>
+        <w:t>imaju</w:t>
+      </w:r>
+      <w:proofErr w:type="spellEnd"/>
+      <w:r>
+        <w:rPr>
+          <w:rFonts w:ascii="Calibri" w:hAnsi="Calibri" w:eastAsia="Calibri" w:cs="Calibri"/>
+          <w:noProof w:val="0"/>
+          <w:sz w:val="22"/>
+          <w:szCs w:val="22"/>
+          <w:lang w:val="en-US"/>
+        </w:rPr>
+        <w:t xml:space="preserve"> </w:t>
+      </w:r>
+      <w:proofErr w:type="spellStart"/>
+      <w:r>
+        <w:rPr>
+          <w:rFonts w:ascii="Calibri" w:hAnsi="Calibri" w:eastAsia="Calibri" w:cs="Calibri"/>
+          <w:noProof w:val="0"/>
+          <w:sz w:val="22"/>
+          <w:szCs w:val="22"/>
+          <w:lang w:val="en-US"/>
+        </w:rPr>
+        <w:t>mogućnost</w:t>
+      </w:r>
+      <w:proofErr w:type="spellEnd"/>
+      <w:r>
+        <w:rPr>
+          <w:rFonts w:ascii="Calibri" w:hAnsi="Calibri" w:eastAsia="Calibri" w:cs="Calibri"/>
+          <w:noProof w:val="0"/>
+          <w:sz w:val="22"/>
+          <w:szCs w:val="22"/>
+          <w:lang w:val="en-US"/>
+        </w:rPr>
+        <w:t xml:space="preserve"> da </w:t>
+      </w:r>
+      <w:proofErr w:type="spellStart"/>
+      <w:r>
+        <w:rPr>
+          <w:rFonts w:ascii="Calibri" w:hAnsi="Calibri" w:eastAsia="Calibri" w:cs="Calibri"/>
+          <w:noProof w:val="0"/>
+          <w:sz w:val="22"/>
+          <w:szCs w:val="22"/>
+          <w:lang w:val="en-US"/>
+        </w:rPr>
+        <w:t>odobre</w:t>
+      </w:r>
+      <w:proofErr w:type="spellEnd"/>
+      <w:r>
+        <w:rPr>
+          <w:rFonts w:ascii="Calibri" w:hAnsi="Calibri" w:eastAsia="Calibri" w:cs="Calibri"/>
+          <w:noProof w:val="0"/>
+          <w:sz w:val="22"/>
+          <w:szCs w:val="22"/>
+          <w:lang w:val="en-US"/>
+        </w:rPr>
+        <w:t xml:space="preserve"> </w:t>
+      </w:r>
+      <w:proofErr w:type="spellStart"/>
+      <w:r>
+        <w:rPr>
+          <w:rFonts w:ascii="Calibri" w:hAnsi="Calibri" w:eastAsia="Calibri" w:cs="Calibri"/>
+          <w:noProof w:val="0"/>
+          <w:sz w:val="22"/>
+          <w:szCs w:val="22"/>
+          <w:lang w:val="en-US"/>
+        </w:rPr>
+        <w:t>akorde</w:t>
+      </w:r>
+      <w:proofErr w:type="spellEnd"/>
+      <w:r>
+        <w:rPr>
+          <w:rFonts w:ascii="Calibri" w:hAnsi="Calibri" w:eastAsia="Calibri" w:cs="Calibri"/>
+          <w:noProof w:val="0"/>
+          <w:sz w:val="22"/>
+          <w:szCs w:val="22"/>
+          <w:lang w:val="en-US"/>
+        </w:rPr>
+        <w:t xml:space="preserve"> </w:t>
+      </w:r>
+      <w:proofErr w:type="spellStart"/>
+      <w:r>
+        <w:rPr>
+          <w:rFonts w:ascii="Calibri" w:hAnsi="Calibri" w:eastAsia="Calibri" w:cs="Calibri"/>
+          <w:noProof w:val="0"/>
+          <w:sz w:val="22"/>
+          <w:szCs w:val="22"/>
+          <w:lang w:val="en-US"/>
         </w:rPr>
         <w:t>koje</w:t>
       </w:r>
       <w:proofErr w:type="spellEnd"/>
       <w:r>
         <w:rPr>
-          <w:lang w:val="en-GB"/>
-        </w:rPr>
-        <w:t xml:space="preserve"> se </w:t>
-      </w:r>
-      <w:proofErr w:type="spellStart"/>
-      <w:r>
-        <w:rPr>
-          <w:lang w:val="en-GB"/>
-        </w:rPr>
-        <w:t>moraju</w:t>
-      </w:r>
-      <w:proofErr w:type="spellEnd"/>
-      <w:r>
-        <w:rPr>
-          <w:lang w:val="en-GB"/>
-        </w:rPr>
-        <w:t xml:space="preserve"> </w:t>
-      </w:r>
-      <w:proofErr w:type="spellStart"/>
-      <w:r>
-        <w:rPr>
-          <w:lang w:val="en-GB"/>
-        </w:rPr>
-        <w:t>nalaziti</w:t>
-      </w:r>
-      <w:proofErr w:type="spellEnd"/>
-      <w:r>
-        <w:rPr>
-          <w:lang w:val="en-GB"/>
-        </w:rPr>
-        <w:t xml:space="preserve"> u </w:t>
-      </w:r>
-      <w:proofErr w:type="spellStart"/>
-      <w:r>
-        <w:rPr>
-          <w:lang w:val="en-GB"/>
-        </w:rPr>
-        <w:t>bazi</w:t>
-      </w:r>
-      <w:proofErr w:type="spellEnd"/>
-      <w:r>
-        <w:rPr>
-          <w:lang w:val="en-GB"/>
-        </w:rPr>
-        <w:t xml:space="preserve"> da bi se </w:t>
-      </w:r>
-      <w:proofErr w:type="gramStart"/>
-      <w:r>
-        <w:rPr>
-          <w:lang w:val="en-GB"/>
-        </w:rPr>
-        <w:t xml:space="preserve">on  </w:t>
-      </w:r>
-      <w:proofErr w:type="spellStart"/>
-      <w:r>
-        <w:rPr>
-          <w:lang w:val="en-GB"/>
-        </w:rPr>
-        <w:t>ulogovao</w:t>
-      </w:r>
-      <w:proofErr w:type="spellEnd"/>
-      <w:proofErr w:type="gramEnd"/>
-      <w:r>
-        <w:rPr>
-          <w:lang w:val="en-GB"/>
+          <w:rFonts w:ascii="Calibri" w:hAnsi="Calibri" w:eastAsia="Calibri" w:cs="Calibri"/>
+          <w:noProof w:val="0"/>
+          <w:sz w:val="22"/>
+          <w:szCs w:val="22"/>
+          <w:lang w:val="en-US"/>
+        </w:rPr>
+        <w:t xml:space="preserve"> </w:t>
+      </w:r>
+      <w:proofErr w:type="spellStart"/>
+      <w:r>
+        <w:rPr>
+          <w:rFonts w:ascii="Calibri" w:hAnsi="Calibri" w:eastAsia="Calibri" w:cs="Calibri"/>
+          <w:noProof w:val="0"/>
+          <w:sz w:val="22"/>
+          <w:szCs w:val="22"/>
+          <w:lang w:val="en-US"/>
+        </w:rPr>
+        <w:t>su</w:t>
+      </w:r>
+      <w:proofErr w:type="spellEnd"/>
+      <w:r>
+        <w:rPr>
+          <w:rFonts w:ascii="Calibri" w:hAnsi="Calibri" w:eastAsia="Calibri" w:cs="Calibri"/>
+          <w:noProof w:val="0"/>
+          <w:sz w:val="22"/>
+          <w:szCs w:val="22"/>
+          <w:lang w:val="en-US"/>
+        </w:rPr>
+        <w:t xml:space="preserve"> </w:t>
+      </w:r>
+      <w:proofErr w:type="spellStart"/>
+      <w:r>
+        <w:rPr>
+          <w:rFonts w:ascii="Calibri" w:hAnsi="Calibri" w:eastAsia="Calibri" w:cs="Calibri"/>
+          <w:noProof w:val="0"/>
+          <w:sz w:val="22"/>
+          <w:szCs w:val="22"/>
+          <w:lang w:val="en-US"/>
+        </w:rPr>
+        <w:t>registrovani</w:t>
+      </w:r>
+      <w:proofErr w:type="spellEnd"/>
+      <w:r>
+        <w:rPr>
+          <w:rFonts w:ascii="Calibri" w:hAnsi="Calibri" w:eastAsia="Calibri" w:cs="Calibri"/>
+          <w:noProof w:val="0"/>
+          <w:sz w:val="22"/>
+          <w:szCs w:val="22"/>
+          <w:lang w:val="en-US"/>
+        </w:rPr>
+        <w:t xml:space="preserve"> </w:t>
+      </w:r>
+      <w:proofErr w:type="spellStart"/>
+      <w:r>
+        <w:rPr>
+          <w:rFonts w:ascii="Calibri" w:hAnsi="Calibri" w:eastAsia="Calibri" w:cs="Calibri"/>
+          <w:noProof w:val="0"/>
+          <w:sz w:val="22"/>
+          <w:szCs w:val="22"/>
+          <w:lang w:val="en-US"/>
+        </w:rPr>
+        <w:t>korisnici</w:t>
+      </w:r>
+      <w:proofErr w:type="spellEnd"/>
+      <w:r>
+        <w:rPr>
+          <w:rFonts w:ascii="Calibri" w:hAnsi="Calibri" w:eastAsia="Calibri" w:cs="Calibri"/>
+          <w:noProof w:val="0"/>
+          <w:sz w:val="22"/>
+          <w:szCs w:val="22"/>
+          <w:lang w:val="en-US"/>
+        </w:rPr>
+        <w:t xml:space="preserve"> </w:t>
+      </w:r>
+      <w:proofErr w:type="spellStart"/>
+      <w:r>
+        <w:rPr>
+          <w:rFonts w:ascii="Calibri" w:hAnsi="Calibri" w:eastAsia="Calibri" w:cs="Calibri"/>
+          <w:noProof w:val="0"/>
+          <w:sz w:val="22"/>
+          <w:szCs w:val="22"/>
+          <w:lang w:val="en-US"/>
+        </w:rPr>
+        <w:t>dodali</w:t>
+      </w:r>
+      <w:proofErr w:type="spellEnd"/>
+      <w:r>
+        <w:rPr>
+          <w:rFonts w:ascii="Calibri" w:hAnsi="Calibri" w:eastAsia="Calibri" w:cs="Calibri"/>
+          <w:noProof w:val="0"/>
+          <w:sz w:val="22"/>
+          <w:szCs w:val="22"/>
+          <w:lang w:val="en-US"/>
         </w:rPr>
         <w:t xml:space="preserve">. </w:t>
       </w:r>
       <w:proofErr w:type="spellStart"/>
       <w:r>
         <w:rPr>
-          <w:lang w:val="en-GB"/>
+          <w:rFonts w:ascii="Calibri" w:hAnsi="Calibri" w:eastAsia="Calibri" w:cs="Calibri"/>
+          <w:noProof w:val="0"/>
+          <w:sz w:val="22"/>
+          <w:szCs w:val="22"/>
+          <w:lang w:val="en-US"/>
         </w:rPr>
         <w:t>Nakon</w:t>
       </w:r>
       <w:proofErr w:type="spellEnd"/>
       <w:r>
         <w:rPr>
-          <w:lang w:val="en-GB"/>
-        </w:rPr>
-        <w:t xml:space="preserve"> </w:t>
-      </w:r>
-      <w:proofErr w:type="spellStart"/>
-      <w:r>
-        <w:rPr>
-          <w:lang w:val="en-GB"/>
-        </w:rPr>
-        <w:t>prijavljivanja</w:t>
-      </w:r>
-      <w:proofErr w:type="spellEnd"/>
-      <w:r>
-        <w:rPr>
-          <w:lang w:val="en-GB"/>
-        </w:rPr>
-        <w:t xml:space="preserve">, </w:t>
-      </w:r>
-      <w:proofErr w:type="spellStart"/>
-      <w:r>
-        <w:rPr>
-          <w:lang w:val="en-GB"/>
-        </w:rPr>
-        <w:t>registrovani</w:t>
-      </w:r>
-      <w:proofErr w:type="spellEnd"/>
-      <w:r>
-        <w:rPr>
-          <w:lang w:val="en-GB"/>
-        </w:rPr>
-        <w:t xml:space="preserve"> </w:t>
-      </w:r>
-      <w:proofErr w:type="spellStart"/>
-      <w:r>
-        <w:rPr>
-          <w:lang w:val="en-GB"/>
-        </w:rPr>
-        <w:t>korisnik</w:t>
-      </w:r>
-      <w:proofErr w:type="spellEnd"/>
-      <w:r>
-        <w:rPr>
-          <w:lang w:val="en-GB"/>
-        </w:rPr>
-        <w:t xml:space="preserve"> </w:t>
-      </w:r>
-      <w:proofErr w:type="spellStart"/>
-      <w:r>
-        <w:rPr>
-          <w:lang w:val="en-GB"/>
-        </w:rPr>
-        <w:t>mo</w:t>
-      </w:r>
-      <w:r>
-        <w:rPr>
-          <w:lang w:val="en-GB"/>
-        </w:rPr>
-        <w:t>ž</w:t>
-      </w:r>
-      <w:r>
-        <w:rPr>
-          <w:lang w:val="en-GB"/>
-        </w:rPr>
-        <w:t>e</w:t>
-      </w:r>
-      <w:proofErr w:type="spellEnd"/>
-      <w:r>
-        <w:rPr>
-          <w:lang w:val="en-GB"/>
-        </w:rPr>
-        <w:t xml:space="preserve"> da </w:t>
-      </w:r>
-      <w:proofErr w:type="spellStart"/>
-      <w:r>
-        <w:rPr>
-          <w:lang w:val="en-GB"/>
-        </w:rPr>
-        <w:t>dodaje</w:t>
-      </w:r>
-      <w:proofErr w:type="spellEnd"/>
-      <w:r>
-        <w:rPr>
-          <w:lang w:val="en-GB"/>
-        </w:rPr>
-        <w:t xml:space="preserve"> </w:t>
-      </w:r>
-      <w:proofErr w:type="spellStart"/>
-      <w:r>
-        <w:rPr>
-          <w:lang w:val="en-GB"/>
-        </w:rPr>
-        <w:t>komentare</w:t>
-      </w:r>
-      <w:proofErr w:type="spellEnd"/>
-      <w:r>
-        <w:rPr>
-          <w:lang w:val="en-GB"/>
-        </w:rPr>
-        <w:t xml:space="preserve"> </w:t>
-      </w:r>
-      <w:proofErr w:type="spellStart"/>
-      <w:r>
-        <w:rPr>
-          <w:lang w:val="en-GB"/>
-        </w:rPr>
-        <w:t>na</w:t>
-      </w:r>
-      <w:proofErr w:type="spellEnd"/>
-      <w:r>
-        <w:rPr>
-          <w:lang w:val="en-GB"/>
-        </w:rPr>
-        <w:t xml:space="preserve"> stare </w:t>
-      </w:r>
-      <w:proofErr w:type="spellStart"/>
-      <w:r>
-        <w:rPr>
-          <w:lang w:val="en-GB"/>
-        </w:rPr>
-        <w:t>akore</w:t>
-      </w:r>
-      <w:proofErr w:type="spellEnd"/>
-      <w:r>
-        <w:rPr>
-          <w:lang w:val="en-GB"/>
-        </w:rPr>
-        <w:t xml:space="preserve"> </w:t>
-      </w:r>
-      <w:proofErr w:type="spellStart"/>
-      <w:r>
-        <w:rPr>
-          <w:lang w:val="en-GB"/>
-        </w:rPr>
-        <w:t>i</w:t>
-      </w:r>
-      <w:proofErr w:type="spellEnd"/>
-      <w:r>
-        <w:rPr>
-          <w:lang w:val="en-GB"/>
-        </w:rPr>
-        <w:t xml:space="preserve"> da </w:t>
-      </w:r>
-      <w:proofErr w:type="spellStart"/>
-      <w:r>
-        <w:rPr>
-          <w:lang w:val="en-GB"/>
-        </w:rPr>
-        <w:t>dodaje</w:t>
-      </w:r>
-      <w:proofErr w:type="spellEnd"/>
-      <w:r>
-        <w:rPr>
-          <w:lang w:val="en-GB"/>
-        </w:rPr>
-        <w:t xml:space="preserve"> </w:t>
-      </w:r>
-      <w:proofErr w:type="spellStart"/>
-      <w:r>
-        <w:rPr>
-          <w:lang w:val="en-GB"/>
-        </w:rPr>
-        <w:t>nove</w:t>
-      </w:r>
-      <w:proofErr w:type="spellEnd"/>
-      <w:r>
-        <w:rPr>
-          <w:lang w:val="en-GB"/>
-        </w:rPr>
-        <w:t xml:space="preserve"> </w:t>
-      </w:r>
-      <w:proofErr w:type="spellStart"/>
-      <w:r>
-        <w:rPr>
-          <w:lang w:val="en-GB"/>
-        </w:rPr>
-        <w:t>akorde</w:t>
-      </w:r>
-      <w:proofErr w:type="spellEnd"/>
-      <w:r>
-        <w:rPr>
-          <w:lang w:val="en-GB"/>
+          <w:rFonts w:ascii="Calibri" w:hAnsi="Calibri" w:eastAsia="Calibri" w:cs="Calibri"/>
+          <w:noProof w:val="0"/>
+          <w:sz w:val="22"/>
+          <w:szCs w:val="22"/>
+          <w:lang w:val="en-US"/>
+        </w:rPr>
+        <w:t xml:space="preserve"> </w:t>
+      </w:r>
+      <w:proofErr w:type="spellStart"/>
+      <w:r>
+        <w:rPr>
+          <w:rFonts w:ascii="Calibri" w:hAnsi="Calibri" w:eastAsia="Calibri" w:cs="Calibri"/>
+          <w:noProof w:val="0"/>
+          <w:sz w:val="22"/>
+          <w:szCs w:val="22"/>
+          <w:lang w:val="en-US"/>
+        </w:rPr>
+        <w:t>odobravanja</w:t>
+      </w:r>
+      <w:proofErr w:type="spellEnd"/>
+      <w:r>
+        <w:rPr>
+          <w:rFonts w:ascii="Calibri" w:hAnsi="Calibri" w:eastAsia="Calibri" w:cs="Calibri"/>
+          <w:noProof w:val="0"/>
+          <w:sz w:val="22"/>
+          <w:szCs w:val="22"/>
+          <w:lang w:val="en-US"/>
+        </w:rPr>
+        <w:t xml:space="preserve"> </w:t>
+      </w:r>
+      <w:proofErr w:type="spellStart"/>
+      <w:r>
+        <w:rPr>
+          <w:rFonts w:ascii="Calibri" w:hAnsi="Calibri" w:eastAsia="Calibri" w:cs="Calibri"/>
+          <w:noProof w:val="0"/>
+          <w:sz w:val="22"/>
+          <w:szCs w:val="22"/>
+          <w:lang w:val="en-US"/>
+        </w:rPr>
+        <w:t>svi</w:t>
+      </w:r>
+      <w:proofErr w:type="spellEnd"/>
+      <w:r>
+        <w:rPr>
+          <w:rFonts w:ascii="Calibri" w:hAnsi="Calibri" w:eastAsia="Calibri" w:cs="Calibri"/>
+          <w:noProof w:val="0"/>
+          <w:sz w:val="22"/>
+          <w:szCs w:val="22"/>
+          <w:lang w:val="en-US"/>
+        </w:rPr>
+        <w:t xml:space="preserve"> </w:t>
+      </w:r>
+      <w:proofErr w:type="spellStart"/>
+      <w:r>
+        <w:rPr>
+          <w:rFonts w:ascii="Calibri" w:hAnsi="Calibri" w:eastAsia="Calibri" w:cs="Calibri"/>
+          <w:noProof w:val="0"/>
+          <w:sz w:val="22"/>
+          <w:szCs w:val="22"/>
+          <w:lang w:val="en-US"/>
+        </w:rPr>
+        <w:t>korisnici</w:t>
+      </w:r>
+      <w:proofErr w:type="spellEnd"/>
+      <w:r>
+        <w:rPr>
+          <w:rFonts w:ascii="Calibri" w:hAnsi="Calibri" w:eastAsia="Calibri" w:cs="Calibri"/>
+          <w:noProof w:val="0"/>
+          <w:sz w:val="22"/>
+          <w:szCs w:val="22"/>
+          <w:lang w:val="en-US"/>
+        </w:rPr>
+        <w:t xml:space="preserve"> </w:t>
+      </w:r>
+      <w:proofErr w:type="spellStart"/>
+      <w:r>
+        <w:rPr>
+          <w:rFonts w:ascii="Calibri" w:hAnsi="Calibri" w:eastAsia="Calibri" w:cs="Calibri"/>
+          <w:noProof w:val="0"/>
+          <w:sz w:val="22"/>
+          <w:szCs w:val="22"/>
+          <w:lang w:val="en-US"/>
+        </w:rPr>
+        <w:t>će</w:t>
+      </w:r>
+      <w:proofErr w:type="spellEnd"/>
+      <w:r>
+        <w:rPr>
+          <w:rFonts w:ascii="Calibri" w:hAnsi="Calibri" w:eastAsia="Calibri" w:cs="Calibri"/>
+          <w:noProof w:val="0"/>
+          <w:sz w:val="22"/>
+          <w:szCs w:val="22"/>
+          <w:lang w:val="en-US"/>
+        </w:rPr>
+        <w:t xml:space="preserve"> </w:t>
+      </w:r>
+      <w:proofErr w:type="spellStart"/>
+      <w:r>
+        <w:rPr>
+          <w:rFonts w:ascii="Calibri" w:hAnsi="Calibri" w:eastAsia="Calibri" w:cs="Calibri"/>
+          <w:noProof w:val="0"/>
+          <w:sz w:val="22"/>
+          <w:szCs w:val="22"/>
+          <w:lang w:val="en-US"/>
+        </w:rPr>
+        <w:t>moci</w:t>
+      </w:r>
+      <w:proofErr w:type="spellEnd"/>
+      <w:r>
+        <w:rPr>
+          <w:rFonts w:ascii="Calibri" w:hAnsi="Calibri" w:eastAsia="Calibri" w:cs="Calibri"/>
+          <w:noProof w:val="0"/>
+          <w:sz w:val="22"/>
+          <w:szCs w:val="22"/>
+          <w:lang w:val="en-US"/>
+        </w:rPr>
+        <w:t xml:space="preserve"> da vide da </w:t>
+      </w:r>
+      <w:proofErr w:type="spellStart"/>
+      <w:r>
+        <w:rPr>
+          <w:rFonts w:ascii="Calibri" w:hAnsi="Calibri" w:eastAsia="Calibri" w:cs="Calibri"/>
+          <w:noProof w:val="0"/>
+          <w:sz w:val="22"/>
+          <w:szCs w:val="22"/>
+          <w:lang w:val="en-US"/>
+        </w:rPr>
+        <w:t>su</w:t>
+      </w:r>
+      <w:proofErr w:type="spellEnd"/>
+      <w:r>
+        <w:rPr>
+          <w:rFonts w:ascii="Calibri" w:hAnsi="Calibri" w:eastAsia="Calibri" w:cs="Calibri"/>
+          <w:noProof w:val="0"/>
+          <w:sz w:val="22"/>
+          <w:szCs w:val="22"/>
+          <w:lang w:val="en-US"/>
+        </w:rPr>
+        <w:t xml:space="preserve"> </w:t>
+      </w:r>
+      <w:proofErr w:type="spellStart"/>
+      <w:r>
+        <w:rPr>
+          <w:rFonts w:ascii="Calibri" w:hAnsi="Calibri" w:eastAsia="Calibri" w:cs="Calibri"/>
+          <w:noProof w:val="0"/>
+          <w:sz w:val="22"/>
+          <w:szCs w:val="22"/>
+          <w:lang w:val="en-US"/>
+        </w:rPr>
+        <w:t>akordi</w:t>
+      </w:r>
+      <w:proofErr w:type="spellEnd"/>
+      <w:r>
+        <w:rPr>
+          <w:rFonts w:ascii="Calibri" w:hAnsi="Calibri" w:eastAsia="Calibri" w:cs="Calibri"/>
+          <w:noProof w:val="0"/>
+          <w:sz w:val="22"/>
+          <w:szCs w:val="22"/>
+          <w:lang w:val="en-US"/>
+        </w:rPr>
+        <w:t xml:space="preserve"> za </w:t>
+      </w:r>
+      <w:proofErr w:type="spellStart"/>
+      <w:r>
+        <w:rPr>
+          <w:rFonts w:ascii="Calibri" w:hAnsi="Calibri" w:eastAsia="Calibri" w:cs="Calibri"/>
+          <w:noProof w:val="0"/>
+          <w:sz w:val="22"/>
+          <w:szCs w:val="22"/>
+          <w:lang w:val="en-US"/>
+        </w:rPr>
+        <w:t>određenu</w:t>
+      </w:r>
+      <w:proofErr w:type="spellEnd"/>
+      <w:r>
+        <w:rPr>
+          <w:rFonts w:ascii="Calibri" w:hAnsi="Calibri" w:eastAsia="Calibri" w:cs="Calibri"/>
+          <w:noProof w:val="0"/>
+          <w:sz w:val="22"/>
+          <w:szCs w:val="22"/>
+          <w:lang w:val="en-US"/>
+        </w:rPr>
+        <w:t xml:space="preserve"> </w:t>
+      </w:r>
+      <w:proofErr w:type="spellStart"/>
+      <w:r>
+        <w:rPr>
+          <w:rFonts w:ascii="Calibri" w:hAnsi="Calibri" w:eastAsia="Calibri" w:cs="Calibri"/>
+          <w:noProof w:val="0"/>
+          <w:sz w:val="22"/>
+          <w:szCs w:val="22"/>
+          <w:lang w:val="en-US"/>
+        </w:rPr>
+        <w:t>pesmu</w:t>
+      </w:r>
+      <w:proofErr w:type="spellEnd"/>
+      <w:r>
+        <w:rPr>
+          <w:rFonts w:ascii="Calibri" w:hAnsi="Calibri" w:eastAsia="Calibri" w:cs="Calibri"/>
+          <w:noProof w:val="0"/>
+          <w:sz w:val="22"/>
+          <w:szCs w:val="22"/>
+          <w:lang w:val="en-US"/>
+        </w:rPr>
+        <w:t xml:space="preserve"> </w:t>
+      </w:r>
+      <w:proofErr w:type="spellStart"/>
+      <w:r>
+        <w:rPr>
+          <w:rFonts w:ascii="Calibri" w:hAnsi="Calibri" w:eastAsia="Calibri" w:cs="Calibri"/>
+          <w:noProof w:val="0"/>
+          <w:sz w:val="22"/>
+          <w:szCs w:val="22"/>
+          <w:lang w:val="en-US"/>
+        </w:rPr>
+        <w:t>odobreni</w:t>
+      </w:r>
+      <w:proofErr w:type="spellEnd"/>
+      <w:r>
+        <w:rPr>
+          <w:rFonts w:ascii="Calibri" w:hAnsi="Calibri" w:eastAsia="Calibri" w:cs="Calibri"/>
+          <w:noProof w:val="0"/>
+          <w:sz w:val="22"/>
+          <w:szCs w:val="22"/>
+          <w:lang w:val="en-US"/>
         </w:rPr>
         <w:t>.</w:t>
       </w:r>
@@ -10174,283 +9640,601 @@
           <w:lang w:val="en-GB"/>
         </w:rPr>
       </w:pPr>
-      <w:bookmarkStart w:id="12" w:name="_Toc2638926"/>
-      <w:proofErr w:type="spellStart"/>
-      <w:r>
-        <w:rPr>
-          <w:lang w:val="en-GB"/>
-        </w:rPr>
-        <w:t>Autorizacija</w:t>
-      </w:r>
-      <w:proofErr w:type="spellEnd"/>
-      <w:r>
-        <w:rPr>
-          <w:lang w:val="en-GB"/>
-        </w:rPr>
-        <w:t xml:space="preserve"> </w:t>
-      </w:r>
-      <w:proofErr w:type="spellStart"/>
-      <w:r>
-        <w:rPr>
-          <w:lang w:val="en-GB"/>
-        </w:rPr>
-        <w:t>administratora</w:t>
-      </w:r>
-      <w:proofErr w:type="spellEnd"/>
-      <w:r>
-        <w:rPr>
-          <w:lang w:val="en-GB"/>
-        </w:rPr>
-        <w:t xml:space="preserve"> </w:t>
-      </w:r>
-      <w:proofErr w:type="spellStart"/>
-      <w:r>
-        <w:rPr>
-          <w:lang w:val="en-GB"/>
-        </w:rPr>
-        <w:t>sistema</w:t>
-      </w:r>
+      <w:bookmarkStart w:name="_Toc2638926" w:id="12"/>
+      <w:proofErr w:type="spellStart"/>
+      <w:r>
+        <w:rPr>
+          <w:lang w:val="en-GB"/>
+        </w:rPr>
+        <w:t>Menjanje</w:t>
+      </w:r>
+      <w:proofErr w:type="spellEnd"/>
+      <w:r>
+        <w:rPr>
+          <w:lang w:val="en-GB"/>
+        </w:rPr>
+        <w:t xml:space="preserve"> </w:t>
+      </w:r>
+      <w:proofErr w:type="spellStart"/>
+      <w:r>
+        <w:rPr>
+          <w:lang w:val="en-GB"/>
+        </w:rPr>
+        <w:t>akorda</w:t>
+      </w:r>
+      <w:proofErr w:type="spellEnd"/>
       <w:bookmarkEnd w:id="12"/>
-      <w:proofErr w:type="spellEnd"/>
     </w:p>
     <w:p>
       <w:pPr>
-        <w:ind w:left="1276"/>
+        <w:spacing w:after="160" w:line="259" w:lineRule="auto"/>
+        <w:ind w:left="1416" w:firstLine="0"/>
+        <w:jc w:val="both"/>
+        <w:rPr>
+          <w:rFonts w:ascii="Calibri" w:hAnsi="Calibri" w:eastAsia="Calibri" w:cs="Calibri"/>
+          <w:noProof w:val="0"/>
+          <w:sz w:val="22"/>
+          <w:szCs w:val="22"/>
+          <w:lang w:val="sr-Latn-RS"/>
+        </w:rPr>
+      </w:pPr>
+      <w:proofErr w:type="spellStart"/>
+      <w:r>
+        <w:rPr>
+          <w:rFonts w:ascii="Calibri" w:hAnsi="Calibri" w:eastAsia="Calibri" w:cs="Calibri"/>
+          <w:noProof w:val="0"/>
+          <w:sz w:val="22"/>
+          <w:szCs w:val="22"/>
+          <w:lang w:val="en-US"/>
+        </w:rPr>
+        <w:t>Administratori</w:t>
+      </w:r>
+      <w:proofErr w:type="spellEnd"/>
+      <w:r>
+        <w:rPr>
+          <w:rFonts w:ascii="Calibri" w:hAnsi="Calibri" w:eastAsia="Calibri" w:cs="Calibri"/>
+          <w:noProof w:val="0"/>
+          <w:sz w:val="22"/>
+          <w:szCs w:val="22"/>
+          <w:lang w:val="en-US"/>
+        </w:rPr>
+        <w:t xml:space="preserve"> </w:t>
+      </w:r>
+      <w:proofErr w:type="spellStart"/>
+      <w:r>
+        <w:rPr>
+          <w:rFonts w:ascii="Calibri" w:hAnsi="Calibri" w:eastAsia="Calibri" w:cs="Calibri"/>
+          <w:noProof w:val="0"/>
+          <w:sz w:val="22"/>
+          <w:szCs w:val="22"/>
+          <w:lang w:val="en-US"/>
+        </w:rPr>
+        <w:t>i</w:t>
+      </w:r>
+      <w:proofErr w:type="spellEnd"/>
+      <w:r>
+        <w:rPr>
+          <w:rFonts w:ascii="Calibri" w:hAnsi="Calibri" w:eastAsia="Calibri" w:cs="Calibri"/>
+          <w:noProof w:val="0"/>
+          <w:sz w:val="22"/>
+          <w:szCs w:val="22"/>
+          <w:lang w:val="en-US"/>
+        </w:rPr>
+        <w:t xml:space="preserve"> </w:t>
+      </w:r>
+      <w:proofErr w:type="spellStart"/>
+      <w:r>
+        <w:rPr>
+          <w:rFonts w:ascii="Calibri" w:hAnsi="Calibri" w:eastAsia="Calibri" w:cs="Calibri"/>
+          <w:noProof w:val="0"/>
+          <w:sz w:val="22"/>
+          <w:szCs w:val="22"/>
+          <w:lang w:val="en-US"/>
+        </w:rPr>
+        <w:t>moderatori</w:t>
+      </w:r>
+      <w:proofErr w:type="spellEnd"/>
+      <w:r>
+        <w:rPr>
+          <w:rFonts w:ascii="Calibri" w:hAnsi="Calibri" w:eastAsia="Calibri" w:cs="Calibri"/>
+          <w:noProof w:val="0"/>
+          <w:sz w:val="22"/>
+          <w:szCs w:val="22"/>
+          <w:lang w:val="en-US"/>
+        </w:rPr>
+        <w:t xml:space="preserve"> </w:t>
+      </w:r>
+      <w:proofErr w:type="spellStart"/>
+      <w:r>
+        <w:rPr>
+          <w:rFonts w:ascii="Calibri" w:hAnsi="Calibri" w:eastAsia="Calibri" w:cs="Calibri"/>
+          <w:noProof w:val="0"/>
+          <w:sz w:val="22"/>
+          <w:szCs w:val="22"/>
+          <w:lang w:val="en-US"/>
+        </w:rPr>
+        <w:t>mogu</w:t>
+      </w:r>
+      <w:proofErr w:type="spellEnd"/>
+      <w:r>
+        <w:rPr>
+          <w:rFonts w:ascii="Calibri" w:hAnsi="Calibri" w:eastAsia="Calibri" w:cs="Calibri"/>
+          <w:noProof w:val="0"/>
+          <w:sz w:val="22"/>
+          <w:szCs w:val="22"/>
+          <w:lang w:val="en-US"/>
+        </w:rPr>
+        <w:t xml:space="preserve"> da </w:t>
+      </w:r>
+      <w:proofErr w:type="spellStart"/>
+      <w:r>
+        <w:rPr>
+          <w:rFonts w:ascii="Calibri" w:hAnsi="Calibri" w:eastAsia="Calibri" w:cs="Calibri"/>
+          <w:noProof w:val="0"/>
+          <w:sz w:val="22"/>
+          <w:szCs w:val="22"/>
+          <w:lang w:val="en-US"/>
+        </w:rPr>
+        <w:t>menjaju</w:t>
+      </w:r>
+      <w:proofErr w:type="spellEnd"/>
+      <w:r>
+        <w:rPr>
+          <w:rFonts w:ascii="Calibri" w:hAnsi="Calibri" w:eastAsia="Calibri" w:cs="Calibri"/>
+          <w:noProof w:val="0"/>
+          <w:sz w:val="22"/>
+          <w:szCs w:val="22"/>
+          <w:lang w:val="en-US"/>
+        </w:rPr>
+        <w:t xml:space="preserve"> </w:t>
+      </w:r>
+      <w:proofErr w:type="spellStart"/>
+      <w:r>
+        <w:rPr>
+          <w:rFonts w:ascii="Calibri" w:hAnsi="Calibri" w:eastAsia="Calibri" w:cs="Calibri"/>
+          <w:noProof w:val="0"/>
+          <w:sz w:val="22"/>
+          <w:szCs w:val="22"/>
+          <w:lang w:val="en-US"/>
+        </w:rPr>
+        <w:t>sve</w:t>
+      </w:r>
+      <w:proofErr w:type="spellEnd"/>
+      <w:r>
+        <w:rPr>
+          <w:rFonts w:ascii="Calibri" w:hAnsi="Calibri" w:eastAsia="Calibri" w:cs="Calibri"/>
+          <w:noProof w:val="0"/>
+          <w:sz w:val="22"/>
+          <w:szCs w:val="22"/>
+          <w:lang w:val="en-US"/>
+        </w:rPr>
+        <w:t xml:space="preserve"> </w:t>
+      </w:r>
+      <w:proofErr w:type="spellStart"/>
+      <w:r>
+        <w:rPr>
+          <w:rFonts w:ascii="Calibri" w:hAnsi="Calibri" w:eastAsia="Calibri" w:cs="Calibri"/>
+          <w:noProof w:val="0"/>
+          <w:sz w:val="22"/>
+          <w:szCs w:val="22"/>
+          <w:lang w:val="en-US"/>
+        </w:rPr>
+        <w:t>akorde</w:t>
+      </w:r>
+      <w:proofErr w:type="spellEnd"/>
+      <w:r>
+        <w:rPr>
+          <w:rFonts w:ascii="Calibri" w:hAnsi="Calibri" w:eastAsia="Calibri" w:cs="Calibri"/>
+          <w:noProof w:val="0"/>
+          <w:sz w:val="22"/>
+          <w:szCs w:val="22"/>
+          <w:lang w:val="en-US"/>
+        </w:rPr>
+        <w:t xml:space="preserve">, a </w:t>
+      </w:r>
+      <w:proofErr w:type="spellStart"/>
+      <w:r>
+        <w:rPr>
+          <w:rFonts w:ascii="Calibri" w:hAnsi="Calibri" w:eastAsia="Calibri" w:cs="Calibri"/>
+          <w:noProof w:val="0"/>
+          <w:sz w:val="22"/>
+          <w:szCs w:val="22"/>
+          <w:lang w:val="en-US"/>
+        </w:rPr>
+        <w:t>registrovani</w:t>
+      </w:r>
+      <w:proofErr w:type="spellEnd"/>
+      <w:r>
+        <w:rPr>
+          <w:rFonts w:ascii="Calibri" w:hAnsi="Calibri" w:eastAsia="Calibri" w:cs="Calibri"/>
+          <w:noProof w:val="0"/>
+          <w:sz w:val="22"/>
+          <w:szCs w:val="22"/>
+          <w:lang w:val="en-US"/>
+        </w:rPr>
+        <w:t xml:space="preserve"> </w:t>
+      </w:r>
+      <w:proofErr w:type="spellStart"/>
+      <w:r>
+        <w:rPr>
+          <w:rFonts w:ascii="Calibri" w:hAnsi="Calibri" w:eastAsia="Calibri" w:cs="Calibri"/>
+          <w:noProof w:val="0"/>
+          <w:sz w:val="22"/>
+          <w:szCs w:val="22"/>
+          <w:lang w:val="en-US"/>
+        </w:rPr>
+        <w:t>korisnici</w:t>
+      </w:r>
+      <w:proofErr w:type="spellEnd"/>
+      <w:r>
+        <w:rPr>
+          <w:rFonts w:ascii="Calibri" w:hAnsi="Calibri" w:eastAsia="Calibri" w:cs="Calibri"/>
+          <w:noProof w:val="0"/>
+          <w:sz w:val="22"/>
+          <w:szCs w:val="22"/>
+          <w:lang w:val="en-US"/>
+        </w:rPr>
+        <w:t xml:space="preserve"> </w:t>
+      </w:r>
+      <w:proofErr w:type="spellStart"/>
+      <w:r>
+        <w:rPr>
+          <w:rFonts w:ascii="Calibri" w:hAnsi="Calibri" w:eastAsia="Calibri" w:cs="Calibri"/>
+          <w:noProof w:val="0"/>
+          <w:sz w:val="22"/>
+          <w:szCs w:val="22"/>
+          <w:lang w:val="en-US"/>
+        </w:rPr>
+        <w:t>mogu</w:t>
+      </w:r>
+      <w:proofErr w:type="spellEnd"/>
+      <w:r>
+        <w:rPr>
+          <w:rFonts w:ascii="Calibri" w:hAnsi="Calibri" w:eastAsia="Calibri" w:cs="Calibri"/>
+          <w:noProof w:val="0"/>
+          <w:sz w:val="22"/>
+          <w:szCs w:val="22"/>
+          <w:lang w:val="en-US"/>
+        </w:rPr>
+        <w:t xml:space="preserve"> da </w:t>
+      </w:r>
+      <w:proofErr w:type="spellStart"/>
+      <w:r>
+        <w:rPr>
+          <w:rFonts w:ascii="Calibri" w:hAnsi="Calibri" w:eastAsia="Calibri" w:cs="Calibri"/>
+          <w:noProof w:val="0"/>
+          <w:sz w:val="22"/>
+          <w:szCs w:val="22"/>
+          <w:lang w:val="en-US"/>
+        </w:rPr>
+        <w:t>menjaju</w:t>
+      </w:r>
+      <w:proofErr w:type="spellEnd"/>
+      <w:r>
+        <w:rPr>
+          <w:rFonts w:ascii="Calibri" w:hAnsi="Calibri" w:eastAsia="Calibri" w:cs="Calibri"/>
+          <w:noProof w:val="0"/>
+          <w:sz w:val="22"/>
+          <w:szCs w:val="22"/>
+          <w:lang w:val="en-US"/>
+        </w:rPr>
+        <w:t xml:space="preserve"> </w:t>
+      </w:r>
+      <w:proofErr w:type="spellStart"/>
+      <w:r>
+        <w:rPr>
+          <w:rFonts w:ascii="Calibri" w:hAnsi="Calibri" w:eastAsia="Calibri" w:cs="Calibri"/>
+          <w:noProof w:val="0"/>
+          <w:sz w:val="22"/>
+          <w:szCs w:val="22"/>
+          <w:lang w:val="en-US"/>
+        </w:rPr>
+        <w:t>samo</w:t>
+      </w:r>
+      <w:proofErr w:type="spellEnd"/>
+      <w:r>
+        <w:rPr>
+          <w:rFonts w:ascii="Calibri" w:hAnsi="Calibri" w:eastAsia="Calibri" w:cs="Calibri"/>
+          <w:noProof w:val="0"/>
+          <w:sz w:val="22"/>
+          <w:szCs w:val="22"/>
+          <w:lang w:val="en-US"/>
+        </w:rPr>
+        <w:t xml:space="preserve"> </w:t>
+      </w:r>
+      <w:proofErr w:type="spellStart"/>
+      <w:r>
+        <w:rPr>
+          <w:rFonts w:ascii="Calibri" w:hAnsi="Calibri" w:eastAsia="Calibri" w:cs="Calibri"/>
+          <w:noProof w:val="0"/>
+          <w:sz w:val="22"/>
+          <w:szCs w:val="22"/>
+          <w:lang w:val="en-US"/>
+        </w:rPr>
+        <w:t>akorde</w:t>
+      </w:r>
+      <w:proofErr w:type="spellEnd"/>
+      <w:r>
+        <w:rPr>
+          <w:rFonts w:ascii="Calibri" w:hAnsi="Calibri" w:eastAsia="Calibri" w:cs="Calibri"/>
+          <w:noProof w:val="0"/>
+          <w:sz w:val="22"/>
+          <w:szCs w:val="22"/>
+          <w:lang w:val="en-US"/>
+        </w:rPr>
+        <w:t xml:space="preserve"> </w:t>
+      </w:r>
+      <w:proofErr w:type="spellStart"/>
+      <w:r>
+        <w:rPr>
+          <w:rFonts w:ascii="Calibri" w:hAnsi="Calibri" w:eastAsia="Calibri" w:cs="Calibri"/>
+          <w:noProof w:val="0"/>
+          <w:sz w:val="22"/>
+          <w:szCs w:val="22"/>
+          <w:lang w:val="en-US"/>
+        </w:rPr>
+        <w:t>koje</w:t>
+      </w:r>
+      <w:proofErr w:type="spellEnd"/>
+      <w:r>
+        <w:rPr>
+          <w:rFonts w:ascii="Calibri" w:hAnsi="Calibri" w:eastAsia="Calibri" w:cs="Calibri"/>
+          <w:noProof w:val="0"/>
+          <w:sz w:val="22"/>
+          <w:szCs w:val="22"/>
+          <w:lang w:val="en-US"/>
+        </w:rPr>
+        <w:t xml:space="preserve"> </w:t>
+      </w:r>
+      <w:proofErr w:type="spellStart"/>
+      <w:r>
+        <w:rPr>
+          <w:rFonts w:ascii="Calibri" w:hAnsi="Calibri" w:eastAsia="Calibri" w:cs="Calibri"/>
+          <w:noProof w:val="0"/>
+          <w:sz w:val="22"/>
+          <w:szCs w:val="22"/>
+          <w:lang w:val="en-US"/>
+        </w:rPr>
+        <w:t>su</w:t>
+      </w:r>
+      <w:proofErr w:type="spellEnd"/>
+      <w:r>
+        <w:rPr>
+          <w:rFonts w:ascii="Calibri" w:hAnsi="Calibri" w:eastAsia="Calibri" w:cs="Calibri"/>
+          <w:noProof w:val="0"/>
+          <w:sz w:val="22"/>
+          <w:szCs w:val="22"/>
+          <w:lang w:val="en-US"/>
+        </w:rPr>
+        <w:t xml:space="preserve"> </w:t>
+      </w:r>
+      <w:proofErr w:type="spellStart"/>
+      <w:r>
+        <w:rPr>
+          <w:rFonts w:ascii="Calibri" w:hAnsi="Calibri" w:eastAsia="Calibri" w:cs="Calibri"/>
+          <w:noProof w:val="0"/>
+          <w:sz w:val="22"/>
+          <w:szCs w:val="22"/>
+          <w:lang w:val="en-US"/>
+        </w:rPr>
+        <w:t>oni</w:t>
+      </w:r>
+      <w:proofErr w:type="spellEnd"/>
+      <w:r>
+        <w:rPr>
+          <w:rFonts w:ascii="Calibri" w:hAnsi="Calibri" w:eastAsia="Calibri" w:cs="Calibri"/>
+          <w:noProof w:val="0"/>
+          <w:sz w:val="22"/>
+          <w:szCs w:val="22"/>
+          <w:lang w:val="en-US"/>
+        </w:rPr>
+        <w:t xml:space="preserve"> </w:t>
+      </w:r>
+      <w:proofErr w:type="spellStart"/>
+      <w:r>
+        <w:rPr>
+          <w:rFonts w:ascii="Calibri" w:hAnsi="Calibri" w:eastAsia="Calibri" w:cs="Calibri"/>
+          <w:noProof w:val="0"/>
+          <w:sz w:val="22"/>
+          <w:szCs w:val="22"/>
+          <w:lang w:val="en-US"/>
+        </w:rPr>
+        <w:t>dodali</w:t>
+      </w:r>
+      <w:proofErr w:type="spellEnd"/>
+      <w:r>
+        <w:rPr>
+          <w:rFonts w:ascii="Calibri" w:hAnsi="Calibri" w:eastAsia="Calibri" w:cs="Calibri"/>
+          <w:noProof w:val="0"/>
+          <w:sz w:val="22"/>
+          <w:szCs w:val="22"/>
+          <w:lang w:val="en-US"/>
+        </w:rPr>
+        <w:t xml:space="preserve">. Pod </w:t>
+      </w:r>
+      <w:proofErr w:type="spellStart"/>
+      <w:r>
+        <w:rPr>
+          <w:rFonts w:ascii="Calibri" w:hAnsi="Calibri" w:eastAsia="Calibri" w:cs="Calibri"/>
+          <w:noProof w:val="0"/>
+          <w:sz w:val="22"/>
+          <w:szCs w:val="22"/>
+          <w:lang w:val="en-US"/>
+        </w:rPr>
+        <w:t>menjanjem</w:t>
+      </w:r>
+      <w:proofErr w:type="spellEnd"/>
+      <w:r>
+        <w:rPr>
+          <w:rFonts w:ascii="Calibri" w:hAnsi="Calibri" w:eastAsia="Calibri" w:cs="Calibri"/>
+          <w:noProof w:val="0"/>
+          <w:sz w:val="22"/>
+          <w:szCs w:val="22"/>
+          <w:lang w:val="en-US"/>
+        </w:rPr>
+        <w:t xml:space="preserve"> </w:t>
+      </w:r>
+      <w:proofErr w:type="spellStart"/>
+      <w:r>
+        <w:rPr>
+          <w:rFonts w:ascii="Calibri" w:hAnsi="Calibri" w:eastAsia="Calibri" w:cs="Calibri"/>
+          <w:noProof w:val="0"/>
+          <w:sz w:val="22"/>
+          <w:szCs w:val="22"/>
+          <w:lang w:val="en-US"/>
+        </w:rPr>
+        <w:t>akorda</w:t>
+      </w:r>
+      <w:proofErr w:type="spellEnd"/>
+      <w:r>
+        <w:rPr>
+          <w:rFonts w:ascii="Calibri" w:hAnsi="Calibri" w:eastAsia="Calibri" w:cs="Calibri"/>
+          <w:noProof w:val="0"/>
+          <w:sz w:val="22"/>
+          <w:szCs w:val="22"/>
+          <w:lang w:val="en-US"/>
+        </w:rPr>
+        <w:t xml:space="preserve"> </w:t>
+      </w:r>
+      <w:proofErr w:type="spellStart"/>
+      <w:r>
+        <w:rPr>
+          <w:rFonts w:ascii="Calibri" w:hAnsi="Calibri" w:eastAsia="Calibri" w:cs="Calibri"/>
+          <w:noProof w:val="0"/>
+          <w:sz w:val="22"/>
+          <w:szCs w:val="22"/>
+          <w:lang w:val="en-US"/>
+        </w:rPr>
+        <w:t>podrazumevamo</w:t>
+      </w:r>
+      <w:proofErr w:type="spellEnd"/>
+      <w:r>
+        <w:rPr>
+          <w:rFonts w:ascii="Calibri" w:hAnsi="Calibri" w:eastAsia="Calibri" w:cs="Calibri"/>
+          <w:noProof w:val="0"/>
+          <w:sz w:val="22"/>
+          <w:szCs w:val="22"/>
+          <w:lang w:val="en-US"/>
+        </w:rPr>
+        <w:t xml:space="preserve"> </w:t>
+      </w:r>
+      <w:proofErr w:type="spellStart"/>
+      <w:r>
+        <w:rPr>
+          <w:rFonts w:ascii="Calibri" w:hAnsi="Calibri" w:eastAsia="Calibri" w:cs="Calibri"/>
+          <w:noProof w:val="0"/>
+          <w:sz w:val="22"/>
+          <w:szCs w:val="22"/>
+          <w:lang w:val="en-US"/>
+        </w:rPr>
+        <w:t>menjanje</w:t>
+      </w:r>
+      <w:proofErr w:type="spellEnd"/>
+      <w:r>
+        <w:rPr>
+          <w:rFonts w:ascii="Calibri" w:hAnsi="Calibri" w:eastAsia="Calibri" w:cs="Calibri"/>
+          <w:noProof w:val="0"/>
+          <w:sz w:val="22"/>
+          <w:szCs w:val="22"/>
+          <w:lang w:val="en-US"/>
+        </w:rPr>
+        <w:t xml:space="preserve"> </w:t>
+      </w:r>
+      <w:proofErr w:type="spellStart"/>
+      <w:r>
+        <w:rPr>
+          <w:rFonts w:ascii="Calibri" w:hAnsi="Calibri" w:eastAsia="Calibri" w:cs="Calibri"/>
+          <w:noProof w:val="0"/>
+          <w:sz w:val="22"/>
+          <w:szCs w:val="22"/>
+          <w:lang w:val="en-US"/>
+        </w:rPr>
+        <w:t>stranice</w:t>
+      </w:r>
+      <w:proofErr w:type="spellEnd"/>
+      <w:r>
+        <w:rPr>
+          <w:rFonts w:ascii="Calibri" w:hAnsi="Calibri" w:eastAsia="Calibri" w:cs="Calibri"/>
+          <w:noProof w:val="0"/>
+          <w:sz w:val="22"/>
+          <w:szCs w:val="22"/>
+          <w:lang w:val="en-US"/>
+        </w:rPr>
+        <w:t xml:space="preserve"> </w:t>
+      </w:r>
+      <w:proofErr w:type="spellStart"/>
+      <w:r>
+        <w:rPr>
+          <w:rFonts w:ascii="Calibri" w:hAnsi="Calibri" w:eastAsia="Calibri" w:cs="Calibri"/>
+          <w:noProof w:val="0"/>
+          <w:sz w:val="22"/>
+          <w:szCs w:val="22"/>
+          <w:lang w:val="en-US"/>
+        </w:rPr>
+        <w:t>akorda</w:t>
+      </w:r>
+      <w:proofErr w:type="spellEnd"/>
+      <w:r>
+        <w:rPr>
+          <w:rFonts w:ascii="Calibri" w:hAnsi="Calibri" w:eastAsia="Calibri" w:cs="Calibri"/>
+          <w:noProof w:val="0"/>
+          <w:sz w:val="22"/>
+          <w:szCs w:val="22"/>
+          <w:lang w:val="en-US"/>
+        </w:rPr>
+        <w:t xml:space="preserve"> </w:t>
+      </w:r>
+      <w:proofErr w:type="spellStart"/>
+      <w:r>
+        <w:rPr>
+          <w:rFonts w:ascii="Calibri" w:hAnsi="Calibri" w:eastAsia="Calibri" w:cs="Calibri"/>
+          <w:noProof w:val="0"/>
+          <w:sz w:val="22"/>
+          <w:szCs w:val="22"/>
+          <w:lang w:val="en-US"/>
+        </w:rPr>
+        <w:t>određene</w:t>
+      </w:r>
+      <w:proofErr w:type="spellEnd"/>
+      <w:r>
+        <w:rPr>
+          <w:rFonts w:ascii="Calibri" w:hAnsi="Calibri" w:eastAsia="Calibri" w:cs="Calibri"/>
+          <w:noProof w:val="0"/>
+          <w:sz w:val="22"/>
+          <w:szCs w:val="22"/>
+          <w:lang w:val="en-US"/>
+        </w:rPr>
+        <w:t xml:space="preserve"> </w:t>
+      </w:r>
+      <w:proofErr w:type="spellStart"/>
+      <w:r>
+        <w:rPr>
+          <w:rFonts w:ascii="Calibri" w:hAnsi="Calibri" w:eastAsia="Calibri" w:cs="Calibri"/>
+          <w:noProof w:val="0"/>
+          <w:sz w:val="22"/>
+          <w:szCs w:val="22"/>
+          <w:lang w:val="en-US"/>
+        </w:rPr>
+        <w:t>pesme</w:t>
+      </w:r>
+      <w:proofErr w:type="spellEnd"/>
+      <w:r>
+        <w:rPr>
+          <w:rFonts w:ascii="Calibri" w:hAnsi="Calibri" w:eastAsia="Calibri" w:cs="Calibri"/>
+          <w:noProof w:val="0"/>
+          <w:sz w:val="22"/>
+          <w:szCs w:val="22"/>
+          <w:lang w:val="en-US"/>
+        </w:rPr>
+        <w:t>.</w:t>
+      </w:r>
+    </w:p>
+    <w:p>
+      <w:pPr>
+        <w:pStyle w:val="Normal"/>
+        <w:ind w:left="1416"/>
         <w:jc w:val="both"/>
       </w:pPr>
-      <w:r>
-        <w:rPr>
-          <w:lang w:val="en-GB"/>
-        </w:rPr>
-        <w:t xml:space="preserve">Administrator se </w:t>
-      </w:r>
-      <w:proofErr w:type="spellStart"/>
-      <w:r>
-        <w:rPr>
-          <w:lang w:val="en-GB"/>
-        </w:rPr>
-        <w:t>prijavljuje</w:t>
-      </w:r>
-      <w:proofErr w:type="spellEnd"/>
-      <w:r>
-        <w:rPr>
-          <w:lang w:val="en-GB"/>
-        </w:rPr>
-        <w:t xml:space="preserve"> </w:t>
-      </w:r>
-      <w:proofErr w:type="spellStart"/>
-      <w:r>
-        <w:rPr>
-          <w:lang w:val="en-GB"/>
-        </w:rPr>
-        <w:t>svojim</w:t>
-      </w:r>
-      <w:proofErr w:type="spellEnd"/>
-      <w:r>
-        <w:rPr>
-          <w:lang w:val="en-GB"/>
-        </w:rPr>
-        <w:t xml:space="preserve"> </w:t>
-      </w:r>
-      <w:proofErr w:type="spellStart"/>
-      <w:r>
-        <w:rPr>
-          <w:lang w:val="en-GB"/>
-        </w:rPr>
-        <w:t>korisni</w:t>
-      </w:r>
-      <w:r>
-        <w:rPr>
-          <w:lang w:val="en-GB"/>
-        </w:rPr>
-        <w:t>č</w:t>
-      </w:r>
-      <w:r>
-        <w:rPr>
-          <w:lang w:val="en-GB"/>
-        </w:rPr>
-        <w:t>kim</w:t>
-      </w:r>
-      <w:proofErr w:type="spellEnd"/>
-      <w:r>
-        <w:rPr>
-          <w:lang w:val="en-GB"/>
-        </w:rPr>
-        <w:t xml:space="preserve"> </w:t>
-      </w:r>
-      <w:proofErr w:type="spellStart"/>
-      <w:r>
-        <w:rPr>
-          <w:lang w:val="en-GB"/>
-        </w:rPr>
-        <w:t>imenom</w:t>
-      </w:r>
-      <w:proofErr w:type="spellEnd"/>
-      <w:r>
-        <w:rPr>
-          <w:lang w:val="en-GB"/>
-        </w:rPr>
-        <w:t xml:space="preserve"> </w:t>
-      </w:r>
-      <w:proofErr w:type="spellStart"/>
-      <w:r>
-        <w:rPr>
-          <w:lang w:val="en-GB"/>
-        </w:rPr>
-        <w:t>i</w:t>
-      </w:r>
-      <w:proofErr w:type="spellEnd"/>
-      <w:r>
-        <w:rPr>
-          <w:lang w:val="en-GB"/>
-        </w:rPr>
-        <w:t xml:space="preserve"> </w:t>
-      </w:r>
-      <w:proofErr w:type="spellStart"/>
-      <w:r>
-        <w:rPr>
-          <w:lang w:val="en-GB"/>
-        </w:rPr>
-        <w:t>š</w:t>
-      </w:r>
-      <w:r>
-        <w:rPr>
-          <w:lang w:val="en-GB"/>
-        </w:rPr>
-        <w:t>ifrom</w:t>
-      </w:r>
-      <w:proofErr w:type="spellEnd"/>
-      <w:r>
-        <w:rPr>
-          <w:lang w:val="en-GB"/>
-        </w:rPr>
-        <w:t xml:space="preserve">. Ima </w:t>
-      </w:r>
-      <w:proofErr w:type="spellStart"/>
-      <w:r>
-        <w:rPr>
-          <w:lang w:val="en-GB"/>
-        </w:rPr>
-        <w:t>pristup</w:t>
-      </w:r>
-      <w:proofErr w:type="spellEnd"/>
-      <w:r>
-        <w:rPr>
-          <w:lang w:val="en-GB"/>
-        </w:rPr>
-        <w:t xml:space="preserve"> </w:t>
-      </w:r>
-      <w:proofErr w:type="spellStart"/>
-      <w:r>
-        <w:rPr>
-          <w:lang w:val="en-GB"/>
-        </w:rPr>
-        <w:t>svim</w:t>
-      </w:r>
-      <w:proofErr w:type="spellEnd"/>
-      <w:r>
-        <w:rPr>
-          <w:lang w:val="en-GB"/>
-        </w:rPr>
-        <w:t xml:space="preserve"> </w:t>
-      </w:r>
-      <w:proofErr w:type="spellStart"/>
-      <w:r>
-        <w:rPr>
-          <w:lang w:val="en-GB"/>
-        </w:rPr>
-        <w:t>pode</w:t>
-      </w:r>
-      <w:r>
-        <w:rPr>
-          <w:lang w:val="en-GB"/>
-        </w:rPr>
-        <w:t>š</w:t>
-      </w:r>
-      <w:r>
-        <w:rPr>
-          <w:lang w:val="en-GB"/>
-        </w:rPr>
-        <w:t>avanjima</w:t>
-      </w:r>
-      <w:proofErr w:type="spellEnd"/>
-      <w:r>
-        <w:rPr>
-          <w:lang w:val="en-GB"/>
-        </w:rPr>
-        <w:t xml:space="preserve"> </w:t>
-      </w:r>
-      <w:proofErr w:type="spellStart"/>
-      <w:r>
-        <w:rPr>
-          <w:lang w:val="en-GB"/>
-        </w:rPr>
-        <w:t>sajta</w:t>
-      </w:r>
-      <w:proofErr w:type="spellEnd"/>
-      <w:r>
-        <w:rPr>
-          <w:lang w:val="en-GB"/>
-        </w:rPr>
-        <w:t xml:space="preserve">, </w:t>
-      </w:r>
-      <w:proofErr w:type="spellStart"/>
-      <w:r>
-        <w:rPr>
-          <w:lang w:val="en-GB"/>
-        </w:rPr>
-        <w:t>izbor</w:t>
-      </w:r>
-      <w:proofErr w:type="spellEnd"/>
-      <w:r>
-        <w:rPr>
-          <w:lang w:val="en-GB"/>
-        </w:rPr>
-        <w:t xml:space="preserve"> </w:t>
-      </w:r>
-      <w:proofErr w:type="spellStart"/>
-      <w:r>
-        <w:rPr>
-          <w:lang w:val="en-GB"/>
-        </w:rPr>
-        <w:t>moderatora</w:t>
-      </w:r>
-      <w:proofErr w:type="spellEnd"/>
-      <w:r>
-        <w:rPr>
-          <w:lang w:val="en-GB"/>
-        </w:rPr>
-        <w:t xml:space="preserve">, </w:t>
-      </w:r>
-      <w:proofErr w:type="spellStart"/>
-      <w:r>
-        <w:rPr>
-          <w:lang w:val="en-GB"/>
-        </w:rPr>
-        <w:t>dodavanje</w:t>
-      </w:r>
-      <w:proofErr w:type="spellEnd"/>
-      <w:r>
-        <w:rPr>
-          <w:lang w:val="en-GB"/>
-        </w:rPr>
-        <w:t>/u</w:t>
-      </w:r>
-      <w:r>
-        <w:t>kljanjanje korisni</w:t>
-      </w:r>
-      <w:r>
-        <w:t>č</w:t>
-      </w:r>
-      <w:r>
-        <w:t>kih naloga, pregled statistike i sve mogu</w:t>
-      </w:r>
-      <w:r>
-        <w:t>ć</w:t>
-      </w:r>
-      <w:r>
-        <w:t>nosti koje imaju registrovani i neregistrovani korisnici kao i moderator sajta.</w:t>
-      </w:r>
     </w:p>
     <w:p>
       <w:pPr>
@@ -10464,7 +10248,7 @@
           <w:lang w:val="en-GB"/>
         </w:rPr>
       </w:pPr>
-      <w:bookmarkStart w:id="13" w:name="_Toc2638927"/>
+      <w:bookmarkStart w:name="_Toc2638927" w:id="13"/>
       <w:proofErr w:type="spellStart"/>
       <w:r>
         <w:rPr>
@@ -10492,7 +10276,7 @@
     </w:p>
     <w:p>
       <w:pPr>
-        <w:ind w:left="1276"/>
+        <w:ind w:left="1416"/>
         <w:jc w:val="both"/>
         <w:rPr>
           <w:lang w:val="en-US"/>
@@ -11771,7 +11555,7 @@
           <w:lang w:val="en-GB"/>
         </w:rPr>
       </w:pPr>
-      <w:bookmarkStart w:id="14" w:name="_Toc2638928"/>
+      <w:bookmarkStart w:name="_Toc2638928" w:id="14"/>
       <w:proofErr w:type="spellStart"/>
       <w:r>
         <w:rPr>
@@ -11798,7 +11582,7 @@
     </w:p>
     <w:p>
       <w:pPr>
-        <w:ind w:left="1276"/>
+        <w:ind w:left="1416"/>
         <w:jc w:val="both"/>
         <w:rPr>
           <w:lang w:val="en-GB"/>
@@ -12155,7 +11939,7 @@
           <w:lang w:val="en-GB"/>
         </w:rPr>
       </w:pPr>
-      <w:bookmarkStart w:id="15" w:name="_Toc2638929"/>
+      <w:bookmarkStart w:name="_Toc2638929" w:id="15"/>
       <w:proofErr w:type="spellStart"/>
       <w:r>
         <w:rPr>
@@ -12224,7 +12008,7 @@
     </w:p>
     <w:p>
       <w:pPr>
-        <w:ind w:left="1255"/>
+        <w:ind w:left="1416"/>
         <w:jc w:val="both"/>
         <w:rPr>
           <w:lang w:val="en-GB"/>
@@ -12545,7 +12329,6 @@
         <w:t xml:space="preserve"> </w:t>
       </w:r>
       <w:proofErr w:type="spellStart"/>
-      <w:proofErr w:type="gramStart"/>
       <w:r>
         <w:rPr>
           <w:lang w:val="en-GB"/>
@@ -12567,7 +12350,6 @@
         <w:t>svog</w:t>
       </w:r>
       <w:proofErr w:type="spellEnd"/>
-      <w:proofErr w:type="gramEnd"/>
       <w:r>
         <w:rPr>
           <w:lang w:val="en-GB"/>
@@ -12697,7 +12479,7 @@
           <w:lang w:val="en-GB"/>
         </w:rPr>
       </w:pPr>
-      <w:bookmarkStart w:id="16" w:name="_Toc2638930"/>
+      <w:bookmarkStart w:name="_Toc2638930" w:id="16"/>
       <w:proofErr w:type="spellStart"/>
       <w:r>
         <w:rPr>
@@ -12710,7 +12492,7 @@
     </w:p>
     <w:p>
       <w:pPr>
-        <w:ind w:left="1255"/>
+        <w:ind w:left="1416"/>
         <w:jc w:val="both"/>
       </w:pPr>
       <w:proofErr w:type="spellStart"/>
@@ -12798,30 +12580,39 @@
         <w:t xml:space="preserve"> </w:t>
       </w:r>
       <w:r>
+        <w:rPr/>
         <w:t>ž</w:t>
       </w:r>
       <w:r>
+        <w:rPr/>
         <w:t>eli da svira mo</w:t>
       </w:r>
       <w:r>
+        <w:rPr/>
         <w:t>ž</w:t>
       </w:r>
       <w:r>
+        <w:rPr/>
         <w:t xml:space="preserve">e da pokrene metronom koji bi </w:t>
       </w:r>
       <w:r>
+        <w:rPr/>
         <w:t>pu</w:t>
       </w:r>
       <w:r>
+        <w:rPr/>
         <w:t>š</w:t>
       </w:r>
       <w:r>
+        <w:rPr/>
         <w:t>tao zvu</w:t>
       </w:r>
       <w:r>
+        <w:rPr/>
         <w:t>č</w:t>
       </w:r>
       <w:r>
+        <w:rPr/>
         <w:t>ne signale u zadatom ritmu.</w:t>
       </w:r>
     </w:p>
@@ -12837,7 +12628,7 @@
           <w:lang w:val="en-GB"/>
         </w:rPr>
       </w:pPr>
-      <w:bookmarkStart w:id="17" w:name="_Toc2638931"/>
+      <w:bookmarkStart w:name="_Toc2638931" w:id="17"/>
       <w:proofErr w:type="spellStart"/>
       <w:r>
         <w:rPr>
@@ -13690,7 +13481,7 @@
           <w:lang w:val="en-GB"/>
         </w:rPr>
       </w:pPr>
-      <w:bookmarkStart w:id="18" w:name="_Toc2638932"/>
+      <w:bookmarkStart w:name="_Toc2638932" w:id="18"/>
       <w:proofErr w:type="spellStart"/>
       <w:r>
         <w:rPr>
@@ -14195,7 +13986,7 @@
           <w:lang w:val="en-GB"/>
         </w:rPr>
       </w:pPr>
-      <w:bookmarkStart w:id="19" w:name="_Toc2638933"/>
+      <w:bookmarkStart w:name="_Toc2638933" w:id="19"/>
       <w:proofErr w:type="spellStart"/>
       <w:r>
         <w:rPr>
@@ -14239,7 +14030,7 @@
           <w:lang w:val="en-GB"/>
         </w:rPr>
       </w:pPr>
-      <w:bookmarkStart w:id="20" w:name="_Toc2638934"/>
+      <w:bookmarkStart w:name="_Toc2638934" w:id="20"/>
       <w:proofErr w:type="spellStart"/>
       <w:r>
         <w:rPr>
@@ -14769,7 +14560,7 @@
           <w:lang w:val="en-GB"/>
         </w:rPr>
       </w:pPr>
-      <w:bookmarkStart w:id="21" w:name="_Toc2638935"/>
+      <w:bookmarkStart w:name="_Toc2638935" w:id="21"/>
       <w:proofErr w:type="spellStart"/>
       <w:r>
         <w:rPr>
@@ -14834,7 +14625,7 @@
         </w:numPr>
         <w:jc w:val="both"/>
       </w:pPr>
-      <w:bookmarkStart w:id="22" w:name="_Toc2638936"/>
+      <w:bookmarkStart w:name="_Toc2638936" w:id="22"/>
       <w:r>
         <w:t>Zahtevi za korisničkom dokumentacijom</w:t>
       </w:r>
@@ -14850,7 +14641,7 @@
         </w:numPr>
         <w:jc w:val="both"/>
       </w:pPr>
-      <w:bookmarkStart w:id="23" w:name="_Toc2638937"/>
+      <w:bookmarkStart w:name="_Toc2638937" w:id="23"/>
       <w:r>
         <w:t>Uputsvo za korišćenje sajta</w:t>
       </w:r>
@@ -14892,7 +14683,7 @@
         </w:numPr>
         <w:jc w:val="both"/>
       </w:pPr>
-      <w:bookmarkStart w:id="24" w:name="_Toc2638938"/>
+      <w:bookmarkStart w:name="_Toc2638938" w:id="24"/>
       <w:r>
         <w:t>Označavanje</w:t>
       </w:r>
@@ -14952,7 +14743,7 @@
         </w:numPr>
         <w:jc w:val="both"/>
       </w:pPr>
-      <w:bookmarkStart w:id="25" w:name="_Toc2638939"/>
+      <w:bookmarkStart w:name="_Toc2638939" w:id="25"/>
       <w:r>
         <w:t>Plan i prioriteti</w:t>
       </w:r>
@@ -15170,7 +14961,7 @@
       <w:r>
         <w:t>Š</w:t>
       </w:r>
-      <w:bookmarkStart w:id="26" w:name="_GoBack"/>
+      <w:bookmarkStart w:name="_GoBack" w:id="26"/>
       <w:bookmarkEnd w:id="26"/>
       <w:r>
         <w:t>to se ti</w:t>
@@ -15225,7 +15016,7 @@
       </w:r>
     </w:p>
     <w:sectPr>
-      <w:pgSz w:w="11906" w:h="16838"/>
+      <w:pgSz w:w="11906" w:h="16838" w:orient="portrait"/>
       <w:pgMar w:top="1417" w:right="1417" w:bottom="1417" w:left="1417" w:header="708" w:footer="708" w:gutter="0"/>
       <w:cols w:space="708"/>
       <w:titlePg/>
@@ -15406,7 +15197,7 @@
         <w:ind w:left="1068" w:hanging="360"/>
       </w:pPr>
       <w:rPr>
-        <w:rFonts w:ascii="Symbol" w:hAnsi="Symbol" w:hint="default"/>
+        <w:rFonts w:hint="default" w:ascii="Symbol" w:hAnsi="Symbol"/>
       </w:rPr>
     </w:lvl>
     <w:lvl w:ilvl="1" w:tplc="04090003" w:tentative="1">
@@ -15418,7 +15209,7 @@
         <w:ind w:left="1788" w:hanging="360"/>
       </w:pPr>
       <w:rPr>
-        <w:rFonts w:ascii="Courier New" w:hAnsi="Courier New" w:cs="Courier New" w:hint="default"/>
+        <w:rFonts w:hint="default" w:ascii="Courier New" w:hAnsi="Courier New" w:cs="Courier New"/>
       </w:rPr>
     </w:lvl>
     <w:lvl w:ilvl="2" w:tplc="04090005" w:tentative="1">
@@ -15430,7 +15221,7 @@
         <w:ind w:left="2508" w:hanging="360"/>
       </w:pPr>
       <w:rPr>
-        <w:rFonts w:ascii="Wingdings" w:hAnsi="Wingdings" w:hint="default"/>
+        <w:rFonts w:hint="default" w:ascii="Wingdings" w:hAnsi="Wingdings"/>
       </w:rPr>
     </w:lvl>
     <w:lvl w:ilvl="3" w:tplc="04090001" w:tentative="1">
@@ -15442,7 +15233,7 @@
         <w:ind w:left="3228" w:hanging="360"/>
       </w:pPr>
       <w:rPr>
-        <w:rFonts w:ascii="Symbol" w:hAnsi="Symbol" w:hint="default"/>
+        <w:rFonts w:hint="default" w:ascii="Symbol" w:hAnsi="Symbol"/>
       </w:rPr>
     </w:lvl>
     <w:lvl w:ilvl="4" w:tplc="04090003" w:tentative="1">
@@ -15454,7 +15245,7 @@
         <w:ind w:left="3948" w:hanging="360"/>
       </w:pPr>
       <w:rPr>
-        <w:rFonts w:ascii="Courier New" w:hAnsi="Courier New" w:cs="Courier New" w:hint="default"/>
+        <w:rFonts w:hint="default" w:ascii="Courier New" w:hAnsi="Courier New" w:cs="Courier New"/>
       </w:rPr>
     </w:lvl>
     <w:lvl w:ilvl="5" w:tplc="04090005" w:tentative="1">
@@ -15466,7 +15257,7 @@
         <w:ind w:left="4668" w:hanging="360"/>
       </w:pPr>
       <w:rPr>
-        <w:rFonts w:ascii="Wingdings" w:hAnsi="Wingdings" w:hint="default"/>
+        <w:rFonts w:hint="default" w:ascii="Wingdings" w:hAnsi="Wingdings"/>
       </w:rPr>
     </w:lvl>
     <w:lvl w:ilvl="6" w:tplc="04090001" w:tentative="1">
@@ -15478,7 +15269,7 @@
         <w:ind w:left="5388" w:hanging="360"/>
       </w:pPr>
       <w:rPr>
-        <w:rFonts w:ascii="Symbol" w:hAnsi="Symbol" w:hint="default"/>
+        <w:rFonts w:hint="default" w:ascii="Symbol" w:hAnsi="Symbol"/>
       </w:rPr>
     </w:lvl>
     <w:lvl w:ilvl="7" w:tplc="04090003" w:tentative="1">
@@ -15490,7 +15281,7 @@
         <w:ind w:left="6108" w:hanging="360"/>
       </w:pPr>
       <w:rPr>
-        <w:rFonts w:ascii="Courier New" w:hAnsi="Courier New" w:cs="Courier New" w:hint="default"/>
+        <w:rFonts w:hint="default" w:ascii="Courier New" w:hAnsi="Courier New" w:cs="Courier New"/>
       </w:rPr>
     </w:lvl>
     <w:lvl w:ilvl="8" w:tplc="04090005" w:tentative="1">
@@ -15502,7 +15293,7 @@
         <w:ind w:left="6828" w:hanging="360"/>
       </w:pPr>
       <w:rPr>
-        <w:rFonts w:ascii="Wingdings" w:hAnsi="Wingdings" w:hint="default"/>
+        <w:rFonts w:hint="default" w:ascii="Wingdings" w:hAnsi="Wingdings"/>
       </w:rPr>
     </w:lvl>
   </w:abstractNum>
@@ -15605,7 +15396,7 @@
         <w:ind w:left="1255" w:hanging="360"/>
       </w:pPr>
       <w:rPr>
-        <w:rFonts w:ascii="Symbol" w:hAnsi="Symbol" w:hint="default"/>
+        <w:rFonts w:hint="default" w:ascii="Symbol" w:hAnsi="Symbol"/>
       </w:rPr>
     </w:lvl>
     <w:lvl w:ilvl="1">
@@ -15617,7 +15408,7 @@
         <w:ind w:left="1975" w:hanging="360"/>
       </w:pPr>
       <w:rPr>
-        <w:rFonts w:ascii="Courier New" w:hAnsi="Courier New" w:cs="Courier New" w:hint="default"/>
+        <w:rFonts w:hint="default" w:ascii="Courier New" w:hAnsi="Courier New" w:cs="Courier New"/>
       </w:rPr>
     </w:lvl>
     <w:lvl w:ilvl="2">
@@ -15629,7 +15420,7 @@
         <w:ind w:left="2695" w:hanging="360"/>
       </w:pPr>
       <w:rPr>
-        <w:rFonts w:ascii="Wingdings" w:hAnsi="Wingdings" w:hint="default"/>
+        <w:rFonts w:hint="default" w:ascii="Wingdings" w:hAnsi="Wingdings"/>
       </w:rPr>
     </w:lvl>
     <w:lvl w:ilvl="3">
@@ -15641,7 +15432,7 @@
         <w:ind w:left="3415" w:hanging="360"/>
       </w:pPr>
       <w:rPr>
-        <w:rFonts w:ascii="Symbol" w:hAnsi="Symbol" w:hint="default"/>
+        <w:rFonts w:hint="default" w:ascii="Symbol" w:hAnsi="Symbol"/>
       </w:rPr>
     </w:lvl>
     <w:lvl w:ilvl="4">
@@ -15653,7 +15444,7 @@
         <w:ind w:left="4135" w:hanging="360"/>
       </w:pPr>
       <w:rPr>
-        <w:rFonts w:ascii="Courier New" w:hAnsi="Courier New" w:cs="Courier New" w:hint="default"/>
+        <w:rFonts w:hint="default" w:ascii="Courier New" w:hAnsi="Courier New" w:cs="Courier New"/>
       </w:rPr>
     </w:lvl>
     <w:lvl w:ilvl="5">
@@ -15665,7 +15456,7 @@
         <w:ind w:left="4855" w:hanging="360"/>
       </w:pPr>
       <w:rPr>
-        <w:rFonts w:ascii="Wingdings" w:hAnsi="Wingdings" w:hint="default"/>
+        <w:rFonts w:hint="default" w:ascii="Wingdings" w:hAnsi="Wingdings"/>
       </w:rPr>
     </w:lvl>
     <w:lvl w:ilvl="6">
@@ -15677,7 +15468,7 @@
         <w:ind w:left="5575" w:hanging="360"/>
       </w:pPr>
       <w:rPr>
-        <w:rFonts w:ascii="Symbol" w:hAnsi="Symbol" w:hint="default"/>
+        <w:rFonts w:hint="default" w:ascii="Symbol" w:hAnsi="Symbol"/>
       </w:rPr>
     </w:lvl>
     <w:lvl w:ilvl="7">
@@ -15689,7 +15480,7 @@
         <w:ind w:left="6295" w:hanging="360"/>
       </w:pPr>
       <w:rPr>
-        <w:rFonts w:ascii="Courier New" w:hAnsi="Courier New" w:cs="Courier New" w:hint="default"/>
+        <w:rFonts w:hint="default" w:ascii="Courier New" w:hAnsi="Courier New" w:cs="Courier New"/>
       </w:rPr>
     </w:lvl>
     <w:lvl w:ilvl="8">
@@ -15701,7 +15492,7 @@
         <w:ind w:left="7015" w:hanging="360"/>
       </w:pPr>
       <w:rPr>
-        <w:rFonts w:ascii="Wingdings" w:hAnsi="Wingdings" w:hint="default"/>
+        <w:rFonts w:hint="default" w:ascii="Wingdings" w:hAnsi="Wingdings"/>
       </w:rPr>
     </w:lvl>
   </w:abstractNum>
@@ -15722,7 +15513,7 @@
   <w:docDefaults>
     <w:rPrDefault>
       <w:rPr>
-        <w:rFonts w:asciiTheme="minorHAnsi" w:eastAsia="Times New Roman" w:hAnsi="Times New Roman" w:cs="Times New Roman"/>
+        <w:rFonts w:hAnsi="Times New Roman" w:eastAsia="Times New Roman" w:cs="Times New Roman" w:asciiTheme="minorHAnsi"/>
         <w:lang w:val="en-US" w:eastAsia="en-US" w:bidi="ar-SA"/>
       </w:rPr>
     </w:rPrDefault>
@@ -15736,13 +15527,13 @@
     <w:lsdException w:name="Normal" w:uiPriority="0" w:qFormat="1"/>
     <w:lsdException w:name="heading 1" w:uiPriority="9" w:qFormat="1"/>
     <w:lsdException w:name="heading 2" w:uiPriority="9" w:unhideWhenUsed="1" w:qFormat="1"/>
-    <w:lsdException w:name="heading 3" w:semiHidden="1" w:uiPriority="9" w:unhideWhenUsed="1" w:qFormat="1"/>
-    <w:lsdException w:name="heading 4" w:semiHidden="1" w:uiPriority="9" w:unhideWhenUsed="1" w:qFormat="1"/>
-    <w:lsdException w:name="heading 5" w:semiHidden="1" w:uiPriority="9" w:unhideWhenUsed="1" w:qFormat="1"/>
-    <w:lsdException w:name="heading 6" w:semiHidden="1" w:uiPriority="9" w:unhideWhenUsed="1" w:qFormat="1"/>
-    <w:lsdException w:name="heading 7" w:semiHidden="1" w:uiPriority="9" w:unhideWhenUsed="1" w:qFormat="1"/>
-    <w:lsdException w:name="heading 8" w:semiHidden="1" w:uiPriority="9" w:unhideWhenUsed="1" w:qFormat="1"/>
-    <w:lsdException w:name="heading 9" w:semiHidden="1" w:uiPriority="9" w:unhideWhenUsed="1" w:qFormat="1"/>
+    <w:lsdException w:name="heading 3" w:uiPriority="9" w:semiHidden="1" w:unhideWhenUsed="1" w:qFormat="1"/>
+    <w:lsdException w:name="heading 4" w:uiPriority="9" w:semiHidden="1" w:unhideWhenUsed="1" w:qFormat="1"/>
+    <w:lsdException w:name="heading 5" w:uiPriority="9" w:semiHidden="1" w:unhideWhenUsed="1" w:qFormat="1"/>
+    <w:lsdException w:name="heading 6" w:uiPriority="9" w:semiHidden="1" w:unhideWhenUsed="1" w:qFormat="1"/>
+    <w:lsdException w:name="heading 7" w:uiPriority="9" w:semiHidden="1" w:unhideWhenUsed="1" w:qFormat="1"/>
+    <w:lsdException w:name="heading 8" w:uiPriority="9" w:semiHidden="1" w:unhideWhenUsed="1" w:qFormat="1"/>
+    <w:lsdException w:name="heading 9" w:uiPriority="9" w:semiHidden="1" w:unhideWhenUsed="1" w:qFormat="1"/>
     <w:lsdException w:name="index 1" w:semiHidden="1" w:unhideWhenUsed="1"/>
     <w:lsdException w:name="index 2" w:semiHidden="1" w:unhideWhenUsed="1"/>
     <w:lsdException w:name="index 3" w:semiHidden="1" w:unhideWhenUsed="1"/>
@@ -15755,19 +15546,19 @@
     <w:lsdException w:name="toc 1" w:uiPriority="39" w:unhideWhenUsed="1"/>
     <w:lsdException w:name="toc 2" w:uiPriority="39" w:unhideWhenUsed="1"/>
     <w:lsdException w:name="toc 3" w:uiPriority="39" w:unhideWhenUsed="1"/>
-    <w:lsdException w:name="toc 4" w:semiHidden="1" w:uiPriority="39" w:unhideWhenUsed="1"/>
-    <w:lsdException w:name="toc 5" w:semiHidden="1" w:uiPriority="39" w:unhideWhenUsed="1"/>
-    <w:lsdException w:name="toc 6" w:semiHidden="1" w:uiPriority="39" w:unhideWhenUsed="1"/>
-    <w:lsdException w:name="toc 7" w:semiHidden="1" w:uiPriority="39" w:unhideWhenUsed="1"/>
-    <w:lsdException w:name="toc 8" w:semiHidden="1" w:uiPriority="39" w:unhideWhenUsed="1"/>
-    <w:lsdException w:name="toc 9" w:semiHidden="1" w:uiPriority="39" w:unhideWhenUsed="1"/>
+    <w:lsdException w:name="toc 4" w:uiPriority="39" w:semiHidden="1" w:unhideWhenUsed="1"/>
+    <w:lsdException w:name="toc 5" w:uiPriority="39" w:semiHidden="1" w:unhideWhenUsed="1"/>
+    <w:lsdException w:name="toc 6" w:uiPriority="39" w:semiHidden="1" w:unhideWhenUsed="1"/>
+    <w:lsdException w:name="toc 7" w:uiPriority="39" w:semiHidden="1" w:unhideWhenUsed="1"/>
+    <w:lsdException w:name="toc 8" w:uiPriority="39" w:semiHidden="1" w:unhideWhenUsed="1"/>
+    <w:lsdException w:name="toc 9" w:uiPriority="39" w:semiHidden="1" w:unhideWhenUsed="1"/>
     <w:lsdException w:name="Normal Indent" w:semiHidden="1" w:unhideWhenUsed="1"/>
     <w:lsdException w:name="footnote text" w:semiHidden="1" w:unhideWhenUsed="1"/>
     <w:lsdException w:name="annotation text" w:semiHidden="1" w:unhideWhenUsed="1"/>
     <w:lsdException w:name="header" w:unhideWhenUsed="1"/>
     <w:lsdException w:name="footer" w:unhideWhenUsed="1"/>
     <w:lsdException w:name="index heading" w:semiHidden="1" w:unhideWhenUsed="1"/>
-    <w:lsdException w:name="caption" w:semiHidden="1" w:uiPriority="35" w:unhideWhenUsed="1" w:qFormat="1"/>
+    <w:lsdException w:name="caption" w:uiPriority="35" w:semiHidden="1" w:unhideWhenUsed="1" w:qFormat="1"/>
     <w:lsdException w:name="table of figures" w:semiHidden="1" w:unhideWhenUsed="1"/>
     <w:lsdException w:name="envelope address" w:semiHidden="1" w:unhideWhenUsed="1"/>
     <w:lsdException w:name="envelope return" w:semiHidden="1" w:unhideWhenUsed="1"/>
@@ -15798,7 +15589,7 @@
     <w:lsdException w:name="Title" w:uiPriority="10" w:qFormat="1"/>
     <w:lsdException w:name="Closing" w:semiHidden="1" w:unhideWhenUsed="1"/>
     <w:lsdException w:name="Signature" w:semiHidden="1" w:unhideWhenUsed="1"/>
-    <w:lsdException w:name="Default Paragraph Font" w:semiHidden="1" w:uiPriority="1" w:unhideWhenUsed="1"/>
+    <w:lsdException w:name="Default Paragraph Font" w:uiPriority="1" w:semiHidden="1" w:unhideWhenUsed="1"/>
     <w:lsdException w:name="Body Text" w:semiHidden="1" w:unhideWhenUsed="1"/>
     <w:lsdException w:name="Body Text Indent" w:semiHidden="1" w:unhideWhenUsed="1"/>
     <w:lsdException w:name="List Continue" w:semiHidden="1" w:unhideWhenUsed="1"/>
@@ -15996,8 +15787,8 @@
     <w:lsdException w:name="Subtle Reference" w:uiPriority="31" w:qFormat="1"/>
     <w:lsdException w:name="Intense Reference" w:uiPriority="32" w:qFormat="1"/>
     <w:lsdException w:name="Book Title" w:uiPriority="33" w:qFormat="1"/>
-    <w:lsdException w:name="Bibliography" w:semiHidden="1" w:uiPriority="37" w:unhideWhenUsed="1"/>
-    <w:lsdException w:name="TOC Heading" w:semiHidden="1" w:uiPriority="39" w:unhideWhenUsed="1" w:qFormat="1"/>
+    <w:lsdException w:name="Bibliography" w:uiPriority="37" w:semiHidden="1" w:unhideWhenUsed="1"/>
+    <w:lsdException w:name="TOC Heading" w:uiPriority="39" w:semiHidden="1" w:unhideWhenUsed="1" w:qFormat="1"/>
     <w:lsdException w:name="Plain Table 1" w:uiPriority="41"/>
     <w:lsdException w:name="Plain Table 2" w:uiPriority="42"/>
     <w:lsdException w:name="Plain Table 3" w:uiPriority="43"/>
@@ -16107,7 +15898,7 @@
     <w:lsdException w:name="Hashtag" w:semiHidden="1" w:unhideWhenUsed="1"/>
     <w:lsdException w:name="Unresolved Mention" w:semiHidden="1" w:unhideWhenUsed="1"/>
   </w:latentStyles>
-  <w:style w:type="paragraph" w:default="1" w:styleId="Normal">
+  <w:style w:type="paragraph" w:styleId="Normal" w:default="1">
     <w:name w:val="Normal"/>
     <w:qFormat/>
     <w:rPr>
@@ -16130,7 +15921,7 @@
       <w:outlineLvl w:val="0"/>
     </w:pPr>
     <w:rPr>
-      <w:rFonts w:asciiTheme="majorHAnsi" w:eastAsiaTheme="majorEastAsia" w:hAnsiTheme="majorHAnsi" w:cstheme="majorBidi"/>
+      <w:rFonts w:asciiTheme="majorHAnsi" w:hAnsiTheme="majorHAnsi" w:eastAsiaTheme="majorEastAsia" w:cstheme="majorBidi"/>
       <w:color w:val="2F5496" w:themeColor="accent1" w:themeShade="BF"/>
       <w:sz w:val="32"/>
       <w:szCs w:val="32"/>
@@ -16151,19 +15942,19 @@
       <w:outlineLvl w:val="1"/>
     </w:pPr>
     <w:rPr>
-      <w:rFonts w:asciiTheme="majorHAnsi" w:eastAsiaTheme="majorEastAsia" w:hAnsiTheme="majorHAnsi" w:cstheme="majorBidi"/>
+      <w:rFonts w:asciiTheme="majorHAnsi" w:hAnsiTheme="majorHAnsi" w:eastAsiaTheme="majorEastAsia" w:cstheme="majorBidi"/>
       <w:color w:val="2F5496" w:themeColor="accent1" w:themeShade="BF"/>
       <w:sz w:val="26"/>
       <w:szCs w:val="26"/>
     </w:rPr>
   </w:style>
-  <w:style w:type="character" w:default="1" w:styleId="DefaultParagraphFont">
+  <w:style w:type="character" w:styleId="DefaultParagraphFont" w:default="1">
     <w:name w:val="Default Paragraph Font"/>
     <w:uiPriority w:val="1"/>
     <w:semiHidden/>
     <w:unhideWhenUsed/>
   </w:style>
-  <w:style w:type="table" w:default="1" w:styleId="TableNormal">
+  <w:style w:type="table" w:styleId="TableNormal" w:default="1">
     <w:name w:val="Normal Table"/>
     <w:uiPriority w:val="99"/>
     <w:semiHidden/>
@@ -16178,7 +15969,7 @@
       </w:tblCellMar>
     </w:tblPr>
   </w:style>
-  <w:style w:type="numbering" w:default="1" w:styleId="NoList">
+  <w:style w:type="numbering" w:styleId="NoList" w:default="1">
     <w:name w:val="No List"/>
     <w:uiPriority w:val="99"/>
     <w:semiHidden/>
@@ -16222,7 +16013,7 @@
       <w:spacing w:after="100"/>
     </w:pPr>
     <w:rPr>
-      <w:rFonts w:eastAsiaTheme="minorEastAsia" w:hAnsiTheme="minorHAnsi"/>
+      <w:rFonts w:hAnsiTheme="minorHAnsi" w:eastAsiaTheme="minorEastAsia"/>
       <w:lang w:val="en-US" w:eastAsia="en-US"/>
     </w:rPr>
   </w:style>
@@ -16237,7 +16028,7 @@
       <w:ind w:left="220"/>
     </w:pPr>
     <w:rPr>
-      <w:rFonts w:eastAsiaTheme="minorEastAsia" w:hAnsiTheme="minorHAnsi"/>
+      <w:rFonts w:hAnsiTheme="minorHAnsi" w:eastAsiaTheme="minorEastAsia"/>
       <w:lang w:val="en-US" w:eastAsia="en-US"/>
     </w:rPr>
   </w:style>
@@ -16252,7 +16043,7 @@
       <w:ind w:left="440"/>
     </w:pPr>
     <w:rPr>
-      <w:rFonts w:eastAsiaTheme="minorEastAsia" w:hAnsiTheme="minorHAnsi"/>
+      <w:rFonts w:hAnsiTheme="minorHAnsi" w:eastAsiaTheme="minorEastAsia"/>
       <w:lang w:val="en-US" w:eastAsia="en-US"/>
     </w:rPr>
   </w:style>
@@ -16265,22 +16056,22 @@
     </w:pPr>
     <w:tblPr>
       <w:tblBorders>
-        <w:top w:val="single" w:sz="4" w:space="0" w:color="auto"/>
-        <w:left w:val="single" w:sz="4" w:space="0" w:color="auto"/>
-        <w:bottom w:val="single" w:sz="4" w:space="0" w:color="auto"/>
-        <w:right w:val="single" w:sz="4" w:space="0" w:color="auto"/>
-        <w:insideH w:val="single" w:sz="4" w:space="0" w:color="auto"/>
-        <w:insideV w:val="single" w:sz="4" w:space="0" w:color="auto"/>
+        <w:top w:val="single" w:color="auto" w:sz="4" w:space="0"/>
+        <w:left w:val="single" w:color="auto" w:sz="4" w:space="0"/>
+        <w:bottom w:val="single" w:color="auto" w:sz="4" w:space="0"/>
+        <w:right w:val="single" w:color="auto" w:sz="4" w:space="0"/>
+        <w:insideH w:val="single" w:color="auto" w:sz="4" w:space="0"/>
+        <w:insideV w:val="single" w:color="auto" w:sz="4" w:space="0"/>
       </w:tblBorders>
     </w:tblPr>
   </w:style>
-  <w:style w:type="character" w:customStyle="1" w:styleId="HeaderChar">
+  <w:style w:type="character" w:styleId="HeaderChar" w:customStyle="1">
     <w:name w:val="Header Char"/>
     <w:basedOn w:val="DefaultParagraphFont"/>
     <w:link w:val="Header"/>
     <w:uiPriority w:val="99"/>
   </w:style>
-  <w:style w:type="character" w:customStyle="1" w:styleId="FooterChar">
+  <w:style w:type="character" w:styleId="FooterChar" w:customStyle="1">
     <w:name w:val="Footer Char"/>
     <w:basedOn w:val="DefaultParagraphFont"/>
     <w:link w:val="Footer"/>
@@ -16304,18 +16095,18 @@
       <w:spacing w:after="0" w:line="240" w:lineRule="auto"/>
     </w:pPr>
     <w:rPr>
-      <w:rFonts w:eastAsiaTheme="minorEastAsia" w:hAnsiTheme="minorHAnsi" w:cstheme="minorBidi"/>
+      <w:rFonts w:hAnsiTheme="minorHAnsi" w:eastAsiaTheme="minorEastAsia" w:cstheme="minorBidi"/>
       <w:sz w:val="22"/>
       <w:szCs w:val="22"/>
     </w:rPr>
   </w:style>
-  <w:style w:type="character" w:customStyle="1" w:styleId="NoSpacingChar">
+  <w:style w:type="character" w:styleId="NoSpacingChar" w:customStyle="1">
     <w:name w:val="No Spacing Char"/>
     <w:basedOn w:val="DefaultParagraphFont"/>
     <w:link w:val="NoSpacing"/>
     <w:uiPriority w:val="1"/>
     <w:rPr>
-      <w:rFonts w:eastAsiaTheme="minorEastAsia" w:hAnsiTheme="minorHAnsi" w:cstheme="minorBidi"/>
+      <w:rFonts w:hAnsiTheme="minorHAnsi" w:eastAsiaTheme="minorEastAsia" w:cstheme="minorBidi"/>
       <w:lang w:val="en-US" w:eastAsia="en-US"/>
     </w:rPr>
   </w:style>
@@ -16329,7 +16120,7 @@
       <w:contextualSpacing/>
     </w:pPr>
   </w:style>
-  <w:style w:type="table" w:customStyle="1" w:styleId="PlainTable11">
+  <w:style w:type="table" w:styleId="PlainTable11" w:customStyle="1">
     <w:name w:val="Plain Table 11"/>
     <w:basedOn w:val="TableNormal"/>
     <w:uiPriority w:val="41"/>
@@ -16338,12 +16129,12 @@
     </w:pPr>
     <w:tblPr>
       <w:tblBorders>
-        <w:top w:val="single" w:sz="4" w:space="0" w:color="BFBFBF" w:themeColor="background1" w:themeShade="BF"/>
-        <w:left w:val="single" w:sz="4" w:space="0" w:color="BFBFBF" w:themeColor="background1" w:themeShade="BF"/>
-        <w:bottom w:val="single" w:sz="4" w:space="0" w:color="BFBFBF" w:themeColor="background1" w:themeShade="BF"/>
-        <w:right w:val="single" w:sz="4" w:space="0" w:color="BFBFBF" w:themeColor="background1" w:themeShade="BF"/>
-        <w:insideH w:val="single" w:sz="4" w:space="0" w:color="BFBFBF" w:themeColor="background1" w:themeShade="BF"/>
-        <w:insideV w:val="single" w:sz="4" w:space="0" w:color="BFBFBF" w:themeColor="background1" w:themeShade="BF"/>
+        <w:top w:val="single" w:color="BFBFBF" w:themeColor="background1" w:themeShade="BF" w:sz="4" w:space="0"/>
+        <w:left w:val="single" w:color="BFBFBF" w:themeColor="background1" w:themeShade="BF" w:sz="4" w:space="0"/>
+        <w:bottom w:val="single" w:color="BFBFBF" w:themeColor="background1" w:themeShade="BF" w:sz="4" w:space="0"/>
+        <w:right w:val="single" w:color="BFBFBF" w:themeColor="background1" w:themeShade="BF" w:sz="4" w:space="0"/>
+        <w:insideH w:val="single" w:color="BFBFBF" w:themeColor="background1" w:themeShade="BF" w:sz="4" w:space="0"/>
+        <w:insideV w:val="single" w:color="BFBFBF" w:themeColor="background1" w:themeShade="BF" w:sz="4" w:space="0"/>
       </w:tblBorders>
     </w:tblPr>
     <w:tblStylePr w:type="firstRow">
@@ -16360,7 +16151,7 @@
       <w:tblPr/>
       <w:tcPr>
         <w:tcBorders>
-          <w:top w:val="double" w:sz="4" w:space="0" w:color="BFBFBF" w:themeColor="background1" w:themeShade="BF"/>
+          <w:top w:val="double" w:color="BFBFBF" w:themeColor="background1" w:themeShade="BF" w:sz="4" w:space="0"/>
         </w:tcBorders>
       </w:tcPr>
     </w:tblStylePr>
@@ -16389,7 +16180,7 @@
       </w:tcPr>
     </w:tblStylePr>
   </w:style>
-  <w:style w:type="table" w:customStyle="1" w:styleId="PlainTable21">
+  <w:style w:type="table" w:styleId="PlainTable21" w:customStyle="1">
     <w:name w:val="Plain Table 21"/>
     <w:basedOn w:val="TableNormal"/>
     <w:uiPriority w:val="42"/>
@@ -16398,8 +16189,8 @@
     </w:pPr>
     <w:tblPr>
       <w:tblBorders>
-        <w:top w:val="single" w:sz="4" w:space="0" w:color="7F7F7F" w:themeColor="text1" w:themeTint="80"/>
-        <w:bottom w:val="single" w:sz="4" w:space="0" w:color="7F7F7F" w:themeColor="text1" w:themeTint="80"/>
+        <w:top w:val="single" w:color="7F7F7F" w:themeColor="text1" w:themeTint="80" w:sz="4" w:space="0"/>
+        <w:bottom w:val="single" w:color="7F7F7F" w:themeColor="text1" w:themeTint="80" w:sz="4" w:space="0"/>
       </w:tblBorders>
     </w:tblPr>
     <w:tblStylePr w:type="firstRow">
@@ -16410,7 +16201,7 @@
       <w:tblPr/>
       <w:tcPr>
         <w:tcBorders>
-          <w:bottom w:val="single" w:sz="4" w:space="0" w:color="7F7F7F" w:themeColor="text1" w:themeTint="80"/>
+          <w:bottom w:val="single" w:color="7F7F7F" w:themeColor="text1" w:themeTint="80" w:sz="4" w:space="0"/>
         </w:tcBorders>
       </w:tcPr>
     </w:tblStylePr>
@@ -16422,7 +16213,7 @@
       <w:tblPr/>
       <w:tcPr>
         <w:tcBorders>
-          <w:top w:val="single" w:sz="4" w:space="0" w:color="7F7F7F" w:themeColor="text1" w:themeTint="80"/>
+          <w:top w:val="single" w:color="7F7F7F" w:themeColor="text1" w:themeTint="80" w:sz="4" w:space="0"/>
         </w:tcBorders>
       </w:tcPr>
     </w:tblStylePr>
@@ -16442,8 +16233,8 @@
       <w:tblPr/>
       <w:tcPr>
         <w:tcBorders>
-          <w:left w:val="single" w:sz="4" w:space="0" w:color="7F7F7F" w:themeColor="text1" w:themeTint="80"/>
-          <w:right w:val="single" w:sz="4" w:space="0" w:color="7F7F7F" w:themeColor="text1" w:themeTint="80"/>
+          <w:left w:val="single" w:color="7F7F7F" w:themeColor="text1" w:themeTint="80" w:sz="4" w:space="0"/>
+          <w:right w:val="single" w:color="7F7F7F" w:themeColor="text1" w:themeTint="80" w:sz="4" w:space="0"/>
         </w:tcBorders>
       </w:tcPr>
     </w:tblStylePr>
@@ -16451,8 +16242,8 @@
       <w:tblPr/>
       <w:tcPr>
         <w:tcBorders>
-          <w:left w:val="single" w:sz="4" w:space="0" w:color="7F7F7F" w:themeColor="text1" w:themeTint="80"/>
-          <w:right w:val="single" w:sz="4" w:space="0" w:color="7F7F7F" w:themeColor="text1" w:themeTint="80"/>
+          <w:left w:val="single" w:color="7F7F7F" w:themeColor="text1" w:themeTint="80" w:sz="4" w:space="0"/>
+          <w:right w:val="single" w:color="7F7F7F" w:themeColor="text1" w:themeTint="80" w:sz="4" w:space="0"/>
         </w:tcBorders>
       </w:tcPr>
     </w:tblStylePr>
@@ -16460,13 +16251,13 @@
       <w:tblPr/>
       <w:tcPr>
         <w:tcBorders>
-          <w:top w:val="single" w:sz="4" w:space="0" w:color="7F7F7F" w:themeColor="text1" w:themeTint="80"/>
-          <w:bottom w:val="single" w:sz="4" w:space="0" w:color="7F7F7F" w:themeColor="text1" w:themeTint="80"/>
+          <w:top w:val="single" w:color="7F7F7F" w:themeColor="text1" w:themeTint="80" w:sz="4" w:space="0"/>
+          <w:bottom w:val="single" w:color="7F7F7F" w:themeColor="text1" w:themeTint="80" w:sz="4" w:space="0"/>
         </w:tcBorders>
       </w:tcPr>
     </w:tblStylePr>
   </w:style>
-  <w:style w:type="table" w:customStyle="1" w:styleId="TableGridLight1">
+  <w:style w:type="table" w:styleId="TableGridLight1" w:customStyle="1">
     <w:name w:val="Table Grid Light1"/>
     <w:basedOn w:val="TableNormal"/>
     <w:uiPriority w:val="40"/>
@@ -16475,28 +16266,28 @@
     </w:pPr>
     <w:tblPr>
       <w:tblBorders>
-        <w:top w:val="single" w:sz="4" w:space="0" w:color="BFBFBF" w:themeColor="background1" w:themeShade="BF"/>
-        <w:left w:val="single" w:sz="4" w:space="0" w:color="BFBFBF" w:themeColor="background1" w:themeShade="BF"/>
-        <w:bottom w:val="single" w:sz="4" w:space="0" w:color="BFBFBF" w:themeColor="background1" w:themeShade="BF"/>
-        <w:right w:val="single" w:sz="4" w:space="0" w:color="BFBFBF" w:themeColor="background1" w:themeShade="BF"/>
-        <w:insideH w:val="single" w:sz="4" w:space="0" w:color="BFBFBF" w:themeColor="background1" w:themeShade="BF"/>
-        <w:insideV w:val="single" w:sz="4" w:space="0" w:color="BFBFBF" w:themeColor="background1" w:themeShade="BF"/>
+        <w:top w:val="single" w:color="BFBFBF" w:themeColor="background1" w:themeShade="BF" w:sz="4" w:space="0"/>
+        <w:left w:val="single" w:color="BFBFBF" w:themeColor="background1" w:themeShade="BF" w:sz="4" w:space="0"/>
+        <w:bottom w:val="single" w:color="BFBFBF" w:themeColor="background1" w:themeShade="BF" w:sz="4" w:space="0"/>
+        <w:right w:val="single" w:color="BFBFBF" w:themeColor="background1" w:themeShade="BF" w:sz="4" w:space="0"/>
+        <w:insideH w:val="single" w:color="BFBFBF" w:themeColor="background1" w:themeShade="BF" w:sz="4" w:space="0"/>
+        <w:insideV w:val="single" w:color="BFBFBF" w:themeColor="background1" w:themeShade="BF" w:sz="4" w:space="0"/>
       </w:tblBorders>
     </w:tblPr>
   </w:style>
-  <w:style w:type="character" w:customStyle="1" w:styleId="Heading1Char">
+  <w:style w:type="character" w:styleId="Heading1Char" w:customStyle="1">
     <w:name w:val="Heading 1 Char"/>
     <w:basedOn w:val="DefaultParagraphFont"/>
     <w:link w:val="Heading1"/>
     <w:uiPriority w:val="9"/>
     <w:rPr>
-      <w:rFonts w:asciiTheme="majorHAnsi" w:eastAsiaTheme="majorEastAsia" w:hAnsiTheme="majorHAnsi" w:cstheme="majorBidi"/>
+      <w:rFonts w:asciiTheme="majorHAnsi" w:hAnsiTheme="majorHAnsi" w:eastAsiaTheme="majorEastAsia" w:cstheme="majorBidi"/>
       <w:color w:val="2F5496" w:themeColor="accent1" w:themeShade="BF"/>
       <w:sz w:val="32"/>
       <w:szCs w:val="32"/>
     </w:rPr>
   </w:style>
-  <w:style w:type="paragraph" w:customStyle="1" w:styleId="TOCHeading1">
+  <w:style w:type="paragraph" w:styleId="TOCHeading1" w:customStyle="1">
     <w:name w:val="TOC Heading1"/>
     <w:basedOn w:val="Heading1"/>
     <w:next w:val="Normal"/>
@@ -16510,19 +16301,19 @@
       <w:lang w:val="en-US" w:eastAsia="en-US"/>
     </w:rPr>
   </w:style>
-  <w:style w:type="character" w:customStyle="1" w:styleId="Heading2Char">
+  <w:style w:type="character" w:styleId="Heading2Char" w:customStyle="1">
     <w:name w:val="Heading 2 Char"/>
     <w:basedOn w:val="DefaultParagraphFont"/>
     <w:link w:val="Heading2"/>
     <w:uiPriority w:val="9"/>
     <w:rPr>
-      <w:rFonts w:asciiTheme="majorHAnsi" w:eastAsiaTheme="majorEastAsia" w:hAnsiTheme="majorHAnsi" w:cstheme="majorBidi"/>
+      <w:rFonts w:asciiTheme="majorHAnsi" w:hAnsiTheme="majorHAnsi" w:eastAsiaTheme="majorEastAsia" w:cstheme="majorBidi"/>
       <w:color w:val="2F5496" w:themeColor="accent1" w:themeShade="BF"/>
       <w:sz w:val="26"/>
       <w:szCs w:val="26"/>
     </w:rPr>
   </w:style>
-  <w:style w:type="table" w:customStyle="1" w:styleId="PlainTable41">
+  <w:style w:type="table" w:styleId="PlainTable41" w:customStyle="1">
     <w:name w:val="Plain Table 41"/>
     <w:basedOn w:val="TableNormal"/>
     <w:uiPriority w:val="44"/>
@@ -16594,6 +16385,39 @@
     </w:rPr>
   </w:style>
 </w:styles>
+</file>
+
+<file path=word/glossary/document.xml><?xml version="1.0" encoding="utf-8"?>
+<w:glossaryDocument xmlns:w14="http://schemas.microsoft.com/office/word/2010/wordml" xmlns:w="http://schemas.openxmlformats.org/wordprocessingml/2006/main">
+  <w:docParts>
+    <w:docPart>
+      <w:docPartPr>
+        <w:name w:val="DefaultPlaceholder_1081868574"/>
+        <w:category>
+          <w:name w:val="General"/>
+          <w:gallery w:val="placeholder"/>
+        </w:category>
+        <w:types>
+          <w:type w:val="bbPlcHdr"/>
+        </w:types>
+        <w:behaviors>
+          <w:behavior w:val="content"/>
+        </w:behaviors>
+        <w:guid w:val="{ff1c1dcf-d402-4ebe-bb8a-f9d82b045fb8}"/>
+      </w:docPartPr>
+      <w:docPartBody>
+        <w:p>
+          <w:r>
+            <w:rPr>
+              <w:rStyle w:val="PlaceholderText"/>
+            </w:rPr>
+            <w:t/>
+          </w:r>
+        </w:p>
+      </w:docPartBody>
+    </w:docPart>
+  </w:docParts>
+</w:glossaryDocument>
 </file>
 
 <file path=word/theme/theme1.xml><?xml version="1.0" encoding="utf-8"?>

</xml_diff>

<commit_message>
Admin komentari, korišćene tehnologije i još poneka sitnica.
</commit_message>
<xml_diff>
--- a/Projektni_Zadatak/Projekat.docx
+++ b/Projektni_Zadatak/Projekat.docx
@@ -256,7 +256,7 @@
                                     </pic:cNvPicPr>
                                   </pic:nvPicPr>
                                   <pic:blipFill>
-                                    <a:blip r:embed="rId9">
+                                    <a:blip r:embed="rId10">
                                       <a:extLst>
                                         <a:ext uri="{28A0092B-C50C-407E-A947-70E740481C1C}">
                                           <a14:useLocalDpi xmlns:a14="http://schemas.microsoft.com/office/drawing/2010/main" val="0"/>
@@ -1247,27 +1247,18 @@
           <w:b/>
           <w:sz w:val="44"/>
         </w:rPr>
-        <w:t>Istorija izm</w:t>
-      </w:r>
-      <w:bookmarkStart w:id="0" w:name="_GoBack"/>
-      <w:bookmarkEnd w:id="0"/>
-      <w:r>
+        <w:t>Istorija izmena</w:t>
+      </w:r>
+    </w:p>
+    <w:p>
+      <w:pPr>
+        <w:jc w:val="both"/>
         <w:rPr>
           <w:b/>
           <w:sz w:val="44"/>
         </w:rPr>
-        <w:t>ena</w:t>
-      </w:r>
-    </w:p>
-    <w:p>
-      <w:pPr>
-        <w:jc w:val="both"/>
-        <w:rPr>
-          <w:b/>
-          <w:sz w:val="44"/>
-        </w:rPr>
         <w:sectPr>
-          <w:footerReference w:type="default" r:id="rId10"/>
+          <w:footerReference w:type="default" r:id="rId11"/>
           <w:pgSz w:w="11906" w:h="16838"/>
           <w:pgMar w:top="1417" w:right="1417" w:bottom="1417" w:left="1417" w:header="708" w:footer="708" w:gutter="0"/>
           <w:cols w:space="708"/>
@@ -3630,7 +3621,7 @@
         </w:numPr>
         <w:jc w:val="both"/>
         <w:sectPr>
-          <w:footerReference w:type="first" r:id="rId11"/>
+          <w:footerReference w:type="first" r:id="rId12"/>
           <w:pgSz w:w="11906" w:h="16838"/>
           <w:pgMar w:top="1417" w:right="1417" w:bottom="1417" w:left="1417" w:header="708" w:footer="708" w:gutter="0"/>
           <w:pgNumType w:start="1"/>
@@ -3649,12 +3640,12 @@
         </w:numPr>
         <w:jc w:val="both"/>
       </w:pPr>
-      <w:bookmarkStart w:id="1" w:name="_Toc2638914"/>
+      <w:bookmarkStart w:id="0" w:name="_Toc2638914"/>
       <w:r>
         <w:lastRenderedPageBreak/>
         <w:t>Uvod</w:t>
       </w:r>
-      <w:bookmarkEnd w:id="1"/>
+      <w:bookmarkEnd w:id="0"/>
     </w:p>
     <w:p/>
     <w:p>
@@ -3726,14 +3717,14 @@
           <w:lang w:val="en-GB"/>
         </w:rPr>
       </w:pPr>
-      <w:bookmarkStart w:id="2" w:name="_Toc2638915"/>
+      <w:bookmarkStart w:id="1" w:name="_Toc2638915"/>
       <w:r>
         <w:rPr>
           <w:lang w:val="en-GB"/>
         </w:rPr>
         <w:t>Kratak opis sajta</w:t>
       </w:r>
-      <w:bookmarkEnd w:id="2"/>
+      <w:bookmarkEnd w:id="1"/>
     </w:p>
     <w:p>
       <w:pPr>
@@ -4141,14 +4132,14 @@
           <w:lang w:val="en-GB"/>
         </w:rPr>
       </w:pPr>
-      <w:bookmarkStart w:id="3" w:name="_Toc2638916"/>
+      <w:bookmarkStart w:id="2" w:name="_Toc2638916"/>
       <w:r>
         <w:rPr>
           <w:lang w:val="en-GB"/>
         </w:rPr>
         <w:t>Kategorije korisnika</w:t>
       </w:r>
-      <w:bookmarkEnd w:id="3"/>
+      <w:bookmarkEnd w:id="2"/>
     </w:p>
     <w:p>
       <w:pPr>
@@ -4170,14 +4161,14 @@
           <w:lang w:val="en-GB"/>
         </w:rPr>
       </w:pPr>
-      <w:bookmarkStart w:id="4" w:name="_Toc2638917"/>
+      <w:bookmarkStart w:id="3" w:name="_Toc2638917"/>
       <w:r>
         <w:rPr>
           <w:lang w:val="en-GB"/>
         </w:rPr>
         <w:t>Gost</w:t>
       </w:r>
-      <w:bookmarkEnd w:id="4"/>
+      <w:bookmarkEnd w:id="3"/>
     </w:p>
     <w:p>
       <w:pPr>
@@ -4215,14 +4206,14 @@
           <w:lang w:val="en-GB"/>
         </w:rPr>
       </w:pPr>
-      <w:bookmarkStart w:id="5" w:name="_Toc2638918"/>
+      <w:bookmarkStart w:id="4" w:name="_Toc2638918"/>
       <w:r>
         <w:rPr>
           <w:lang w:val="en-GB"/>
         </w:rPr>
         <w:t>Registrovan korisnik</w:t>
       </w:r>
-      <w:bookmarkEnd w:id="5"/>
+      <w:bookmarkEnd w:id="4"/>
     </w:p>
     <w:p>
       <w:pPr>
@@ -4395,14 +4386,14 @@
           <w:lang w:val="en-GB"/>
         </w:rPr>
       </w:pPr>
-      <w:bookmarkStart w:id="6" w:name="_Toc2638919"/>
+      <w:bookmarkStart w:id="5" w:name="_Toc2638919"/>
       <w:r>
         <w:rPr>
           <w:lang w:val="en-GB"/>
         </w:rPr>
         <w:t>Moderator</w:t>
       </w:r>
-      <w:bookmarkEnd w:id="6"/>
+      <w:bookmarkEnd w:id="5"/>
     </w:p>
     <w:p>
       <w:pPr>
@@ -4467,14 +4458,14 @@
           <w:lang w:val="en-GB"/>
         </w:rPr>
       </w:pPr>
-      <w:bookmarkStart w:id="7" w:name="_Toc2638920"/>
+      <w:bookmarkStart w:id="6" w:name="_Toc2638920"/>
       <w:r>
         <w:rPr>
           <w:lang w:val="en-GB"/>
         </w:rPr>
         <w:t>Administrator</w:t>
       </w:r>
-      <w:bookmarkEnd w:id="7"/>
+      <w:bookmarkEnd w:id="6"/>
     </w:p>
     <w:p>
       <w:pPr>
@@ -4591,7 +4582,7 @@
           <w:lang w:val="en-GB"/>
         </w:rPr>
       </w:pPr>
-      <w:bookmarkStart w:id="8" w:name="_Toc2638921"/>
+      <w:bookmarkStart w:id="7" w:name="_Toc2638921"/>
       <w:r>
         <w:rPr>
           <w:lang w:val="en-GB"/>
@@ -4599,7 +4590,7 @@
         <w:lastRenderedPageBreak/>
         <w:t>Opis proizvoda</w:t>
       </w:r>
-      <w:bookmarkEnd w:id="8"/>
+      <w:bookmarkEnd w:id="7"/>
     </w:p>
     <w:p>
       <w:pPr>
@@ -4647,7 +4638,31 @@
         <w:rPr>
           <w:lang w:val="en-GB"/>
         </w:rPr>
-        <w:t xml:space="preserve">an preko Python tehnologije Django framework-a preko kog bi se realizovala komunikacija sa korisnicima kao i komunikacija sa bazom podataka (mySQL tehnologija) koja se nalazi na serveru i u kojoj se </w:t>
+        <w:t>an preko P</w:t>
+      </w:r>
+      <w:r>
+        <w:rPr>
+          <w:lang w:val="en-GB"/>
+        </w:rPr>
+        <w:t>HP</w:t>
+      </w:r>
+      <w:r>
+        <w:rPr>
+          <w:lang w:val="en-GB"/>
+        </w:rPr>
+        <w:t xml:space="preserve"> tehnologije </w:t>
+      </w:r>
+      <w:r>
+        <w:rPr>
+          <w:lang w:val="en-GB"/>
+        </w:rPr>
+        <w:t>CodeIgniter</w:t>
+      </w:r>
+      <w:r>
+        <w:rPr>
+          <w:lang w:val="en-GB"/>
+        </w:rPr>
+        <w:t xml:space="preserve"> framework-a preko kog bi se realizovala komunikacija sa korisnicima kao i komunikacija sa bazom podataka (mySQL tehnologija) koja se nalazi na serveru i u kojoj se </w:t>
       </w:r>
       <w:r>
         <w:rPr>
@@ -4997,14 +5012,14 @@
           <w:lang w:val="en-GB"/>
         </w:rPr>
       </w:pPr>
-      <w:bookmarkStart w:id="9" w:name="_Toc2638922"/>
+      <w:bookmarkStart w:id="8" w:name="_Toc2638922"/>
       <w:r>
         <w:rPr>
           <w:lang w:val="en-GB"/>
         </w:rPr>
         <w:t>Funkcionalni zahtevi</w:t>
       </w:r>
-      <w:bookmarkEnd w:id="9"/>
+      <w:bookmarkEnd w:id="8"/>
     </w:p>
     <w:p>
       <w:pPr>
@@ -5066,14 +5081,14 @@
           <w:lang w:val="en-GB"/>
         </w:rPr>
       </w:pPr>
-      <w:bookmarkStart w:id="10" w:name="_Toc2638923"/>
+      <w:bookmarkStart w:id="9" w:name="_Toc2638923"/>
       <w:r>
         <w:rPr>
           <w:lang w:val="en-GB"/>
         </w:rPr>
         <w:t>Registracija korisnika</w:t>
       </w:r>
-      <w:bookmarkEnd w:id="10"/>
+      <w:bookmarkEnd w:id="9"/>
     </w:p>
     <w:p>
       <w:pPr>
@@ -5162,14 +5177,14 @@
           <w:lang w:val="en-GB"/>
         </w:rPr>
       </w:pPr>
-      <w:bookmarkStart w:id="11" w:name="_Toc2638924"/>
+      <w:bookmarkStart w:id="10" w:name="_Toc2638924"/>
       <w:r>
         <w:rPr>
           <w:lang w:val="en-GB"/>
         </w:rPr>
         <w:t>Autorizacija moderatora sistema</w:t>
       </w:r>
-      <w:bookmarkEnd w:id="11"/>
+      <w:bookmarkEnd w:id="10"/>
     </w:p>
     <w:p>
       <w:pPr>
@@ -5354,14 +5369,14 @@
           <w:lang w:val="en-GB"/>
         </w:rPr>
       </w:pPr>
-      <w:bookmarkStart w:id="12" w:name="_Toc2638925"/>
+      <w:bookmarkStart w:id="11" w:name="_Toc2638925"/>
       <w:r>
         <w:rPr>
           <w:lang w:val="en-GB"/>
         </w:rPr>
         <w:t>Autorizacija registrovanih korisnika</w:t>
       </w:r>
-      <w:bookmarkEnd w:id="12"/>
+      <w:bookmarkEnd w:id="11"/>
     </w:p>
     <w:p>
       <w:pPr>
@@ -5438,14 +5453,14 @@
           <w:lang w:val="en-GB"/>
         </w:rPr>
       </w:pPr>
-      <w:bookmarkStart w:id="13" w:name="_Toc2638926"/>
+      <w:bookmarkStart w:id="12" w:name="_Toc2638926"/>
       <w:r>
         <w:rPr>
           <w:lang w:val="en-GB"/>
         </w:rPr>
         <w:t>Autorizacija administratora sistema</w:t>
       </w:r>
-      <w:bookmarkEnd w:id="13"/>
+      <w:bookmarkEnd w:id="12"/>
     </w:p>
     <w:p>
       <w:pPr>
@@ -5534,7 +5549,7 @@
           <w:lang w:val="en-GB"/>
         </w:rPr>
       </w:pPr>
-      <w:bookmarkStart w:id="14" w:name="_Toc2638927"/>
+      <w:bookmarkStart w:id="13" w:name="_Toc2638927"/>
       <w:r>
         <w:rPr>
           <w:lang w:val="en-GB"/>
@@ -5542,7 +5557,7 @@
         <w:lastRenderedPageBreak/>
         <w:t>Pregled akorda</w:t>
       </w:r>
-      <w:bookmarkEnd w:id="14"/>
+      <w:bookmarkEnd w:id="13"/>
     </w:p>
     <w:p>
       <w:pPr>
@@ -5838,14 +5853,14 @@
           <w:lang w:val="en-GB"/>
         </w:rPr>
       </w:pPr>
-      <w:bookmarkStart w:id="15" w:name="_Toc2638928"/>
+      <w:bookmarkStart w:id="14" w:name="_Toc2638928"/>
       <w:r>
         <w:rPr>
           <w:lang w:val="en-GB"/>
         </w:rPr>
         <w:t>Dodavanje akorda</w:t>
       </w:r>
-      <w:bookmarkEnd w:id="15"/>
+      <w:bookmarkEnd w:id="14"/>
     </w:p>
     <w:p>
       <w:pPr>
@@ -5946,14 +5961,14 @@
           <w:lang w:val="en-GB"/>
         </w:rPr>
       </w:pPr>
-      <w:bookmarkStart w:id="16" w:name="_Toc2638929"/>
+      <w:bookmarkStart w:id="15" w:name="_Toc2638929"/>
       <w:r>
         <w:rPr>
           <w:lang w:val="en-GB"/>
         </w:rPr>
         <w:t>Prijavljivanje na automatsko slanje preporuke</w:t>
       </w:r>
-      <w:bookmarkEnd w:id="16"/>
+      <w:bookmarkEnd w:id="15"/>
     </w:p>
     <w:p>
       <w:pPr>
@@ -6042,14 +6057,14 @@
           <w:lang w:val="en-GB"/>
         </w:rPr>
       </w:pPr>
-      <w:bookmarkStart w:id="17" w:name="_Toc2638930"/>
+      <w:bookmarkStart w:id="16" w:name="_Toc2638930"/>
       <w:r>
         <w:rPr>
           <w:lang w:val="en-GB"/>
         </w:rPr>
         <w:t>Metronom</w:t>
       </w:r>
-      <w:bookmarkEnd w:id="17"/>
+      <w:bookmarkEnd w:id="16"/>
     </w:p>
     <w:p>
       <w:pPr>
@@ -6102,14 +6117,14 @@
           <w:lang w:val="en-GB"/>
         </w:rPr>
       </w:pPr>
-      <w:bookmarkStart w:id="18" w:name="_Toc2638931"/>
+      <w:bookmarkStart w:id="17" w:name="_Toc2638931"/>
       <w:r>
         <w:rPr>
           <w:lang w:val="en-GB"/>
         </w:rPr>
         <w:t>Pretpostavke i ograničenja</w:t>
       </w:r>
-      <w:bookmarkEnd w:id="18"/>
+      <w:bookmarkEnd w:id="17"/>
     </w:p>
     <w:p>
       <w:pPr>
@@ -6327,14 +6342,14 @@
           <w:lang w:val="en-GB"/>
         </w:rPr>
       </w:pPr>
-      <w:bookmarkStart w:id="19" w:name="_Toc2638932"/>
+      <w:bookmarkStart w:id="18" w:name="_Toc2638932"/>
       <w:r>
         <w:rPr>
           <w:lang w:val="en-GB"/>
         </w:rPr>
         <w:t>Kvalitet</w:t>
       </w:r>
-      <w:bookmarkEnd w:id="19"/>
+      <w:bookmarkEnd w:id="18"/>
     </w:p>
     <w:p>
       <w:pPr>
@@ -6442,14 +6457,14 @@
           <w:lang w:val="en-GB"/>
         </w:rPr>
       </w:pPr>
-      <w:bookmarkStart w:id="20" w:name="_Toc2638933"/>
+      <w:bookmarkStart w:id="19" w:name="_Toc2638933"/>
       <w:r>
         <w:rPr>
           <w:lang w:val="en-GB"/>
         </w:rPr>
         <w:t>Nefunkcionalni zahtevi</w:t>
       </w:r>
-      <w:bookmarkEnd w:id="20"/>
+      <w:bookmarkEnd w:id="19"/>
     </w:p>
     <w:p>
       <w:pPr>
@@ -6470,7 +6485,7 @@
           <w:lang w:val="en-GB"/>
         </w:rPr>
       </w:pPr>
-      <w:bookmarkStart w:id="21" w:name="_Toc2638934"/>
+      <w:bookmarkStart w:id="20" w:name="_Toc2638934"/>
       <w:r>
         <w:rPr>
           <w:lang w:val="en-GB"/>
@@ -6478,153 +6493,167 @@
         <w:lastRenderedPageBreak/>
         <w:t>Sistemski zahtevi</w:t>
       </w:r>
+      <w:bookmarkEnd w:id="20"/>
+    </w:p>
+    <w:p>
+      <w:pPr>
+        <w:ind w:left="1276"/>
+        <w:jc w:val="both"/>
+        <w:rPr>
+          <w:lang w:val="en-GB"/>
+        </w:rPr>
+      </w:pPr>
+      <w:r>
+        <w:rPr>
+          <w:lang w:val="en-GB"/>
+        </w:rPr>
+        <w:t>Korisni</w:t>
+      </w:r>
+      <w:r>
+        <w:rPr>
+          <w:lang w:val="en-GB"/>
+        </w:rPr>
+        <w:t>č</w:t>
+      </w:r>
+      <w:r>
+        <w:rPr>
+          <w:lang w:val="en-GB"/>
+        </w:rPr>
+        <w:t>ki interfejs treba da bude dostupan za ve</w:t>
+      </w:r>
+      <w:r>
+        <w:rPr>
+          <w:lang w:val="en-GB"/>
+        </w:rPr>
+        <w:t>ć</w:t>
+      </w:r>
+      <w:r>
+        <w:rPr>
+          <w:lang w:val="en-GB"/>
+        </w:rPr>
+        <w:t>inu internet pretra</w:t>
+      </w:r>
+      <w:r>
+        <w:rPr>
+          <w:lang w:val="en-GB"/>
+        </w:rPr>
+        <w:t>ž</w:t>
+      </w:r>
+      <w:r>
+        <w:rPr>
+          <w:lang w:val="en-GB"/>
+        </w:rPr>
+        <w:t>iva</w:t>
+      </w:r>
+      <w:r>
+        <w:rPr>
+          <w:lang w:val="en-GB"/>
+        </w:rPr>
+        <w:t>č</w:t>
+      </w:r>
+      <w:r>
+        <w:rPr>
+          <w:lang w:val="en-GB"/>
+        </w:rPr>
+        <w:t xml:space="preserve">a kao </w:t>
+      </w:r>
+      <w:r>
+        <w:rPr>
+          <w:lang w:val="en-GB"/>
+        </w:rPr>
+        <w:t>i</w:t>
+      </w:r>
+      <w:r>
+        <w:rPr>
+          <w:lang w:val="en-GB"/>
+        </w:rPr>
+        <w:t xml:space="preserve"> to da se prikaz sajta ne zavisi od samog pretra</w:t>
+      </w:r>
+      <w:r>
+        <w:rPr>
+          <w:lang w:val="en-GB"/>
+        </w:rPr>
+        <w:t>ž</w:t>
+      </w:r>
+      <w:r>
+        <w:rPr>
+          <w:lang w:val="en-GB"/>
+        </w:rPr>
+        <w:t>iva</w:t>
+      </w:r>
+      <w:r>
+        <w:rPr>
+          <w:lang w:val="en-GB"/>
+        </w:rPr>
+        <w:t>č</w:t>
+      </w:r>
+      <w:r>
+        <w:rPr>
+          <w:lang w:val="en-GB"/>
+        </w:rPr>
+        <w:t>a. Tako</w:t>
+      </w:r>
+      <w:r>
+        <w:rPr>
+          <w:lang w:val="en-GB"/>
+        </w:rPr>
+        <w:t>đ</w:t>
+      </w:r>
+      <w:r>
+        <w:rPr>
+          <w:lang w:val="en-GB"/>
+        </w:rPr>
+        <w:t>e je neophodno da serverski deo mo</w:t>
+      </w:r>
+      <w:r>
+        <w:rPr>
+          <w:lang w:val="en-GB"/>
+        </w:rPr>
+        <w:t>ž</w:t>
+      </w:r>
+      <w:r>
+        <w:rPr>
+          <w:lang w:val="en-GB"/>
+        </w:rPr>
+        <w:t>e da se izvr</w:t>
+      </w:r>
+      <w:r>
+        <w:rPr>
+          <w:lang w:val="en-GB"/>
+        </w:rPr>
+        <w:t>š</w:t>
+      </w:r>
+      <w:r>
+        <w:rPr>
+          <w:lang w:val="en-GB"/>
+        </w:rPr>
+        <w:t>ava na bilo kom Web serveru koji podr</w:t>
+      </w:r>
+      <w:r>
+        <w:rPr>
+          <w:lang w:val="en-GB"/>
+        </w:rPr>
+        <w:t>ž</w:t>
+      </w:r>
+      <w:r>
+        <w:rPr>
+          <w:lang w:val="en-GB"/>
+        </w:rPr>
+        <w:t>ava P</w:t>
+      </w:r>
+      <w:r>
+        <w:rPr>
+          <w:lang w:val="en-GB"/>
+        </w:rPr>
+        <w:t>HP</w:t>
+      </w:r>
+      <w:bookmarkStart w:id="21" w:name="_GoBack"/>
       <w:bookmarkEnd w:id="21"/>
-    </w:p>
-    <w:p>
-      <w:pPr>
-        <w:ind w:left="1276"/>
-        <w:jc w:val="both"/>
-        <w:rPr>
-          <w:lang w:val="en-GB"/>
-        </w:rPr>
-      </w:pPr>
-      <w:r>
-        <w:rPr>
-          <w:lang w:val="en-GB"/>
-        </w:rPr>
-        <w:t>Korisni</w:t>
-      </w:r>
-      <w:r>
-        <w:rPr>
-          <w:lang w:val="en-GB"/>
-        </w:rPr>
-        <w:t>č</w:t>
-      </w:r>
-      <w:r>
-        <w:rPr>
-          <w:lang w:val="en-GB"/>
-        </w:rPr>
-        <w:t>ki interfejs treba da bude dostupan za ve</w:t>
-      </w:r>
-      <w:r>
-        <w:rPr>
-          <w:lang w:val="en-GB"/>
-        </w:rPr>
-        <w:t>ć</w:t>
-      </w:r>
-      <w:r>
-        <w:rPr>
-          <w:lang w:val="en-GB"/>
-        </w:rPr>
-        <w:t>inu internet pretra</w:t>
-      </w:r>
-      <w:r>
-        <w:rPr>
-          <w:lang w:val="en-GB"/>
-        </w:rPr>
-        <w:t>ž</w:t>
-      </w:r>
-      <w:r>
-        <w:rPr>
-          <w:lang w:val="en-GB"/>
-        </w:rPr>
-        <w:t>iva</w:t>
-      </w:r>
-      <w:r>
-        <w:rPr>
-          <w:lang w:val="en-GB"/>
-        </w:rPr>
-        <w:t>č</w:t>
-      </w:r>
-      <w:r>
-        <w:rPr>
-          <w:lang w:val="en-GB"/>
-        </w:rPr>
-        <w:t xml:space="preserve">a kao </w:t>
-      </w:r>
-      <w:r>
-        <w:rPr>
-          <w:lang w:val="en-GB"/>
-        </w:rPr>
-        <w:t>i</w:t>
-      </w:r>
-      <w:r>
-        <w:rPr>
-          <w:lang w:val="en-GB"/>
-        </w:rPr>
-        <w:t xml:space="preserve"> to da se prikaz sajta ne zavisi od samog pretra</w:t>
-      </w:r>
-      <w:r>
-        <w:rPr>
-          <w:lang w:val="en-GB"/>
-        </w:rPr>
-        <w:t>ž</w:t>
-      </w:r>
-      <w:r>
-        <w:rPr>
-          <w:lang w:val="en-GB"/>
-        </w:rPr>
-        <w:t>iva</w:t>
-      </w:r>
-      <w:r>
-        <w:rPr>
-          <w:lang w:val="en-GB"/>
-        </w:rPr>
-        <w:t>č</w:t>
-      </w:r>
-      <w:r>
-        <w:rPr>
-          <w:lang w:val="en-GB"/>
-        </w:rPr>
-        <w:t>a. Tako</w:t>
-      </w:r>
-      <w:r>
-        <w:rPr>
-          <w:lang w:val="en-GB"/>
-        </w:rPr>
-        <w:t>đ</w:t>
-      </w:r>
-      <w:r>
-        <w:rPr>
-          <w:lang w:val="en-GB"/>
-        </w:rPr>
-        <w:t>e je neophodno da serverski deo mo</w:t>
-      </w:r>
-      <w:r>
-        <w:rPr>
-          <w:lang w:val="en-GB"/>
-        </w:rPr>
-        <w:t>ž</w:t>
-      </w:r>
-      <w:r>
-        <w:rPr>
-          <w:lang w:val="en-GB"/>
-        </w:rPr>
-        <w:t>e da se izvr</w:t>
-      </w:r>
-      <w:r>
-        <w:rPr>
-          <w:lang w:val="en-GB"/>
-        </w:rPr>
-        <w:t>š</w:t>
-      </w:r>
-      <w:r>
-        <w:rPr>
-          <w:lang w:val="en-GB"/>
-        </w:rPr>
-        <w:t>ava na bilo kom Web serveru koji podr</w:t>
-      </w:r>
-      <w:r>
-        <w:rPr>
-          <w:lang w:val="en-GB"/>
-        </w:rPr>
-        <w:t>ž</w:t>
-      </w:r>
-      <w:r>
-        <w:rPr>
-          <w:lang w:val="en-GB"/>
-        </w:rPr>
-        <w:t>ava Python.</w:t>
+      <w:r>
+        <w:rPr>
+          <w:lang w:val="en-GB"/>
+        </w:rPr>
+        <w:t>.</w:t>
       </w:r>
     </w:p>
     <w:p>
@@ -7689,6 +7718,7 @@
     <w:lsdException w:name="HTML Sample" w:semiHidden="1" w:unhideWhenUsed="1"/>
     <w:lsdException w:name="HTML Typewriter" w:semiHidden="1" w:unhideWhenUsed="1"/>
     <w:lsdException w:name="HTML Variable" w:semiHidden="1" w:unhideWhenUsed="1"/>
+    <w:lsdException w:name="Normal Table" w:semiHidden="1" w:unhideWhenUsed="1"/>
     <w:lsdException w:name="annotation subject" w:semiHidden="1" w:unhideWhenUsed="1"/>
     <w:lsdException w:name="No List" w:semiHidden="1" w:unhideWhenUsed="1"/>
     <w:lsdException w:name="Outline List 1" w:semiHidden="1" w:unhideWhenUsed="1"/>
@@ -7735,8 +7765,10 @@
     <w:lsdException w:name="Table Subtle 2" w:semiHidden="1" w:unhideWhenUsed="1"/>
     <w:lsdException w:name="Table Web 1" w:semiHidden="1" w:unhideWhenUsed="1"/>
     <w:lsdException w:name="Table Web 2" w:semiHidden="1" w:unhideWhenUsed="1"/>
+    <w:lsdException w:name="Table Web 3" w:semiHidden="1" w:unhideWhenUsed="1"/>
     <w:lsdException w:name="Balloon Text" w:semiHidden="1" w:unhideWhenUsed="1"/>
     <w:lsdException w:name="Table Grid" w:uiPriority="39"/>
+    <w:lsdException w:name="Table Theme" w:semiHidden="1" w:unhideWhenUsed="1"/>
     <w:lsdException w:name="Placeholder Text" w:semiHidden="1"/>
     <w:lsdException w:name="No Spacing" w:uiPriority="1" w:qFormat="1"/>
     <w:lsdException w:name="Light Shading" w:uiPriority="60"/>
@@ -8756,7 +8788,7 @@
 </file>
 
 <file path=customXml/itemProps2.xml><?xml version="1.0" encoding="utf-8"?>
-<ds:datastoreItem xmlns:ds="http://schemas.openxmlformats.org/officeDocument/2006/customXml" ds:itemID="{F6B4F93A-BE02-48AA-946D-7CBDBCC00C7C}">
+<ds:datastoreItem xmlns:ds="http://schemas.openxmlformats.org/officeDocument/2006/customXml" ds:itemID="{26DB2FAE-306D-43F5-A577-321A6A00CD73}">
   <ds:schemaRefs>
     <ds:schemaRef ds:uri="http://schemas.openxmlformats.org/officeDocument/2006/bibliography"/>
   </ds:schemaRefs>

</xml_diff>